<commit_message>
Added DataHelper & CampDataHelper classes
</commit_message>
<xml_diff>
--- a/Documents/ProcessReport.docx
+++ b/Documents/ProcessReport.docx
@@ -44,13 +44,8 @@
       <w:pPr>
         <w:pStyle w:val="Standard"/>
       </w:pPr>
-      <w:proofErr w:type="gramStart"/>
-      <w:r>
-        <w:t>Group :</w:t>
-      </w:r>
-      <w:proofErr w:type="gramEnd"/>
-      <w:r>
-        <w:t xml:space="preserve"> </w:t>
+      <w:r>
+        <w:t xml:space="preserve">Group : </w:t>
       </w:r>
       <w:r>
         <w:tab/>
@@ -71,15 +66,7 @@
       </w:r>
       <w:r>
         <w:tab/>
-        <w:t xml:space="preserve">Ngoc </w:t>
-      </w:r>
-      <w:proofErr w:type="spellStart"/>
-      <w:r>
-        <w:t>Kieu</w:t>
-      </w:r>
-      <w:proofErr w:type="spellEnd"/>
-      <w:r>
-        <w:t xml:space="preserve"> Thanh Huynh – 2688093</w:t>
+        <w:t>Ngoc Kieu Thanh Huynh – 2688093</w:t>
       </w:r>
     </w:p>
     <w:p>
@@ -117,21 +104,7 @@
           <w:lang w:val="fr-FR"/>
         </w:rPr>
         <w:tab/>
-        <w:t xml:space="preserve">Michel </w:t>
-      </w:r>
-      <w:proofErr w:type="spellStart"/>
-      <w:r>
-        <w:rPr>
-          <w:lang w:val="fr-FR"/>
-        </w:rPr>
-        <w:t>Clerger</w:t>
-      </w:r>
-      <w:proofErr w:type="spellEnd"/>
-      <w:r>
-        <w:rPr>
-          <w:lang w:val="fr-FR"/>
-        </w:rPr>
-        <w:t xml:space="preserve"> – 2694646</w:t>
+        <w:t>Michel Clerger – 2694646</w:t>
       </w:r>
     </w:p>
     <w:p>
@@ -149,21 +122,7 @@
           <w:lang w:val="fr-FR"/>
         </w:rPr>
         <w:tab/>
-        <w:t xml:space="preserve">Roman </w:t>
-      </w:r>
-      <w:proofErr w:type="spellStart"/>
-      <w:r>
-        <w:rPr>
-          <w:lang w:val="fr-FR"/>
-        </w:rPr>
-        <w:t>Siabro</w:t>
-      </w:r>
-      <w:proofErr w:type="spellEnd"/>
-      <w:r>
-        <w:rPr>
-          <w:lang w:val="fr-FR"/>
-        </w:rPr>
-        <w:t xml:space="preserve"> – 2224489</w:t>
+        <w:t>Roman Siabro – 2224489</w:t>
       </w:r>
     </w:p>
     <w:p>
@@ -2876,9 +2835,12 @@
           <w:ilvl w:val="0"/>
           <w:numId w:val="34"/>
         </w:numPr>
-      </w:pPr>
-      <w:r>
-        <w:t xml:space="preserve">Discuss on the changes for UID’s for Windows form application. </w:t>
+        <w:suppressAutoHyphens/>
+        <w:autoSpaceDN w:val="0"/>
+        <w:textAlignment w:val="baseline"/>
+      </w:pPr>
+      <w:r>
+        <w:t>Discuss on class diagram.</w:t>
       </w:r>
     </w:p>
     <w:p>
@@ -2893,7 +2855,22 @@
         <w:textAlignment w:val="baseline"/>
       </w:pPr>
       <w:r>
-        <w:t>Discuss on class diagram.</w:t>
+        <w:t>Discuss dynamic aspects of the websites.</w:t>
+      </w:r>
+    </w:p>
+    <w:p>
+      <w:pPr>
+        <w:pStyle w:val="Textbody"/>
+        <w:numPr>
+          <w:ilvl w:val="0"/>
+          <w:numId w:val="34"/>
+        </w:numPr>
+        <w:suppressAutoHyphens/>
+        <w:autoSpaceDN w:val="0"/>
+        <w:textAlignment w:val="baseline"/>
+      </w:pPr>
+      <w:r>
+        <w:t>Discuss on the process of window application.</w:t>
       </w:r>
       <w:bookmarkStart w:id="3" w:name="_GoBack"/>
       <w:bookmarkEnd w:id="3"/>
@@ -5608,15 +5585,7 @@
         <w:t xml:space="preserve"> </w:t>
       </w:r>
       <w:r>
-        <w:t xml:space="preserve">It is agreed that we use the </w:t>
-      </w:r>
-      <w:proofErr w:type="spellStart"/>
-      <w:r>
-        <w:t>MoSCoW</w:t>
-      </w:r>
-      <w:proofErr w:type="spellEnd"/>
-      <w:r>
-        <w:t xml:space="preserve"> format to outline priority for the requirements for each application</w:t>
+        <w:t>It is agreed that we use the MoSCoW format to outline priority for the requirements for each application</w:t>
       </w:r>
     </w:p>
     <w:p>
@@ -6415,15 +6384,7 @@
         </w:numPr>
       </w:pPr>
       <w:r>
-        <w:t xml:space="preserve">Can payment for camping site be made in advance? Is financially </w:t>
-      </w:r>
-      <w:proofErr w:type="gramStart"/>
-      <w:r>
-        <w:t>more sound</w:t>
-      </w:r>
-      <w:proofErr w:type="gramEnd"/>
-      <w:r>
-        <w:t xml:space="preserve"> because there could be problems with visitors not paying when they check out.</w:t>
+        <w:t>Can payment for camping site be made in advance? Is financially more sound because there could be problems with visitors not paying when they check out.</w:t>
       </w:r>
     </w:p>
     <w:p>
@@ -6447,15 +6408,7 @@
         </w:numPr>
       </w:pPr>
       <w:r>
-        <w:t xml:space="preserve">Discuss the functionalities that the website has to have within the </w:t>
-      </w:r>
-      <w:proofErr w:type="spellStart"/>
-      <w:r>
-        <w:t>MoSCoW</w:t>
-      </w:r>
-      <w:proofErr w:type="spellEnd"/>
-      <w:r>
-        <w:t xml:space="preserve"> framework.</w:t>
+        <w:t>Discuss the functionalities that the website has to have within the MoSCoW framework.</w:t>
       </w:r>
     </w:p>
     <w:p>
@@ -6607,21 +6560,7 @@
               <w:rPr>
                 <w:b w:val="0"/>
               </w:rPr>
-              <w:t xml:space="preserve">Website site – map, format and layout design look good. Recommend that the implement of web pages should follow the </w:t>
-            </w:r>
-            <w:proofErr w:type="spellStart"/>
-            <w:r>
-              <w:rPr>
-                <w:b w:val="0"/>
-              </w:rPr>
-              <w:t>MoSCoW</w:t>
-            </w:r>
-            <w:proofErr w:type="spellEnd"/>
-            <w:r>
-              <w:rPr>
-                <w:b w:val="0"/>
-              </w:rPr>
-              <w:t>. It’s not necessary to build up all of them</w:t>
+              <w:t>Website site – map, format and layout design look good. Recommend that the implement of web pages should follow the MoSCoW. It’s not necessary to build up all of them</w:t>
             </w:r>
           </w:p>
         </w:tc>
@@ -6682,15 +6621,7 @@
         </w:numPr>
       </w:pPr>
       <w:r>
-        <w:t xml:space="preserve">Apply </w:t>
-      </w:r>
-      <w:proofErr w:type="spellStart"/>
-      <w:r>
-        <w:t>MoSCoW</w:t>
-      </w:r>
-      <w:proofErr w:type="spellEnd"/>
-      <w:r>
-        <w:t xml:space="preserve"> framework to the website.</w:t>
+        <w:t>Apply MoSCoW framework to the website.</w:t>
       </w:r>
     </w:p>
     <w:p>
@@ -6781,15 +6712,7 @@
               <w:cnfStyle w:val="000000000000" w:firstRow="0" w:lastRow="0" w:firstColumn="0" w:lastColumn="0" w:oddVBand="0" w:evenVBand="0" w:oddHBand="0" w:evenHBand="0" w:firstRowFirstColumn="0" w:firstRowLastColumn="0" w:lastRowFirstColumn="0" w:lastRowLastColumn="0"/>
             </w:pPr>
             <w:r>
-              <w:t xml:space="preserve">Use </w:t>
-            </w:r>
-            <w:proofErr w:type="spellStart"/>
-            <w:r>
-              <w:t>MoSCoW</w:t>
-            </w:r>
-            <w:proofErr w:type="spellEnd"/>
-            <w:r>
-              <w:t xml:space="preserve"> method for the website design. Summarize the information requirements for the website and the step by step process of the websites functionality </w:t>
+              <w:t xml:space="preserve">Use MoSCoW method for the website design. Summarize the information requirements for the website and the step by step process of the websites functionality </w:t>
             </w:r>
             <w:r>
               <w:lastRenderedPageBreak/>
@@ -6807,15 +6730,7 @@
             </w:pPr>
             <w:r>
               <w:lastRenderedPageBreak/>
-              <w:t xml:space="preserve">Worked on </w:t>
-            </w:r>
-            <w:proofErr w:type="spellStart"/>
-            <w:r>
-              <w:t>MoSCow</w:t>
-            </w:r>
-            <w:proofErr w:type="spellEnd"/>
-            <w:r>
-              <w:t xml:space="preserve"> method for the website. Started with website version 1.</w:t>
+              <w:t>Worked on MoSCow method for the website. Started with website version 1.</w:t>
             </w:r>
           </w:p>
         </w:tc>
@@ -6898,15 +6813,7 @@
               <w:cnfStyle w:val="000000000000" w:firstRow="0" w:lastRow="0" w:firstColumn="0" w:lastColumn="0" w:oddVBand="0" w:evenVBand="0" w:oddHBand="0" w:evenHBand="0" w:firstRowFirstColumn="0" w:firstRowLastColumn="0" w:lastRowFirstColumn="0" w:lastRowLastColumn="0"/>
             </w:pPr>
             <w:r>
-              <w:t xml:space="preserve">Prepare task assignment, process report, minutes and compile all the members' work. Work on the systems requirements for the C# application for translating </w:t>
-            </w:r>
-            <w:proofErr w:type="spellStart"/>
-            <w:r>
-              <w:t>paypal</w:t>
-            </w:r>
-            <w:proofErr w:type="spellEnd"/>
-            <w:r>
-              <w:t xml:space="preserve"> text file and application for reporting on status of the event.</w:t>
+              <w:t>Prepare task assignment, process report, minutes and compile all the members' work. Work on the systems requirements for the C# application for translating paypal text file and application for reporting on status of the event.</w:t>
             </w:r>
           </w:p>
         </w:tc>
@@ -7385,15 +7292,7 @@
         </w:numPr>
       </w:pPr>
       <w:r>
-        <w:t xml:space="preserve">Use </w:t>
-      </w:r>
-      <w:proofErr w:type="spellStart"/>
-      <w:r>
-        <w:t>MosCow</w:t>
-      </w:r>
-      <w:proofErr w:type="spellEnd"/>
-      <w:r>
-        <w:t xml:space="preserve"> framework for prioritizing features and functionalities of the applications and website between what you must have, should have, could have and won't have</w:t>
+        <w:t>Use MosCow framework for prioritizing features and functionalities of the applications and website between what you must have, should have, could have and won't have</w:t>
       </w:r>
     </w:p>
     <w:p>
@@ -8169,13 +8068,8 @@
           </w:p>
           <w:p>
             <w:r>
-              <w:t xml:space="preserve">Implements a VCS preferably in SVN or </w:t>
-            </w:r>
-            <w:proofErr w:type="spellStart"/>
-            <w:r>
-              <w:t>Git</w:t>
-            </w:r>
-            <w:proofErr w:type="spellEnd"/>
+              <w:t>Implements a VCS preferably in SVN or Git</w:t>
+            </w:r>
           </w:p>
           <w:p>
             <w:r>
@@ -8598,15 +8492,7 @@
     </w:p>
     <w:p>
       <w:r>
-        <w:t xml:space="preserve">Information sharing about event on social media such as </w:t>
-      </w:r>
-      <w:proofErr w:type="spellStart"/>
-      <w:r>
-        <w:t>facebook</w:t>
-      </w:r>
-      <w:proofErr w:type="spellEnd"/>
-      <w:r>
-        <w:t>, twitter etc.</w:t>
+        <w:t>Information sharing about event on social media such as facebook, twitter etc.</w:t>
       </w:r>
     </w:p>
     <w:p>
@@ -11233,7 +11119,7 @@
         <w:rFonts w:hint="default"/>
       </w:rPr>
     </w:lvl>
-    <w:lvl w:ilvl="1" w:tplc="04090019" w:tentative="1">
+    <w:lvl w:ilvl="1" w:tplc="04090019">
       <w:start w:val="1"/>
       <w:numFmt w:val="lowerLetter"/>
       <w:lvlText w:val="%2."/>
@@ -13492,7 +13378,7 @@
 </file>
 
 <file path=customXml/itemProps1.xml><?xml version="1.0" encoding="utf-8"?>
-<ds:datastoreItem xmlns:ds="http://schemas.openxmlformats.org/officeDocument/2006/customXml" ds:itemID="{501584A6-BD80-41CD-922D-9380F609A762}">
+<ds:datastoreItem xmlns:ds="http://schemas.openxmlformats.org/officeDocument/2006/customXml" ds:itemID="{388AD9EA-F70D-42D2-AF98-C668F83242E0}">
   <ds:schemaRefs>
     <ds:schemaRef ds:uri="http://schemas.openxmlformats.org/officeDocument/2006/bibliography"/>
   </ds:schemaRefs>

</xml_diff>

<commit_message>
Updated ItemDataHelper, added form list of food, updated documents
</commit_message>
<xml_diff>
--- a/Documents/ProcessReport.docx
+++ b/Documents/ProcessReport.docx
@@ -2840,8 +2840,13 @@
         <w:textAlignment w:val="baseline"/>
       </w:pPr>
       <w:r>
-        <w:t>Discuss on class diagram.</w:t>
-      </w:r>
+        <w:t xml:space="preserve">Discuss on </w:t>
+      </w:r>
+      <w:r>
+        <w:t>class diagram (SetupDocument.docx, chapter 3, pg.31)</w:t>
+      </w:r>
+      <w:bookmarkStart w:id="3" w:name="_GoBack"/>
+      <w:bookmarkEnd w:id="3"/>
     </w:p>
     <w:p>
       <w:pPr>
@@ -2872,8 +2877,6 @@
       <w:r>
         <w:t>Discuss on the process of window application.</w:t>
       </w:r>
-      <w:bookmarkStart w:id="3" w:name="_GoBack"/>
-      <w:bookmarkEnd w:id="3"/>
     </w:p>
     <w:p>
       <w:pPr>
@@ -8833,7 +8836,7 @@
       <w:rPr>
         <w:noProof/>
       </w:rPr>
-      <w:t>4</w:t>
+      <w:t>18</w:t>
     </w:r>
     <w:r>
       <w:fldChar w:fldCharType="end"/>
@@ -13378,7 +13381,7 @@
 </file>
 
 <file path=customXml/itemProps1.xml><?xml version="1.0" encoding="utf-8"?>
-<ds:datastoreItem xmlns:ds="http://schemas.openxmlformats.org/officeDocument/2006/customXml" ds:itemID="{388AD9EA-F70D-42D2-AF98-C668F83242E0}">
+<ds:datastoreItem xmlns:ds="http://schemas.openxmlformats.org/officeDocument/2006/customXml" ds:itemID="{4B0FA005-2717-445D-8FCA-EF395C537740}">
   <ds:schemaRefs>
     <ds:schemaRef ds:uri="http://schemas.openxmlformats.org/officeDocument/2006/bibliography"/>
   </ds:schemaRefs>

</xml_diff>

<commit_message>
Updated documents and database
</commit_message>
<xml_diff>
--- a/Documents/ProcessReport.docx
+++ b/Documents/ProcessReport.docx
@@ -86,19 +86,11 @@
           <w:rFonts w:ascii="Calibri" w:eastAsia="Calibri" w:hAnsi="Calibri" w:cs="Calibri"/>
         </w:rPr>
       </w:pPr>
-      <w:proofErr w:type="gramStart"/>
-      <w:r>
-        <w:rPr>
-          <w:rFonts w:ascii="Calibri" w:eastAsia="Calibri" w:hAnsi="Calibri" w:cs="Calibri"/>
-        </w:rPr>
-        <w:t>Group :</w:t>
-      </w:r>
-      <w:proofErr w:type="gramEnd"/>
-      <w:r>
-        <w:rPr>
-          <w:rFonts w:ascii="Calibri" w:eastAsia="Calibri" w:hAnsi="Calibri" w:cs="Calibri"/>
-        </w:rPr>
-        <w:t xml:space="preserve"> </w:t>
+      <w:r>
+        <w:rPr>
+          <w:rFonts w:ascii="Calibri" w:eastAsia="Calibri" w:hAnsi="Calibri" w:cs="Calibri"/>
+        </w:rPr>
+        <w:t xml:space="preserve">Group : </w:t>
       </w:r>
       <w:r>
         <w:rPr>
@@ -129,21 +121,7 @@
           <w:rFonts w:ascii="Calibri" w:eastAsia="Calibri" w:hAnsi="Calibri" w:cs="Calibri"/>
         </w:rPr>
         <w:tab/>
-        <w:t xml:space="preserve">Ngoc </w:t>
-      </w:r>
-      <w:proofErr w:type="spellStart"/>
-      <w:r>
-        <w:rPr>
-          <w:rFonts w:ascii="Calibri" w:eastAsia="Calibri" w:hAnsi="Calibri" w:cs="Calibri"/>
-        </w:rPr>
-        <w:t>Kieu</w:t>
-      </w:r>
-      <w:proofErr w:type="spellEnd"/>
-      <w:r>
-        <w:rPr>
-          <w:rFonts w:ascii="Calibri" w:eastAsia="Calibri" w:hAnsi="Calibri" w:cs="Calibri"/>
-        </w:rPr>
-        <w:t xml:space="preserve"> Thanh Huynh – 2688093</w:t>
+        <w:t>Ngoc Kieu Thanh Huynh – 2688093</w:t>
       </w:r>
     </w:p>
     <w:p>
@@ -179,21 +157,7 @@
           <w:rFonts w:ascii="Calibri" w:eastAsia="Calibri" w:hAnsi="Calibri" w:cs="Calibri"/>
         </w:rPr>
         <w:tab/>
-        <w:t xml:space="preserve">Michel </w:t>
-      </w:r>
-      <w:proofErr w:type="spellStart"/>
-      <w:r>
-        <w:rPr>
-          <w:rFonts w:ascii="Calibri" w:eastAsia="Calibri" w:hAnsi="Calibri" w:cs="Calibri"/>
-        </w:rPr>
-        <w:t>Clerger</w:t>
-      </w:r>
-      <w:proofErr w:type="spellEnd"/>
-      <w:r>
-        <w:rPr>
-          <w:rFonts w:ascii="Calibri" w:eastAsia="Calibri" w:hAnsi="Calibri" w:cs="Calibri"/>
-        </w:rPr>
-        <w:t xml:space="preserve"> – 2694646</w:t>
+        <w:t>Michel Clerger – 2694646</w:t>
       </w:r>
     </w:p>
     <w:p>
@@ -211,42 +175,15 @@
           <w:rFonts w:ascii="Calibri" w:eastAsia="Calibri" w:hAnsi="Calibri" w:cs="Calibri"/>
         </w:rPr>
         <w:tab/>
-        <w:t xml:space="preserve">Roman </w:t>
-      </w:r>
-      <w:proofErr w:type="spellStart"/>
-      <w:r>
-        <w:rPr>
-          <w:rFonts w:ascii="Calibri" w:eastAsia="Calibri" w:hAnsi="Calibri" w:cs="Calibri"/>
-        </w:rPr>
-        <w:t>Siabro</w:t>
-      </w:r>
-      <w:proofErr w:type="spellEnd"/>
-      <w:r>
-        <w:rPr>
-          <w:rFonts w:ascii="Calibri" w:eastAsia="Calibri" w:hAnsi="Calibri" w:cs="Calibri"/>
-        </w:rPr>
-        <w:t xml:space="preserve"> – 2224489</w:t>
-      </w:r>
-    </w:p>
-    <w:p>
-      <w:pPr>
-        <w:rPr>
-          <w:rFonts w:ascii="Calibri" w:eastAsia="Calibri" w:hAnsi="Calibri" w:cs="Calibri"/>
-        </w:rPr>
-      </w:pPr>
-    </w:p>
-    <w:p>
-      <w:pPr>
-        <w:rPr>
-          <w:rFonts w:ascii="Calibri" w:eastAsia="Calibri" w:hAnsi="Calibri" w:cs="Calibri"/>
-        </w:rPr>
-      </w:pPr>
-      <w:r>
-        <w:rPr>
-          <w:rFonts w:ascii="Calibri" w:eastAsia="Calibri" w:hAnsi="Calibri" w:cs="Calibri"/>
-        </w:rPr>
-        <w:t xml:space="preserve"> </w:t>
-      </w:r>
+        <w:t>Roman Siabro – 2224489</w:t>
+      </w:r>
+    </w:p>
+    <w:p>
+      <w:pPr>
+        <w:rPr>
+          <w:rFonts w:ascii="Calibri" w:eastAsia="Calibri" w:hAnsi="Calibri" w:cs="Calibri"/>
+        </w:rPr>
+      </w:pPr>
     </w:p>
     <w:p>
       <w:pPr>
@@ -262,12 +199,26 @@
       </w:pPr>
       <w:r>
         <w:rPr>
+          <w:rFonts w:ascii="Calibri" w:eastAsia="Calibri" w:hAnsi="Calibri" w:cs="Calibri"/>
+        </w:rPr>
+        <w:lastRenderedPageBreak/>
+        <w:t xml:space="preserve"> </w:t>
+      </w:r>
+      <w:r>
+        <w:rPr>
           <w:rFonts w:ascii="Calibri Light" w:eastAsia="Calibri Light" w:hAnsi="Calibri Light" w:cs="Calibri Light"/>
           <w:color w:val="262626"/>
           <w:sz w:val="48"/>
         </w:rPr>
-        <w:lastRenderedPageBreak/>
-        <w:t>WEEK 12</w:t>
+        <w:t>WEEK 1</w:t>
+      </w:r>
+      <w:r>
+        <w:rPr>
+          <w:rFonts w:ascii="Calibri Light" w:eastAsia="Calibri Light" w:hAnsi="Calibri Light" w:cs="Calibri Light"/>
+          <w:color w:val="262626"/>
+          <w:sz w:val="48"/>
+        </w:rPr>
+        <w:t>3</w:t>
       </w:r>
     </w:p>
     <w:p>
@@ -295,7 +246,7 @@
           <w:color w:val="ED7D31"/>
           <w:sz w:val="28"/>
         </w:rPr>
-        <w:t>23</w:t>
+        <w:t>30</w:t>
       </w:r>
       <w:r>
         <w:rPr>
@@ -331,7 +282,147 @@
         <w:rPr>
           <w:rFonts w:ascii="Calibri" w:eastAsia="Calibri" w:hAnsi="Calibri" w:cs="Calibri"/>
         </w:rPr>
+        <w:t>Location: R1 2.75a</w:t>
+      </w:r>
+    </w:p>
+    <w:p>
+      <w:pPr>
+        <w:keepNext/>
+        <w:keepLines/>
+        <w:spacing w:before="80" w:after="0" w:line="240" w:lineRule="auto"/>
+        <w:rPr>
+          <w:rFonts w:ascii="Calibri Light" w:eastAsia="Calibri Light" w:hAnsi="Calibri Light" w:cs="Calibri Light"/>
+          <w:color w:val="C45911"/>
+          <w:sz w:val="32"/>
+        </w:rPr>
+      </w:pPr>
+      <w:r>
+        <w:rPr>
+          <w:rFonts w:ascii="Calibri Light" w:eastAsia="Calibri Light" w:hAnsi="Calibri Light" w:cs="Calibri Light"/>
+          <w:color w:val="C45911"/>
+          <w:sz w:val="32"/>
+        </w:rPr>
+        <w:t>TOPICS</w:t>
+      </w:r>
+    </w:p>
+    <w:p>
+      <w:pPr>
+        <w:pStyle w:val="ListParagraph"/>
+        <w:numPr>
+          <w:ilvl w:val="0"/>
+          <w:numId w:val="27"/>
+        </w:numPr>
+        <w:suppressAutoHyphens/>
+        <w:spacing w:after="120"/>
+        <w:rPr>
+          <w:rFonts w:ascii="Calibri" w:eastAsia="Calibri" w:hAnsi="Calibri" w:cs="Calibri"/>
+        </w:rPr>
+      </w:pPr>
+      <w:r>
+        <w:rPr>
+          <w:rFonts w:ascii="Calibri" w:eastAsia="Calibri" w:hAnsi="Calibri" w:cs="Calibri"/>
+        </w:rPr>
+        <w:t xml:space="preserve">Discuss on </w:t>
+      </w:r>
+      <w:r>
+        <w:rPr>
+          <w:rFonts w:ascii="Calibri" w:eastAsia="Calibri" w:hAnsi="Calibri" w:cs="Calibri"/>
+        </w:rPr>
+        <w:t>…</w:t>
+      </w:r>
+      <w:bookmarkStart w:id="0" w:name="_GoBack"/>
+      <w:bookmarkEnd w:id="0"/>
+    </w:p>
+    <w:p>
+      <w:pPr>
+        <w:keepNext/>
+        <w:keepLines/>
+        <w:pageBreakBefore/>
+        <w:spacing w:before="360" w:after="120" w:line="240" w:lineRule="auto"/>
+        <w:rPr>
+          <w:rFonts w:ascii="Calibri Light" w:eastAsia="Calibri Light" w:hAnsi="Calibri Light" w:cs="Calibri Light"/>
+          <w:color w:val="262626"/>
+          <w:sz w:val="48"/>
+        </w:rPr>
+      </w:pPr>
+      <w:r>
+        <w:rPr>
+          <w:rFonts w:ascii="Calibri Light" w:eastAsia="Calibri Light" w:hAnsi="Calibri Light" w:cs="Calibri Light"/>
+          <w:color w:val="262626"/>
+          <w:sz w:val="48"/>
+        </w:rPr>
+        <w:lastRenderedPageBreak/>
+        <w:t>WEEK 12</w:t>
+      </w:r>
+    </w:p>
+    <w:p>
+      <w:pPr>
+        <w:keepNext/>
+        <w:keepLines/>
+        <w:spacing w:before="120" w:after="0" w:line="240" w:lineRule="auto"/>
+        <w:rPr>
+          <w:rFonts w:ascii="Calibri Light" w:eastAsia="Calibri Light" w:hAnsi="Calibri Light" w:cs="Calibri Light"/>
+          <w:color w:val="ED7D31"/>
+          <w:sz w:val="28"/>
+        </w:rPr>
+      </w:pPr>
+      <w:r>
+        <w:rPr>
+          <w:rFonts w:ascii="Calibri Light" w:eastAsia="Calibri Light" w:hAnsi="Calibri Light" w:cs="Calibri Light"/>
+          <w:color w:val="ED7D31"/>
+          <w:sz w:val="28"/>
+        </w:rPr>
+        <w:t xml:space="preserve">AGENDA FOR MEETING – </w:t>
+      </w:r>
+      <w:r>
+        <w:rPr>
+          <w:rFonts w:ascii="Calibri Light" w:eastAsia="Calibri Light" w:hAnsi="Calibri Light" w:cs="Calibri Light"/>
+          <w:color w:val="ED7D31"/>
+          <w:sz w:val="28"/>
+        </w:rPr>
+        <w:t>23</w:t>
+      </w:r>
+      <w:r>
+        <w:rPr>
+          <w:rFonts w:ascii="Calibri Light" w:eastAsia="Calibri Light" w:hAnsi="Calibri Light" w:cs="Calibri Light"/>
+          <w:color w:val="ED7D31"/>
+          <w:sz w:val="28"/>
+        </w:rPr>
+        <w:t>/11/2015</w:t>
+      </w:r>
+    </w:p>
+    <w:p>
+      <w:pPr>
+        <w:spacing w:after="0" w:line="240" w:lineRule="auto"/>
+        <w:rPr>
+          <w:rFonts w:ascii="Calibri" w:eastAsia="Calibri" w:hAnsi="Calibri" w:cs="Calibri"/>
+        </w:rPr>
+      </w:pPr>
+      <w:r>
+        <w:rPr>
+          <w:rFonts w:ascii="Calibri" w:eastAsia="Calibri" w:hAnsi="Calibri" w:cs="Calibri"/>
+        </w:rPr>
+        <w:t>Time: 13:15</w:t>
+      </w:r>
+    </w:p>
+    <w:p>
+      <w:pPr>
+        <w:spacing w:after="0" w:line="240" w:lineRule="auto"/>
+        <w:rPr>
+          <w:rFonts w:ascii="Calibri" w:eastAsia="Calibri" w:hAnsi="Calibri" w:cs="Calibri"/>
+        </w:rPr>
+      </w:pPr>
+      <w:r>
+        <w:rPr>
+          <w:rFonts w:ascii="Calibri" w:eastAsia="Calibri" w:hAnsi="Calibri" w:cs="Calibri"/>
+        </w:rPr>
         <w:t xml:space="preserve">Location: </w:t>
+      </w:r>
+      <w:r>
+        <w:rPr>
+          <w:rFonts w:ascii="Calibri" w:eastAsia="Calibri" w:hAnsi="Calibri" w:cs="Calibri"/>
+        </w:rPr>
+        <w:t>R1 2.75a</w:t>
       </w:r>
     </w:p>
     <w:p>
@@ -649,7 +740,31 @@
               <w:rPr>
                 <w:rFonts w:ascii="Calibri" w:eastAsia="Calibri" w:hAnsi="Calibri" w:cs="Calibri"/>
               </w:rPr>
-              <w:t>The UID’s design should be improved to become more users friendly in some points (for example: the popup problems).</w:t>
+              <w:t xml:space="preserve">The UID’s design </w:t>
+            </w:r>
+            <w:r>
+              <w:rPr>
+                <w:rFonts w:ascii="Calibri" w:eastAsia="Calibri" w:hAnsi="Calibri" w:cs="Calibri"/>
+              </w:rPr>
+              <w:t>SHOULD</w:t>
+            </w:r>
+            <w:r>
+              <w:rPr>
+                <w:rFonts w:ascii="Calibri" w:eastAsia="Calibri" w:hAnsi="Calibri" w:cs="Calibri"/>
+              </w:rPr>
+              <w:t xml:space="preserve"> be improved to become more users friendly in some points </w:t>
+            </w:r>
+            <w:r>
+              <w:rPr>
+                <w:rFonts w:ascii="Calibri" w:eastAsia="Calibri" w:hAnsi="Calibri" w:cs="Calibri"/>
+              </w:rPr>
+              <w:t>(for example: the popup problem, it could be interrupt users from the form they are working on</w:t>
+            </w:r>
+            <w:r>
+              <w:rPr>
+                <w:rFonts w:ascii="Calibri" w:eastAsia="Calibri" w:hAnsi="Calibri" w:cs="Calibri"/>
+              </w:rPr>
+              <w:t>).</w:t>
             </w:r>
           </w:p>
         </w:tc>
@@ -1029,8 +1144,6 @@
                 <w:rFonts w:ascii="Calibri" w:eastAsia="Calibri" w:hAnsi="Calibri" w:cs="Calibri"/>
               </w:rPr>
             </w:pPr>
-            <w:bookmarkStart w:id="0" w:name="_GoBack"/>
-            <w:bookmarkEnd w:id="0"/>
           </w:p>
         </w:tc>
       </w:tr>
@@ -1238,6 +1351,12 @@
                 <w:rFonts w:ascii="Calibri" w:eastAsia="Calibri" w:hAnsi="Calibri" w:cs="Calibri"/>
               </w:rPr>
             </w:pPr>
+            <w:r>
+              <w:rPr>
+                <w:rFonts w:ascii="Calibri" w:eastAsia="Calibri" w:hAnsi="Calibri" w:cs="Calibri"/>
+              </w:rPr>
+              <w:t>Updated database and set up documents for some changes relating to loaning materials.</w:t>
+            </w:r>
           </w:p>
         </w:tc>
       </w:tr>
@@ -5453,21 +5572,7 @@
         <w:rPr>
           <w:rFonts w:ascii="Calibri" w:eastAsia="Calibri" w:hAnsi="Calibri" w:cs="Calibri"/>
         </w:rPr>
-        <w:t xml:space="preserve"> It is agreed that we use the </w:t>
-      </w:r>
-      <w:proofErr w:type="spellStart"/>
-      <w:r>
-        <w:rPr>
-          <w:rFonts w:ascii="Calibri" w:eastAsia="Calibri" w:hAnsi="Calibri" w:cs="Calibri"/>
-        </w:rPr>
-        <w:t>MoSCoW</w:t>
-      </w:r>
-      <w:proofErr w:type="spellEnd"/>
-      <w:r>
-        <w:rPr>
-          <w:rFonts w:ascii="Calibri" w:eastAsia="Calibri" w:hAnsi="Calibri" w:cs="Calibri"/>
-        </w:rPr>
-        <w:t xml:space="preserve"> format to outline priority for the requirements for each application</w:t>
+        <w:t xml:space="preserve"> It is agreed that we use the MoSCoW format to outline priority for the requirements for each application</w:t>
       </w:r>
     </w:p>
     <w:p>
@@ -6490,21 +6595,7 @@
         <w:rPr>
           <w:rFonts w:ascii="Calibri" w:eastAsia="Calibri" w:hAnsi="Calibri" w:cs="Calibri"/>
         </w:rPr>
-        <w:t xml:space="preserve">Can payment for camping site be made in advance? Is financially </w:t>
-      </w:r>
-      <w:proofErr w:type="gramStart"/>
-      <w:r>
-        <w:rPr>
-          <w:rFonts w:ascii="Calibri" w:eastAsia="Calibri" w:hAnsi="Calibri" w:cs="Calibri"/>
-        </w:rPr>
-        <w:t>more sound</w:t>
-      </w:r>
-      <w:proofErr w:type="gramEnd"/>
-      <w:r>
-        <w:rPr>
-          <w:rFonts w:ascii="Calibri" w:eastAsia="Calibri" w:hAnsi="Calibri" w:cs="Calibri"/>
-        </w:rPr>
-        <w:t xml:space="preserve"> because there could be problems with visitors not paying when they check out.</w:t>
+        <w:t>Can payment for camping site be made in advance? Is financially more sound because there could be problems with visitors not paying when they check out.</w:t>
       </w:r>
     </w:p>
     <w:p>
@@ -6540,21 +6631,7 @@
         <w:rPr>
           <w:rFonts w:ascii="Calibri" w:eastAsia="Calibri" w:hAnsi="Calibri" w:cs="Calibri"/>
         </w:rPr>
-        <w:t xml:space="preserve">Discuss the functionalities that the website has to have within the </w:t>
-      </w:r>
-      <w:proofErr w:type="spellStart"/>
-      <w:r>
-        <w:rPr>
-          <w:rFonts w:ascii="Calibri" w:eastAsia="Calibri" w:hAnsi="Calibri" w:cs="Calibri"/>
-        </w:rPr>
-        <w:t>MoSCoW</w:t>
-      </w:r>
-      <w:proofErr w:type="spellEnd"/>
-      <w:r>
-        <w:rPr>
-          <w:rFonts w:ascii="Calibri" w:eastAsia="Calibri" w:hAnsi="Calibri" w:cs="Calibri"/>
-        </w:rPr>
-        <w:t xml:space="preserve"> framework.</w:t>
+        <w:t>Discuss the functionalities that the website has to have within the MoSCoW framework.</w:t>
       </w:r>
     </w:p>
     <w:p>
@@ -6799,21 +6876,7 @@
               <w:rPr>
                 <w:rFonts w:ascii="Calibri" w:eastAsia="Calibri" w:hAnsi="Calibri" w:cs="Calibri"/>
               </w:rPr>
-              <w:t xml:space="preserve">Website site – map, format and layout design look good. Recommend that the implement of web pages should follow the </w:t>
-            </w:r>
-            <w:proofErr w:type="spellStart"/>
-            <w:r>
-              <w:rPr>
-                <w:rFonts w:ascii="Calibri" w:eastAsia="Calibri" w:hAnsi="Calibri" w:cs="Calibri"/>
-              </w:rPr>
-              <w:t>MoSCoW</w:t>
-            </w:r>
-            <w:proofErr w:type="spellEnd"/>
-            <w:r>
-              <w:rPr>
-                <w:rFonts w:ascii="Calibri" w:eastAsia="Calibri" w:hAnsi="Calibri" w:cs="Calibri"/>
-              </w:rPr>
-              <w:t>. It’s not necessary to build up all of them</w:t>
+              <w:t>Website site – map, format and layout design look good. Recommend that the implement of web pages should follow the MoSCoW. It’s not necessary to build up all of them</w:t>
             </w:r>
           </w:p>
         </w:tc>
@@ -6900,21 +6963,7 @@
         <w:rPr>
           <w:rFonts w:ascii="Calibri" w:eastAsia="Calibri" w:hAnsi="Calibri" w:cs="Calibri"/>
         </w:rPr>
-        <w:t xml:space="preserve">Apply </w:t>
-      </w:r>
-      <w:proofErr w:type="spellStart"/>
-      <w:r>
-        <w:rPr>
-          <w:rFonts w:ascii="Calibri" w:eastAsia="Calibri" w:hAnsi="Calibri" w:cs="Calibri"/>
-        </w:rPr>
-        <w:t>MoSCoW</w:t>
-      </w:r>
-      <w:proofErr w:type="spellEnd"/>
-      <w:r>
-        <w:rPr>
-          <w:rFonts w:ascii="Calibri" w:eastAsia="Calibri" w:hAnsi="Calibri" w:cs="Calibri"/>
-        </w:rPr>
-        <w:t xml:space="preserve"> framework to the website.</w:t>
+        <w:t>Apply MoSCoW framework to the website.</w:t>
       </w:r>
     </w:p>
     <w:p>
@@ -7109,21 +7158,7 @@
               <w:rPr>
                 <w:rFonts w:ascii="Calibri" w:eastAsia="Calibri" w:hAnsi="Calibri" w:cs="Calibri"/>
               </w:rPr>
-              <w:t xml:space="preserve">Use </w:t>
-            </w:r>
-            <w:proofErr w:type="spellStart"/>
-            <w:r>
-              <w:rPr>
-                <w:rFonts w:ascii="Calibri" w:eastAsia="Calibri" w:hAnsi="Calibri" w:cs="Calibri"/>
-              </w:rPr>
-              <w:t>MoSCoW</w:t>
-            </w:r>
-            <w:proofErr w:type="spellEnd"/>
-            <w:r>
-              <w:rPr>
-                <w:rFonts w:ascii="Calibri" w:eastAsia="Calibri" w:hAnsi="Calibri" w:cs="Calibri"/>
-              </w:rPr>
-              <w:t xml:space="preserve"> method for the website design. Summarize the information requirements for the website and the step by step process of the websites functionality which would also help in the database design.</w:t>
+              <w:t>Use MoSCoW method for the website design. Summarize the information requirements for the website and the step by step process of the websites functionality which would also help in the database design.</w:t>
             </w:r>
           </w:p>
         </w:tc>
@@ -7153,21 +7188,7 @@
               <w:rPr>
                 <w:rFonts w:ascii="Calibri" w:eastAsia="Calibri" w:hAnsi="Calibri" w:cs="Calibri"/>
               </w:rPr>
-              <w:t xml:space="preserve">Worked on </w:t>
-            </w:r>
-            <w:proofErr w:type="spellStart"/>
-            <w:r>
-              <w:rPr>
-                <w:rFonts w:ascii="Calibri" w:eastAsia="Calibri" w:hAnsi="Calibri" w:cs="Calibri"/>
-              </w:rPr>
-              <w:t>MoSCow</w:t>
-            </w:r>
-            <w:proofErr w:type="spellEnd"/>
-            <w:r>
-              <w:rPr>
-                <w:rFonts w:ascii="Calibri" w:eastAsia="Calibri" w:hAnsi="Calibri" w:cs="Calibri"/>
-              </w:rPr>
-              <w:t xml:space="preserve"> method for the website. Started with website version 1.</w:t>
+              <w:t>Worked on MoSCow method for the website. Started with website version 1.</w:t>
             </w:r>
           </w:p>
         </w:tc>
@@ -7345,21 +7366,7 @@
               <w:rPr>
                 <w:rFonts w:ascii="Calibri" w:eastAsia="Calibri" w:hAnsi="Calibri" w:cs="Calibri"/>
               </w:rPr>
-              <w:t xml:space="preserve">Prepare task assignment, process report, minutes and compile all the members' work. Work on the systems requirements for the C# application for translating </w:t>
-            </w:r>
-            <w:proofErr w:type="spellStart"/>
-            <w:r>
-              <w:rPr>
-                <w:rFonts w:ascii="Calibri" w:eastAsia="Calibri" w:hAnsi="Calibri" w:cs="Calibri"/>
-              </w:rPr>
-              <w:t>paypal</w:t>
-            </w:r>
-            <w:proofErr w:type="spellEnd"/>
-            <w:r>
-              <w:rPr>
-                <w:rFonts w:ascii="Calibri" w:eastAsia="Calibri" w:hAnsi="Calibri" w:cs="Calibri"/>
-              </w:rPr>
-              <w:t xml:space="preserve"> text file and application for reporting on status of the event.</w:t>
+              <w:t>Prepare task assignment, process report, minutes and compile all the members' work. Work on the systems requirements for the C# application for translating paypal text file and application for reporting on status of the event.</w:t>
             </w:r>
           </w:p>
         </w:tc>
@@ -7985,10 +7992,10 @@
       </w:pPr>
       <w:r>
         <w:object w:dxaOrig="2150" w:dyaOrig="1612">
-          <v:rect id="rectole0000000000" o:spid="_x0000_i1025" style="width:107.1pt;height:80.6pt" o:ole="" o:preferrelative="t" stroked="f">
+          <v:rect id="rectole0000000000" o:spid="_x0000_i1025" style="width:107.35pt;height:80.65pt" o:ole="" o:preferrelative="t" stroked="f">
             <v:imagedata r:id="rId6" o:title=""/>
           </v:rect>
-          <o:OLEObject Type="Embed" ProgID="StaticMetafile" ShapeID="rectole0000000000" DrawAspect="Content" ObjectID="_1509795915" r:id="rId7"/>
+          <o:OLEObject Type="Embed" ProgID="StaticMetafile" ShapeID="rectole0000000000" DrawAspect="Content" ObjectID="_1509813375" r:id="rId7"/>
         </w:object>
       </w:r>
     </w:p>
@@ -8025,21 +8032,7 @@
         <w:rPr>
           <w:rFonts w:ascii="Calibri" w:eastAsia="Calibri" w:hAnsi="Calibri" w:cs="Calibri"/>
         </w:rPr>
-        <w:t xml:space="preserve">Use </w:t>
-      </w:r>
-      <w:proofErr w:type="spellStart"/>
-      <w:r>
-        <w:rPr>
-          <w:rFonts w:ascii="Calibri" w:eastAsia="Calibri" w:hAnsi="Calibri" w:cs="Calibri"/>
-        </w:rPr>
-        <w:t>MosCow</w:t>
-      </w:r>
-      <w:proofErr w:type="spellEnd"/>
-      <w:r>
-        <w:rPr>
-          <w:rFonts w:ascii="Calibri" w:eastAsia="Calibri" w:hAnsi="Calibri" w:cs="Calibri"/>
-        </w:rPr>
-        <w:t xml:space="preserve"> framework for prioritizing features and functionalities of the applications and website between what you must have, should have, could have and won't have</w:t>
+        <w:t>Use MosCow framework for prioritizing features and functionalities of the applications and website between what you must have, should have, could have and won't have</w:t>
       </w:r>
     </w:p>
     <w:p>
@@ -9453,16 +9446,8 @@
               <w:rPr>
                 <w:rFonts w:ascii="Calibri" w:eastAsia="Calibri" w:hAnsi="Calibri" w:cs="Calibri"/>
               </w:rPr>
-              <w:t xml:space="preserve">Implements a VCS preferably in SVN or </w:t>
-            </w:r>
-            <w:proofErr w:type="spellStart"/>
-            <w:r>
-              <w:rPr>
-                <w:rFonts w:ascii="Calibri" w:eastAsia="Calibri" w:hAnsi="Calibri" w:cs="Calibri"/>
-              </w:rPr>
-              <w:t>Git</w:t>
-            </w:r>
-            <w:proofErr w:type="spellEnd"/>
+              <w:t>Implements a VCS preferably in SVN or Git</w:t>
+            </w:r>
           </w:p>
           <w:p>
             <w:pPr>
@@ -10035,21 +10020,7 @@
         <w:rPr>
           <w:rFonts w:ascii="Calibri" w:eastAsia="Calibri" w:hAnsi="Calibri" w:cs="Calibri"/>
         </w:rPr>
-        <w:t xml:space="preserve">Information sharing about event on social media such as </w:t>
-      </w:r>
-      <w:proofErr w:type="spellStart"/>
-      <w:r>
-        <w:rPr>
-          <w:rFonts w:ascii="Calibri" w:eastAsia="Calibri" w:hAnsi="Calibri" w:cs="Calibri"/>
-        </w:rPr>
-        <w:t>facebook</w:t>
-      </w:r>
-      <w:proofErr w:type="spellEnd"/>
-      <w:r>
-        <w:rPr>
-          <w:rFonts w:ascii="Calibri" w:eastAsia="Calibri" w:hAnsi="Calibri" w:cs="Calibri"/>
-        </w:rPr>
-        <w:t>, twitter etc.</w:t>
+        <w:t>Information sharing about event on social media such as facebook, twitter etc.</w:t>
       </w:r>
     </w:p>
     <w:p>
@@ -10416,7 +10387,7 @@
         <v:path o:extrusionok="f" gradientshapeok="t" o:connecttype="rect"/>
         <o:lock v:ext="edit" aspectratio="t"/>
       </v:shapetype>
-      <v:shape id="_x0000_i1048" type="#_x0000_t75" style="width:11.25pt;height:11.25pt" o:bullet="t">
+      <v:shape id="_x0000_i1038" type="#_x0000_t75" style="width:11.25pt;height:11.25pt" o:bullet="t">
         <v:imagedata r:id="rId1" o:title="mso6365"/>
       </v:shape>
     </w:pict>
@@ -12837,7 +12808,7 @@
   <w:style w:type="paragraph" w:default="1" w:styleId="Normal">
     <w:name w:val="Normal"/>
     <w:qFormat/>
-    <w:rsid w:val="001E5510"/>
+    <w:rsid w:val="004C6916"/>
   </w:style>
   <w:style w:type="paragraph" w:styleId="Heading1">
     <w:name w:val="heading 1"/>

</xml_diff>

<commit_message>
Modified the food shop and loaning material for RFID funcitionalites.
</commit_message>
<xml_diff>
--- a/Documents/ProcessReport.docx
+++ b/Documents/ProcessReport.docx
@@ -86,19 +86,11 @@
           <w:rFonts w:ascii="Calibri" w:eastAsia="Calibri" w:hAnsi="Calibri" w:cs="Calibri"/>
         </w:rPr>
       </w:pPr>
-      <w:proofErr w:type="gramStart"/>
-      <w:r>
-        <w:rPr>
-          <w:rFonts w:ascii="Calibri" w:eastAsia="Calibri" w:hAnsi="Calibri" w:cs="Calibri"/>
-        </w:rPr>
-        <w:t>Group :</w:t>
-      </w:r>
-      <w:proofErr w:type="gramEnd"/>
-      <w:r>
-        <w:rPr>
-          <w:rFonts w:ascii="Calibri" w:eastAsia="Calibri" w:hAnsi="Calibri" w:cs="Calibri"/>
-        </w:rPr>
-        <w:t xml:space="preserve"> </w:t>
+      <w:r>
+        <w:rPr>
+          <w:rFonts w:ascii="Calibri" w:eastAsia="Calibri" w:hAnsi="Calibri" w:cs="Calibri"/>
+        </w:rPr>
+        <w:t xml:space="preserve">Group : </w:t>
       </w:r>
       <w:r>
         <w:rPr>
@@ -129,21 +121,7 @@
           <w:rFonts w:ascii="Calibri" w:eastAsia="Calibri" w:hAnsi="Calibri" w:cs="Calibri"/>
         </w:rPr>
         <w:tab/>
-        <w:t xml:space="preserve">Ngoc </w:t>
-      </w:r>
-      <w:proofErr w:type="spellStart"/>
-      <w:r>
-        <w:rPr>
-          <w:rFonts w:ascii="Calibri" w:eastAsia="Calibri" w:hAnsi="Calibri" w:cs="Calibri"/>
-        </w:rPr>
-        <w:t>Kieu</w:t>
-      </w:r>
-      <w:proofErr w:type="spellEnd"/>
-      <w:r>
-        <w:rPr>
-          <w:rFonts w:ascii="Calibri" w:eastAsia="Calibri" w:hAnsi="Calibri" w:cs="Calibri"/>
-        </w:rPr>
-        <w:t xml:space="preserve"> Thanh Huynh – 2688093</w:t>
+        <w:t>Ngoc Kieu Thanh Huynh – 2688093</w:t>
       </w:r>
     </w:p>
     <w:p>
@@ -179,21 +157,7 @@
           <w:rFonts w:ascii="Calibri" w:eastAsia="Calibri" w:hAnsi="Calibri" w:cs="Calibri"/>
         </w:rPr>
         <w:tab/>
-        <w:t xml:space="preserve">Michel </w:t>
-      </w:r>
-      <w:proofErr w:type="spellStart"/>
-      <w:r>
-        <w:rPr>
-          <w:rFonts w:ascii="Calibri" w:eastAsia="Calibri" w:hAnsi="Calibri" w:cs="Calibri"/>
-        </w:rPr>
-        <w:t>Clerger</w:t>
-      </w:r>
-      <w:proofErr w:type="spellEnd"/>
-      <w:r>
-        <w:rPr>
-          <w:rFonts w:ascii="Calibri" w:eastAsia="Calibri" w:hAnsi="Calibri" w:cs="Calibri"/>
-        </w:rPr>
-        <w:t xml:space="preserve"> – 2694646</w:t>
+        <w:t>Michel Clerger – 2694646</w:t>
       </w:r>
     </w:p>
     <w:p>
@@ -211,21 +175,7 @@
           <w:rFonts w:ascii="Calibri" w:eastAsia="Calibri" w:hAnsi="Calibri" w:cs="Calibri"/>
         </w:rPr>
         <w:tab/>
-        <w:t xml:space="preserve">Roman </w:t>
-      </w:r>
-      <w:proofErr w:type="spellStart"/>
-      <w:r>
-        <w:rPr>
-          <w:rFonts w:ascii="Calibri" w:eastAsia="Calibri" w:hAnsi="Calibri" w:cs="Calibri"/>
-        </w:rPr>
-        <w:t>Siabro</w:t>
-      </w:r>
-      <w:proofErr w:type="spellEnd"/>
-      <w:r>
-        <w:rPr>
-          <w:rFonts w:ascii="Calibri" w:eastAsia="Calibri" w:hAnsi="Calibri" w:cs="Calibri"/>
-        </w:rPr>
-        <w:t xml:space="preserve"> – 2224489</w:t>
+        <w:t>Roman Siabro – 2224489</w:t>
       </w:r>
     </w:p>
     <w:p>
@@ -407,6 +357,22 @@
           <w:rFonts w:ascii="Calibri" w:eastAsia="Calibri" w:hAnsi="Calibri" w:cs="Calibri"/>
         </w:rPr>
         <w:t>shop for loaning material.</w:t>
+      </w:r>
+    </w:p>
+    <w:p>
+      <w:pPr>
+        <w:suppressAutoHyphens/>
+        <w:spacing w:after="120"/>
+        <w:ind w:left="720"/>
+        <w:rPr>
+          <w:rFonts w:ascii="Calibri" w:eastAsia="Calibri" w:hAnsi="Calibri" w:cs="Calibri"/>
+        </w:rPr>
+      </w:pPr>
+      <w:r>
+        <w:rPr>
+          <w:rFonts w:ascii="Calibri" w:eastAsia="Calibri" w:hAnsi="Calibri" w:cs="Calibri"/>
+        </w:rPr>
+        <w:t xml:space="preserve">Loading balance for each of accounts from PayPal file. </w:t>
       </w:r>
       <w:bookmarkStart w:id="0" w:name="_GoBack"/>
       <w:bookmarkEnd w:id="0"/>
@@ -5650,21 +5616,7 @@
         <w:rPr>
           <w:rFonts w:ascii="Calibri" w:eastAsia="Calibri" w:hAnsi="Calibri" w:cs="Calibri"/>
         </w:rPr>
-        <w:t xml:space="preserve"> It is agreed that we use the </w:t>
-      </w:r>
-      <w:proofErr w:type="spellStart"/>
-      <w:r>
-        <w:rPr>
-          <w:rFonts w:ascii="Calibri" w:eastAsia="Calibri" w:hAnsi="Calibri" w:cs="Calibri"/>
-        </w:rPr>
-        <w:t>MoSCoW</w:t>
-      </w:r>
-      <w:proofErr w:type="spellEnd"/>
-      <w:r>
-        <w:rPr>
-          <w:rFonts w:ascii="Calibri" w:eastAsia="Calibri" w:hAnsi="Calibri" w:cs="Calibri"/>
-        </w:rPr>
-        <w:t xml:space="preserve"> format to outline priority for the requirements for each application</w:t>
+        <w:t xml:space="preserve"> It is agreed that we use the MoSCoW format to outline priority for the requirements for each application</w:t>
       </w:r>
     </w:p>
     <w:p>
@@ -6687,21 +6639,7 @@
         <w:rPr>
           <w:rFonts w:ascii="Calibri" w:eastAsia="Calibri" w:hAnsi="Calibri" w:cs="Calibri"/>
         </w:rPr>
-        <w:t xml:space="preserve">Can payment for camping site be made in advance? Is financially </w:t>
-      </w:r>
-      <w:proofErr w:type="gramStart"/>
-      <w:r>
-        <w:rPr>
-          <w:rFonts w:ascii="Calibri" w:eastAsia="Calibri" w:hAnsi="Calibri" w:cs="Calibri"/>
-        </w:rPr>
-        <w:t>more sound</w:t>
-      </w:r>
-      <w:proofErr w:type="gramEnd"/>
-      <w:r>
-        <w:rPr>
-          <w:rFonts w:ascii="Calibri" w:eastAsia="Calibri" w:hAnsi="Calibri" w:cs="Calibri"/>
-        </w:rPr>
-        <w:t xml:space="preserve"> because there could be problems with visitors not paying when they check out.</w:t>
+        <w:t>Can payment for camping site be made in advance? Is financially more sound because there could be problems with visitors not paying when they check out.</w:t>
       </w:r>
     </w:p>
     <w:p>
@@ -6737,21 +6675,7 @@
         <w:rPr>
           <w:rFonts w:ascii="Calibri" w:eastAsia="Calibri" w:hAnsi="Calibri" w:cs="Calibri"/>
         </w:rPr>
-        <w:t xml:space="preserve">Discuss the functionalities that the website has to have within the </w:t>
-      </w:r>
-      <w:proofErr w:type="spellStart"/>
-      <w:r>
-        <w:rPr>
-          <w:rFonts w:ascii="Calibri" w:eastAsia="Calibri" w:hAnsi="Calibri" w:cs="Calibri"/>
-        </w:rPr>
-        <w:t>MoSCoW</w:t>
-      </w:r>
-      <w:proofErr w:type="spellEnd"/>
-      <w:r>
-        <w:rPr>
-          <w:rFonts w:ascii="Calibri" w:eastAsia="Calibri" w:hAnsi="Calibri" w:cs="Calibri"/>
-        </w:rPr>
-        <w:t xml:space="preserve"> framework.</w:t>
+        <w:t>Discuss the functionalities that the website has to have within the MoSCoW framework.</w:t>
       </w:r>
     </w:p>
     <w:p>
@@ -6996,21 +6920,7 @@
               <w:rPr>
                 <w:rFonts w:ascii="Calibri" w:eastAsia="Calibri" w:hAnsi="Calibri" w:cs="Calibri"/>
               </w:rPr>
-              <w:t xml:space="preserve">Website site – map, format and layout design look good. Recommend that the implement of web pages should follow the </w:t>
-            </w:r>
-            <w:proofErr w:type="spellStart"/>
-            <w:r>
-              <w:rPr>
-                <w:rFonts w:ascii="Calibri" w:eastAsia="Calibri" w:hAnsi="Calibri" w:cs="Calibri"/>
-              </w:rPr>
-              <w:t>MoSCoW</w:t>
-            </w:r>
-            <w:proofErr w:type="spellEnd"/>
-            <w:r>
-              <w:rPr>
-                <w:rFonts w:ascii="Calibri" w:eastAsia="Calibri" w:hAnsi="Calibri" w:cs="Calibri"/>
-              </w:rPr>
-              <w:t>. It’s not necessary to build up all of them</w:t>
+              <w:t>Website site – map, format and layout design look good. Recommend that the implement of web pages should follow the MoSCoW. It’s not necessary to build up all of them</w:t>
             </w:r>
           </w:p>
         </w:tc>
@@ -7097,21 +7007,7 @@
         <w:rPr>
           <w:rFonts w:ascii="Calibri" w:eastAsia="Calibri" w:hAnsi="Calibri" w:cs="Calibri"/>
         </w:rPr>
-        <w:t xml:space="preserve">Apply </w:t>
-      </w:r>
-      <w:proofErr w:type="spellStart"/>
-      <w:r>
-        <w:rPr>
-          <w:rFonts w:ascii="Calibri" w:eastAsia="Calibri" w:hAnsi="Calibri" w:cs="Calibri"/>
-        </w:rPr>
-        <w:t>MoSCoW</w:t>
-      </w:r>
-      <w:proofErr w:type="spellEnd"/>
-      <w:r>
-        <w:rPr>
-          <w:rFonts w:ascii="Calibri" w:eastAsia="Calibri" w:hAnsi="Calibri" w:cs="Calibri"/>
-        </w:rPr>
-        <w:t xml:space="preserve"> framework to the website.</w:t>
+        <w:t>Apply MoSCoW framework to the website.</w:t>
       </w:r>
     </w:p>
     <w:p>
@@ -7306,21 +7202,7 @@
               <w:rPr>
                 <w:rFonts w:ascii="Calibri" w:eastAsia="Calibri" w:hAnsi="Calibri" w:cs="Calibri"/>
               </w:rPr>
-              <w:t xml:space="preserve">Use </w:t>
-            </w:r>
-            <w:proofErr w:type="spellStart"/>
-            <w:r>
-              <w:rPr>
-                <w:rFonts w:ascii="Calibri" w:eastAsia="Calibri" w:hAnsi="Calibri" w:cs="Calibri"/>
-              </w:rPr>
-              <w:t>MoSCoW</w:t>
-            </w:r>
-            <w:proofErr w:type="spellEnd"/>
-            <w:r>
-              <w:rPr>
-                <w:rFonts w:ascii="Calibri" w:eastAsia="Calibri" w:hAnsi="Calibri" w:cs="Calibri"/>
-              </w:rPr>
-              <w:t xml:space="preserve"> method for the website design. Summarize the information requirements for the website and the step by step process of the websites functionality which would also help in the database design.</w:t>
+              <w:t>Use MoSCoW method for the website design. Summarize the information requirements for the website and the step by step process of the websites functionality which would also help in the database design.</w:t>
             </w:r>
           </w:p>
         </w:tc>
@@ -7350,21 +7232,7 @@
               <w:rPr>
                 <w:rFonts w:ascii="Calibri" w:eastAsia="Calibri" w:hAnsi="Calibri" w:cs="Calibri"/>
               </w:rPr>
-              <w:t xml:space="preserve">Worked on </w:t>
-            </w:r>
-            <w:proofErr w:type="spellStart"/>
-            <w:r>
-              <w:rPr>
-                <w:rFonts w:ascii="Calibri" w:eastAsia="Calibri" w:hAnsi="Calibri" w:cs="Calibri"/>
-              </w:rPr>
-              <w:t>MoSCow</w:t>
-            </w:r>
-            <w:proofErr w:type="spellEnd"/>
-            <w:r>
-              <w:rPr>
-                <w:rFonts w:ascii="Calibri" w:eastAsia="Calibri" w:hAnsi="Calibri" w:cs="Calibri"/>
-              </w:rPr>
-              <w:t xml:space="preserve"> method for the website. Started with website version 1.</w:t>
+              <w:t>Worked on MoSCow method for the website. Started with website version 1.</w:t>
             </w:r>
           </w:p>
         </w:tc>
@@ -7542,21 +7410,7 @@
               <w:rPr>
                 <w:rFonts w:ascii="Calibri" w:eastAsia="Calibri" w:hAnsi="Calibri" w:cs="Calibri"/>
               </w:rPr>
-              <w:t xml:space="preserve">Prepare task assignment, process report, minutes and compile all the members' work. Work on the systems requirements for the C# application for translating </w:t>
-            </w:r>
-            <w:proofErr w:type="spellStart"/>
-            <w:r>
-              <w:rPr>
-                <w:rFonts w:ascii="Calibri" w:eastAsia="Calibri" w:hAnsi="Calibri" w:cs="Calibri"/>
-              </w:rPr>
-              <w:t>paypal</w:t>
-            </w:r>
-            <w:proofErr w:type="spellEnd"/>
-            <w:r>
-              <w:rPr>
-                <w:rFonts w:ascii="Calibri" w:eastAsia="Calibri" w:hAnsi="Calibri" w:cs="Calibri"/>
-              </w:rPr>
-              <w:t xml:space="preserve"> text file and application for reporting on status of the event.</w:t>
+              <w:t>Prepare task assignment, process report, minutes and compile all the members' work. Work on the systems requirements for the C# application for translating paypal text file and application for reporting on status of the event.</w:t>
             </w:r>
           </w:p>
         </w:tc>
@@ -8185,7 +8039,7 @@
           <v:rect id="rectole0000000000" o:spid="_x0000_i1025" style="width:107.25pt;height:81pt" o:ole="" o:preferrelative="t" stroked="f">
             <v:imagedata r:id="rId6" o:title=""/>
           </v:rect>
-          <o:OLEObject Type="Embed" ProgID="StaticMetafile" ShapeID="rectole0000000000" DrawAspect="Content" ObjectID="_1510245692" r:id="rId7"/>
+          <o:OLEObject Type="Embed" ProgID="StaticMetafile" ShapeID="rectole0000000000" DrawAspect="Content" ObjectID="_1510337274" r:id="rId7"/>
         </w:object>
       </w:r>
     </w:p>
@@ -8222,21 +8076,7 @@
         <w:rPr>
           <w:rFonts w:ascii="Calibri" w:eastAsia="Calibri" w:hAnsi="Calibri" w:cs="Calibri"/>
         </w:rPr>
-        <w:t xml:space="preserve">Use </w:t>
-      </w:r>
-      <w:proofErr w:type="spellStart"/>
-      <w:r>
-        <w:rPr>
-          <w:rFonts w:ascii="Calibri" w:eastAsia="Calibri" w:hAnsi="Calibri" w:cs="Calibri"/>
-        </w:rPr>
-        <w:t>MosCow</w:t>
-      </w:r>
-      <w:proofErr w:type="spellEnd"/>
-      <w:r>
-        <w:rPr>
-          <w:rFonts w:ascii="Calibri" w:eastAsia="Calibri" w:hAnsi="Calibri" w:cs="Calibri"/>
-        </w:rPr>
-        <w:t xml:space="preserve"> framework for prioritizing features and functionalities of the applications and website between what you must have, should have, could have and won't have</w:t>
+        <w:t>Use MosCow framework for prioritizing features and functionalities of the applications and website between what you must have, should have, could have and won't have</w:t>
       </w:r>
     </w:p>
     <w:p>
@@ -9650,16 +9490,8 @@
               <w:rPr>
                 <w:rFonts w:ascii="Calibri" w:eastAsia="Calibri" w:hAnsi="Calibri" w:cs="Calibri"/>
               </w:rPr>
-              <w:t xml:space="preserve">Implements a VCS preferably in SVN or </w:t>
-            </w:r>
-            <w:proofErr w:type="spellStart"/>
-            <w:r>
-              <w:rPr>
-                <w:rFonts w:ascii="Calibri" w:eastAsia="Calibri" w:hAnsi="Calibri" w:cs="Calibri"/>
-              </w:rPr>
-              <w:t>Git</w:t>
-            </w:r>
-            <w:proofErr w:type="spellEnd"/>
+              <w:t>Implements a VCS preferably in SVN or Git</w:t>
+            </w:r>
           </w:p>
           <w:p>
             <w:pPr>
@@ -10232,21 +10064,7 @@
         <w:rPr>
           <w:rFonts w:ascii="Calibri" w:eastAsia="Calibri" w:hAnsi="Calibri" w:cs="Calibri"/>
         </w:rPr>
-        <w:t xml:space="preserve">Information sharing about event on social media such as </w:t>
-      </w:r>
-      <w:proofErr w:type="spellStart"/>
-      <w:r>
-        <w:rPr>
-          <w:rFonts w:ascii="Calibri" w:eastAsia="Calibri" w:hAnsi="Calibri" w:cs="Calibri"/>
-        </w:rPr>
-        <w:t>facebook</w:t>
-      </w:r>
-      <w:proofErr w:type="spellEnd"/>
-      <w:r>
-        <w:rPr>
-          <w:rFonts w:ascii="Calibri" w:eastAsia="Calibri" w:hAnsi="Calibri" w:cs="Calibri"/>
-        </w:rPr>
-        <w:t>, twitter etc.</w:t>
+        <w:t>Information sharing about event on social media such as facebook, twitter etc.</w:t>
       </w:r>
     </w:p>
     <w:p>
@@ -10613,7 +10431,7 @@
         <v:path o:extrusionok="f" gradientshapeok="t" o:connecttype="rect"/>
         <o:lock v:ext="edit" aspectratio="t"/>
       </v:shapetype>
-      <v:shape id="_x0000_i1030" type="#_x0000_t75" style="width:11.25pt;height:11.25pt" o:bullet="t">
+      <v:shape id="_x0000_i1027" type="#_x0000_t75" style="width:11.25pt;height:11.25pt" o:bullet="t">
         <v:imagedata r:id="rId1" o:title="mso6365"/>
       </v:shape>
     </w:pict>

</xml_diff>

<commit_message>
Working on resgiter form. Finished the checking for email exist in the database
</commit_message>
<xml_diff>
--- a/Documents/ProcessReport.docx
+++ b/Documents/ProcessReport.docx
@@ -86,11 +86,19 @@
           <w:rFonts w:ascii="Calibri" w:eastAsia="Calibri" w:hAnsi="Calibri" w:cs="Calibri"/>
         </w:rPr>
       </w:pPr>
-      <w:r>
-        <w:rPr>
-          <w:rFonts w:ascii="Calibri" w:eastAsia="Calibri" w:hAnsi="Calibri" w:cs="Calibri"/>
-        </w:rPr>
-        <w:t xml:space="preserve">Group : </w:t>
+      <w:proofErr w:type="gramStart"/>
+      <w:r>
+        <w:rPr>
+          <w:rFonts w:ascii="Calibri" w:eastAsia="Calibri" w:hAnsi="Calibri" w:cs="Calibri"/>
+        </w:rPr>
+        <w:t>Group :</w:t>
+      </w:r>
+      <w:proofErr w:type="gramEnd"/>
+      <w:r>
+        <w:rPr>
+          <w:rFonts w:ascii="Calibri" w:eastAsia="Calibri" w:hAnsi="Calibri" w:cs="Calibri"/>
+        </w:rPr>
+        <w:t xml:space="preserve"> </w:t>
       </w:r>
       <w:r>
         <w:rPr>
@@ -121,7 +129,21 @@
           <w:rFonts w:ascii="Calibri" w:eastAsia="Calibri" w:hAnsi="Calibri" w:cs="Calibri"/>
         </w:rPr>
         <w:tab/>
-        <w:t>Ngoc Kieu Thanh Huynh – 2688093</w:t>
+        <w:t xml:space="preserve">Ngoc </w:t>
+      </w:r>
+      <w:proofErr w:type="spellStart"/>
+      <w:r>
+        <w:rPr>
+          <w:rFonts w:ascii="Calibri" w:eastAsia="Calibri" w:hAnsi="Calibri" w:cs="Calibri"/>
+        </w:rPr>
+        <w:t>Kieu</w:t>
+      </w:r>
+      <w:proofErr w:type="spellEnd"/>
+      <w:r>
+        <w:rPr>
+          <w:rFonts w:ascii="Calibri" w:eastAsia="Calibri" w:hAnsi="Calibri" w:cs="Calibri"/>
+        </w:rPr>
+        <w:t xml:space="preserve"> Thanh Huynh – 2688093</w:t>
       </w:r>
     </w:p>
     <w:p>
@@ -157,7 +179,21 @@
           <w:rFonts w:ascii="Calibri" w:eastAsia="Calibri" w:hAnsi="Calibri" w:cs="Calibri"/>
         </w:rPr>
         <w:tab/>
-        <w:t>Michel Clerger – 2694646</w:t>
+        <w:t xml:space="preserve">Michel </w:t>
+      </w:r>
+      <w:proofErr w:type="spellStart"/>
+      <w:r>
+        <w:rPr>
+          <w:rFonts w:ascii="Calibri" w:eastAsia="Calibri" w:hAnsi="Calibri" w:cs="Calibri"/>
+        </w:rPr>
+        <w:t>Clerger</w:t>
+      </w:r>
+      <w:proofErr w:type="spellEnd"/>
+      <w:r>
+        <w:rPr>
+          <w:rFonts w:ascii="Calibri" w:eastAsia="Calibri" w:hAnsi="Calibri" w:cs="Calibri"/>
+        </w:rPr>
+        <w:t xml:space="preserve"> – 2694646</w:t>
       </w:r>
     </w:p>
     <w:p>
@@ -175,7 +211,21 @@
           <w:rFonts w:ascii="Calibri" w:eastAsia="Calibri" w:hAnsi="Calibri" w:cs="Calibri"/>
         </w:rPr>
         <w:tab/>
-        <w:t>Roman Siabro – 2224489</w:t>
+        <w:t xml:space="preserve">Roman </w:t>
+      </w:r>
+      <w:proofErr w:type="spellStart"/>
+      <w:r>
+        <w:rPr>
+          <w:rFonts w:ascii="Calibri" w:eastAsia="Calibri" w:hAnsi="Calibri" w:cs="Calibri"/>
+        </w:rPr>
+        <w:t>Siabro</w:t>
+      </w:r>
+      <w:proofErr w:type="spellEnd"/>
+      <w:r>
+        <w:rPr>
+          <w:rFonts w:ascii="Calibri" w:eastAsia="Calibri" w:hAnsi="Calibri" w:cs="Calibri"/>
+        </w:rPr>
+        <w:t xml:space="preserve"> – 2224489</w:t>
       </w:r>
     </w:p>
     <w:p>
@@ -800,6 +850,24 @@
                 <w:rFonts w:ascii="Calibri" w:eastAsia="Calibri" w:hAnsi="Calibri" w:cs="Calibri"/>
               </w:rPr>
             </w:pPr>
+            <w:r>
+              <w:rPr>
+                <w:rFonts w:ascii="Calibri" w:eastAsia="Calibri" w:hAnsi="Calibri" w:cs="Calibri"/>
+              </w:rPr>
+              <w:t>Validation for c</w:t>
+            </w:r>
+            <w:r>
+              <w:rPr>
+                <w:rFonts w:ascii="Calibri" w:eastAsia="Calibri" w:hAnsi="Calibri" w:cs="Calibri"/>
+              </w:rPr>
+              <w:t xml:space="preserve">amp </w:t>
+            </w:r>
+            <w:r>
+              <w:rPr>
+                <w:rFonts w:ascii="Calibri" w:eastAsia="Calibri" w:hAnsi="Calibri" w:cs="Calibri"/>
+              </w:rPr>
+              <w:t xml:space="preserve">registration </w:t>
+            </w:r>
           </w:p>
         </w:tc>
         <w:tc>
@@ -824,6 +892,12 @@
                 <w:rFonts w:ascii="Calibri" w:eastAsia="Calibri" w:hAnsi="Calibri" w:cs="Calibri"/>
               </w:rPr>
             </w:pPr>
+            <w:r>
+              <w:rPr>
+                <w:rFonts w:ascii="Calibri" w:eastAsia="Calibri" w:hAnsi="Calibri" w:cs="Calibri"/>
+              </w:rPr>
+              <w:t>Finished the program event page.</w:t>
+            </w:r>
           </w:p>
         </w:tc>
       </w:tr>
@@ -890,7 +964,13 @@
               <w:rPr>
                 <w:rFonts w:ascii="Calibri" w:eastAsia="Calibri" w:hAnsi="Calibri" w:cs="Calibri"/>
               </w:rPr>
-              <w:t xml:space="preserve">Work on camp’s information page.  </w:t>
+              <w:t xml:space="preserve">Work on </w:t>
+            </w:r>
+            <w:r>
+              <w:rPr>
+                <w:rFonts w:ascii="Calibri" w:eastAsia="Calibri" w:hAnsi="Calibri" w:cs="Calibri"/>
+              </w:rPr>
+              <w:t>validation for contact form</w:t>
             </w:r>
           </w:p>
           <w:p>
@@ -1000,6 +1080,27 @@
               <w:t>Work on model layer: classes for database object and test it for login page.</w:t>
             </w:r>
           </w:p>
+          <w:p>
+            <w:pPr>
+              <w:suppressLineNumbers/>
+              <w:spacing w:after="0" w:line="240" w:lineRule="auto"/>
+              <w:rPr>
+                <w:rFonts w:ascii="Calibri" w:eastAsia="Calibri" w:hAnsi="Calibri" w:cs="Calibri"/>
+              </w:rPr>
+            </w:pPr>
+            <w:r>
+              <w:rPr>
+                <w:rFonts w:ascii="Calibri" w:eastAsia="Calibri" w:hAnsi="Calibri" w:cs="Calibri"/>
+              </w:rPr>
+              <w:t xml:space="preserve">Work on database for the camp reservation </w:t>
+            </w:r>
+            <w:r>
+              <w:rPr>
+                <w:rFonts w:ascii="Calibri" w:eastAsia="Calibri" w:hAnsi="Calibri" w:cs="Calibri"/>
+              </w:rPr>
+              <w:t>on we</w:t>
+            </w:r>
+          </w:p>
         </w:tc>
         <w:tc>
           <w:tcPr>
@@ -1024,6 +1125,18 @@
                 <w:rFonts w:ascii="Calibri" w:eastAsia="Calibri" w:hAnsi="Calibri" w:cs="Calibri"/>
               </w:rPr>
             </w:pPr>
+            <w:r>
+              <w:rPr>
+                <w:rFonts w:ascii="Calibri" w:eastAsia="Calibri" w:hAnsi="Calibri" w:cs="Calibri"/>
+              </w:rPr>
+              <w:t>Finished data helper class for users</w:t>
+            </w:r>
+            <w:r>
+              <w:rPr>
+                <w:rFonts w:ascii="Calibri" w:eastAsia="Calibri" w:hAnsi="Calibri" w:cs="Calibri"/>
+              </w:rPr>
+              <w:t>.</w:t>
+            </w:r>
           </w:p>
         </w:tc>
       </w:tr>
@@ -1138,9 +1251,29 @@
         <w:suppressAutoHyphens/>
         <w:spacing w:after="120"/>
         <w:rPr>
-          <w:rFonts w:ascii="Calibri" w:eastAsia="Calibri" w:hAnsi="Calibri" w:cs="Calibri"/>
-        </w:rPr>
-      </w:pPr>
+          <w:rStyle w:val="IntenseEmphasis"/>
+        </w:rPr>
+      </w:pPr>
+    </w:p>
+    <w:p>
+      <w:pPr>
+        <w:tabs>
+          <w:tab w:val="left" w:pos="4005"/>
+        </w:tabs>
+        <w:suppressAutoHyphens/>
+        <w:spacing w:after="120"/>
+        <w:rPr>
+          <w:rStyle w:val="IntenseEmphasis"/>
+        </w:rPr>
+      </w:pPr>
+      <w:r>
+        <w:rPr>
+          <w:rStyle w:val="IntenseEmphasis"/>
+        </w:rPr>
+        <w:t>Problems and suggested solutions:</w:t>
+      </w:r>
+      <w:bookmarkStart w:id="0" w:name="_GoBack"/>
+      <w:bookmarkEnd w:id="0"/>
     </w:p>
     <w:p>
       <w:pPr>
@@ -3908,8 +4041,6 @@
               </w:rPr>
               <w:t>Validation for the contact page</w:t>
             </w:r>
-            <w:bookmarkStart w:id="0" w:name="_GoBack"/>
-            <w:bookmarkEnd w:id="0"/>
           </w:p>
         </w:tc>
         <w:tc>
@@ -7474,7 +7605,21 @@
         <w:rPr>
           <w:rFonts w:ascii="Calibri" w:eastAsia="Calibri" w:hAnsi="Calibri" w:cs="Calibri"/>
         </w:rPr>
-        <w:t xml:space="preserve"> It is agreed that we use the MoSCoW format to outline priority for the requirements for each application</w:t>
+        <w:t xml:space="preserve"> It is agreed that we use the </w:t>
+      </w:r>
+      <w:proofErr w:type="spellStart"/>
+      <w:r>
+        <w:rPr>
+          <w:rFonts w:ascii="Calibri" w:eastAsia="Calibri" w:hAnsi="Calibri" w:cs="Calibri"/>
+        </w:rPr>
+        <w:t>MoSCoW</w:t>
+      </w:r>
+      <w:proofErr w:type="spellEnd"/>
+      <w:r>
+        <w:rPr>
+          <w:rFonts w:ascii="Calibri" w:eastAsia="Calibri" w:hAnsi="Calibri" w:cs="Calibri"/>
+        </w:rPr>
+        <w:t xml:space="preserve"> format to outline priority for the requirements for each application</w:t>
       </w:r>
     </w:p>
     <w:p>
@@ -8497,7 +8642,21 @@
         <w:rPr>
           <w:rFonts w:ascii="Calibri" w:eastAsia="Calibri" w:hAnsi="Calibri" w:cs="Calibri"/>
         </w:rPr>
-        <w:t>Can payment for camping site be made in advance? Is financially more sound because there could be problems with visitors not paying when they check out.</w:t>
+        <w:t xml:space="preserve">Can payment for camping site be made in advance? Is financially </w:t>
+      </w:r>
+      <w:proofErr w:type="gramStart"/>
+      <w:r>
+        <w:rPr>
+          <w:rFonts w:ascii="Calibri" w:eastAsia="Calibri" w:hAnsi="Calibri" w:cs="Calibri"/>
+        </w:rPr>
+        <w:t>more sound</w:t>
+      </w:r>
+      <w:proofErr w:type="gramEnd"/>
+      <w:r>
+        <w:rPr>
+          <w:rFonts w:ascii="Calibri" w:eastAsia="Calibri" w:hAnsi="Calibri" w:cs="Calibri"/>
+        </w:rPr>
+        <w:t xml:space="preserve"> because there could be problems with visitors not paying when they check out.</w:t>
       </w:r>
     </w:p>
     <w:p>
@@ -8533,7 +8692,21 @@
         <w:rPr>
           <w:rFonts w:ascii="Calibri" w:eastAsia="Calibri" w:hAnsi="Calibri" w:cs="Calibri"/>
         </w:rPr>
-        <w:t>Discuss the functionalities that the website has to have within the MoSCoW framework.</w:t>
+        <w:t xml:space="preserve">Discuss the functionalities that the website has to have within the </w:t>
+      </w:r>
+      <w:proofErr w:type="spellStart"/>
+      <w:r>
+        <w:rPr>
+          <w:rFonts w:ascii="Calibri" w:eastAsia="Calibri" w:hAnsi="Calibri" w:cs="Calibri"/>
+        </w:rPr>
+        <w:t>MoSCoW</w:t>
+      </w:r>
+      <w:proofErr w:type="spellEnd"/>
+      <w:r>
+        <w:rPr>
+          <w:rFonts w:ascii="Calibri" w:eastAsia="Calibri" w:hAnsi="Calibri" w:cs="Calibri"/>
+        </w:rPr>
+        <w:t xml:space="preserve"> framework.</w:t>
       </w:r>
     </w:p>
     <w:p>
@@ -8778,7 +8951,21 @@
               <w:rPr>
                 <w:rFonts w:ascii="Calibri" w:eastAsia="Calibri" w:hAnsi="Calibri" w:cs="Calibri"/>
               </w:rPr>
-              <w:t>Website site – map, format and layout design look good. Recommend that the implement of web pages should follow the MoSCoW. It’s not necessary to build up all of them</w:t>
+              <w:t xml:space="preserve">Website site – map, format and layout design look good. Recommend that the implement of web pages should follow the </w:t>
+            </w:r>
+            <w:proofErr w:type="spellStart"/>
+            <w:r>
+              <w:rPr>
+                <w:rFonts w:ascii="Calibri" w:eastAsia="Calibri" w:hAnsi="Calibri" w:cs="Calibri"/>
+              </w:rPr>
+              <w:t>MoSCoW</w:t>
+            </w:r>
+            <w:proofErr w:type="spellEnd"/>
+            <w:r>
+              <w:rPr>
+                <w:rFonts w:ascii="Calibri" w:eastAsia="Calibri" w:hAnsi="Calibri" w:cs="Calibri"/>
+              </w:rPr>
+              <w:t>. It’s not necessary to build up all of them</w:t>
             </w:r>
           </w:p>
         </w:tc>
@@ -8865,7 +9052,21 @@
         <w:rPr>
           <w:rFonts w:ascii="Calibri" w:eastAsia="Calibri" w:hAnsi="Calibri" w:cs="Calibri"/>
         </w:rPr>
-        <w:t>Apply MoSCoW framework to the website.</w:t>
+        <w:t xml:space="preserve">Apply </w:t>
+      </w:r>
+      <w:proofErr w:type="spellStart"/>
+      <w:r>
+        <w:rPr>
+          <w:rFonts w:ascii="Calibri" w:eastAsia="Calibri" w:hAnsi="Calibri" w:cs="Calibri"/>
+        </w:rPr>
+        <w:t>MoSCoW</w:t>
+      </w:r>
+      <w:proofErr w:type="spellEnd"/>
+      <w:r>
+        <w:rPr>
+          <w:rFonts w:ascii="Calibri" w:eastAsia="Calibri" w:hAnsi="Calibri" w:cs="Calibri"/>
+        </w:rPr>
+        <w:t xml:space="preserve"> framework to the website.</w:t>
       </w:r>
     </w:p>
     <w:p>
@@ -9060,7 +9261,21 @@
               <w:rPr>
                 <w:rFonts w:ascii="Calibri" w:eastAsia="Calibri" w:hAnsi="Calibri" w:cs="Calibri"/>
               </w:rPr>
-              <w:t>Use MoSCoW method for the website design. Summarize the information requirements for the website and the step by step process of the websites functionality which would also help in the database design.</w:t>
+              <w:t xml:space="preserve">Use </w:t>
+            </w:r>
+            <w:proofErr w:type="spellStart"/>
+            <w:r>
+              <w:rPr>
+                <w:rFonts w:ascii="Calibri" w:eastAsia="Calibri" w:hAnsi="Calibri" w:cs="Calibri"/>
+              </w:rPr>
+              <w:t>MoSCoW</w:t>
+            </w:r>
+            <w:proofErr w:type="spellEnd"/>
+            <w:r>
+              <w:rPr>
+                <w:rFonts w:ascii="Calibri" w:eastAsia="Calibri" w:hAnsi="Calibri" w:cs="Calibri"/>
+              </w:rPr>
+              <w:t xml:space="preserve"> method for the website design. Summarize the information requirements for the website and the step by step process of the websites functionality which would also help in the database design.</w:t>
             </w:r>
           </w:p>
         </w:tc>
@@ -9090,7 +9305,21 @@
               <w:rPr>
                 <w:rFonts w:ascii="Calibri" w:eastAsia="Calibri" w:hAnsi="Calibri" w:cs="Calibri"/>
               </w:rPr>
-              <w:t>Worked on MoSCow method for the website. Started with website version 1.</w:t>
+              <w:t xml:space="preserve">Worked on </w:t>
+            </w:r>
+            <w:proofErr w:type="spellStart"/>
+            <w:r>
+              <w:rPr>
+                <w:rFonts w:ascii="Calibri" w:eastAsia="Calibri" w:hAnsi="Calibri" w:cs="Calibri"/>
+              </w:rPr>
+              <w:t>MoSCow</w:t>
+            </w:r>
+            <w:proofErr w:type="spellEnd"/>
+            <w:r>
+              <w:rPr>
+                <w:rFonts w:ascii="Calibri" w:eastAsia="Calibri" w:hAnsi="Calibri" w:cs="Calibri"/>
+              </w:rPr>
+              <w:t xml:space="preserve"> method for the website. Started with website version 1.</w:t>
             </w:r>
           </w:p>
         </w:tc>
@@ -9268,7 +9497,21 @@
               <w:rPr>
                 <w:rFonts w:ascii="Calibri" w:eastAsia="Calibri" w:hAnsi="Calibri" w:cs="Calibri"/>
               </w:rPr>
-              <w:t>Prepare task assignment, process report, minutes and compile all the members' work. Work on the systems requirements for the C# application for translating paypal text file and application for reporting on status of the event.</w:t>
+              <w:t xml:space="preserve">Prepare task assignment, process report, minutes and compile all the members' work. Work on the systems requirements for the C# application for translating </w:t>
+            </w:r>
+            <w:proofErr w:type="spellStart"/>
+            <w:r>
+              <w:rPr>
+                <w:rFonts w:ascii="Calibri" w:eastAsia="Calibri" w:hAnsi="Calibri" w:cs="Calibri"/>
+              </w:rPr>
+              <w:t>paypal</w:t>
+            </w:r>
+            <w:proofErr w:type="spellEnd"/>
+            <w:r>
+              <w:rPr>
+                <w:rFonts w:ascii="Calibri" w:eastAsia="Calibri" w:hAnsi="Calibri" w:cs="Calibri"/>
+              </w:rPr>
+              <w:t xml:space="preserve"> text file and application for reporting on status of the event.</w:t>
             </w:r>
           </w:p>
         </w:tc>
@@ -9897,7 +10140,7 @@
           <v:rect id="rectole0000000000" o:spid="_x0000_i1025" style="width:107.25pt;height:81pt" o:ole="" o:preferrelative="t" stroked="f">
             <v:imagedata r:id="rId6" o:title=""/>
           </v:rect>
-          <o:OLEObject Type="Embed" ProgID="StaticMetafile" ShapeID="rectole0000000000" DrawAspect="Content" ObjectID="_1511010192" r:id="rId7"/>
+          <o:OLEObject Type="Embed" ProgID="StaticMetafile" ShapeID="rectole0000000000" DrawAspect="Content" ObjectID="_1511173531" r:id="rId7"/>
         </w:object>
       </w:r>
     </w:p>
@@ -9934,7 +10177,21 @@
         <w:rPr>
           <w:rFonts w:ascii="Calibri" w:eastAsia="Calibri" w:hAnsi="Calibri" w:cs="Calibri"/>
         </w:rPr>
-        <w:t>Use MosCow framework for prioritizing features and functionalities of the applications and website between what you must have, should have, could have and won't have</w:t>
+        <w:t xml:space="preserve">Use </w:t>
+      </w:r>
+      <w:proofErr w:type="spellStart"/>
+      <w:r>
+        <w:rPr>
+          <w:rFonts w:ascii="Calibri" w:eastAsia="Calibri" w:hAnsi="Calibri" w:cs="Calibri"/>
+        </w:rPr>
+        <w:t>MosCow</w:t>
+      </w:r>
+      <w:proofErr w:type="spellEnd"/>
+      <w:r>
+        <w:rPr>
+          <w:rFonts w:ascii="Calibri" w:eastAsia="Calibri" w:hAnsi="Calibri" w:cs="Calibri"/>
+        </w:rPr>
+        <w:t xml:space="preserve"> framework for prioritizing features and functionalities of the applications and website between what you must have, should have, could have and won't have</w:t>
       </w:r>
     </w:p>
     <w:p>
@@ -11348,8 +11605,16 @@
               <w:rPr>
                 <w:rFonts w:ascii="Calibri" w:eastAsia="Calibri" w:hAnsi="Calibri" w:cs="Calibri"/>
               </w:rPr>
-              <w:t>Implements a VCS preferably in SVN or Git</w:t>
-            </w:r>
+              <w:t xml:space="preserve">Implements a VCS preferably in SVN or </w:t>
+            </w:r>
+            <w:proofErr w:type="spellStart"/>
+            <w:r>
+              <w:rPr>
+                <w:rFonts w:ascii="Calibri" w:eastAsia="Calibri" w:hAnsi="Calibri" w:cs="Calibri"/>
+              </w:rPr>
+              <w:t>Git</w:t>
+            </w:r>
+            <w:proofErr w:type="spellEnd"/>
           </w:p>
           <w:p>
             <w:pPr>
@@ -11922,7 +12187,21 @@
         <w:rPr>
           <w:rFonts w:ascii="Calibri" w:eastAsia="Calibri" w:hAnsi="Calibri" w:cs="Calibri"/>
         </w:rPr>
-        <w:t>Information sharing about event on social media such as facebook, twitter etc.</w:t>
+        <w:t xml:space="preserve">Information sharing about event on social media such as </w:t>
+      </w:r>
+      <w:proofErr w:type="spellStart"/>
+      <w:r>
+        <w:rPr>
+          <w:rFonts w:ascii="Calibri" w:eastAsia="Calibri" w:hAnsi="Calibri" w:cs="Calibri"/>
+        </w:rPr>
+        <w:t>facebook</w:t>
+      </w:r>
+      <w:proofErr w:type="spellEnd"/>
+      <w:r>
+        <w:rPr>
+          <w:rFonts w:ascii="Calibri" w:eastAsia="Calibri" w:hAnsi="Calibri" w:cs="Calibri"/>
+        </w:rPr>
+        <w:t>, twitter etc.</w:t>
       </w:r>
     </w:p>
     <w:p>
@@ -12289,7 +12568,7 @@
         <v:path o:extrusionok="f" gradientshapeok="t" o:connecttype="rect"/>
         <o:lock v:ext="edit" aspectratio="t"/>
       </v:shapetype>
-      <v:shape id="_x0000_i1027" type="#_x0000_t75" style="width:11.25pt;height:11.25pt" o:bullet="t">
+      <v:shape id="_x0000_i1048" type="#_x0000_t75" style="width:11.25pt;height:11.25pt" o:bullet="t">
         <v:imagedata r:id="rId1" o:title="mso6365"/>
       </v:shape>
     </w:pict>

</xml_diff>

<commit_message>
Validation for camp reservation
</commit_message>
<xml_diff>
--- a/Documents/ProcessReport.docx
+++ b/Documents/ProcessReport.docx
@@ -1,6 +1,6 @@
 
 <file path=word/document.xml><?xml version="1.0" encoding="utf-8"?>
-<w:document xmlns:wpc="http://schemas.microsoft.com/office/word/2010/wordprocessingCanvas" xmlns:mc="http://schemas.openxmlformats.org/markup-compatibility/2006" xmlns:o="urn:schemas-microsoft-com:office:office" xmlns:r="http://schemas.openxmlformats.org/officeDocument/2006/relationships" xmlns:m="http://schemas.openxmlformats.org/officeDocument/2006/math" xmlns:v="urn:schemas-microsoft-com:vml" xmlns:wp14="http://schemas.microsoft.com/office/word/2010/wordprocessingDrawing" xmlns:wp="http://schemas.openxmlformats.org/drawingml/2006/wordprocessingDrawing" xmlns:w10="urn:schemas-microsoft-com:office:word" xmlns:w="http://schemas.openxmlformats.org/wordprocessingml/2006/main" xmlns:w14="http://schemas.microsoft.com/office/word/2010/wordml" xmlns:w15="http://schemas.microsoft.com/office/word/2012/wordml" xmlns:wpg="http://schemas.microsoft.com/office/word/2010/wordprocessingGroup" xmlns:wpi="http://schemas.microsoft.com/office/word/2010/wordprocessingInk" xmlns:wne="http://schemas.microsoft.com/office/word/2006/wordml" xmlns:wps="http://schemas.microsoft.com/office/word/2010/wordprocessingShape" mc:Ignorable="w14 w15 wp14">
+<w:document xmlns:wpc="http://schemas.microsoft.com/office/word/2010/wordprocessingCanvas" xmlns:mo="http://schemas.microsoft.com/office/mac/office/2008/main" xmlns:mc="http://schemas.openxmlformats.org/markup-compatibility/2006" xmlns:mv="urn:schemas-microsoft-com:mac:vml" xmlns:o="urn:schemas-microsoft-com:office:office" xmlns:r="http://schemas.openxmlformats.org/officeDocument/2006/relationships" xmlns:m="http://schemas.openxmlformats.org/officeDocument/2006/math" xmlns:v="urn:schemas-microsoft-com:vml" xmlns:wp14="http://schemas.microsoft.com/office/word/2010/wordprocessingDrawing" xmlns:wp="http://schemas.openxmlformats.org/drawingml/2006/wordprocessingDrawing" xmlns:w10="urn:schemas-microsoft-com:office:word" xmlns:w="http://schemas.openxmlformats.org/wordprocessingml/2006/main" xmlns:w14="http://schemas.microsoft.com/office/word/2010/wordml" xmlns:w15="http://schemas.microsoft.com/office/word/2012/wordml" xmlns:wpg="http://schemas.microsoft.com/office/word/2010/wordprocessingGroup" xmlns:wpi="http://schemas.microsoft.com/office/word/2010/wordprocessingInk" xmlns:wne="http://schemas.microsoft.com/office/word/2006/wordml" xmlns:wps="http://schemas.microsoft.com/office/word/2010/wordprocessingShape" mc:Ignorable="w14 w15 wp14">
   <w:body>
     <w:p>
       <w:pPr>
@@ -86,19 +86,11 @@
           <w:rFonts w:ascii="Calibri" w:eastAsia="Calibri" w:hAnsi="Calibri" w:cs="Calibri"/>
         </w:rPr>
       </w:pPr>
-      <w:proofErr w:type="gramStart"/>
-      <w:r>
-        <w:rPr>
-          <w:rFonts w:ascii="Calibri" w:eastAsia="Calibri" w:hAnsi="Calibri" w:cs="Calibri"/>
-        </w:rPr>
-        <w:t>Group :</w:t>
-      </w:r>
-      <w:proofErr w:type="gramEnd"/>
-      <w:r>
-        <w:rPr>
-          <w:rFonts w:ascii="Calibri" w:eastAsia="Calibri" w:hAnsi="Calibri" w:cs="Calibri"/>
-        </w:rPr>
-        <w:t xml:space="preserve"> </w:t>
+      <w:r>
+        <w:rPr>
+          <w:rFonts w:ascii="Calibri" w:eastAsia="Calibri" w:hAnsi="Calibri" w:cs="Calibri"/>
+        </w:rPr>
+        <w:t xml:space="preserve">Group : </w:t>
       </w:r>
       <w:r>
         <w:rPr>
@@ -129,21 +121,7 @@
           <w:rFonts w:ascii="Calibri" w:eastAsia="Calibri" w:hAnsi="Calibri" w:cs="Calibri"/>
         </w:rPr>
         <w:tab/>
-        <w:t xml:space="preserve">Ngoc </w:t>
-      </w:r>
-      <w:proofErr w:type="spellStart"/>
-      <w:r>
-        <w:rPr>
-          <w:rFonts w:ascii="Calibri" w:eastAsia="Calibri" w:hAnsi="Calibri" w:cs="Calibri"/>
-        </w:rPr>
-        <w:t>Kieu</w:t>
-      </w:r>
-      <w:proofErr w:type="spellEnd"/>
-      <w:r>
-        <w:rPr>
-          <w:rFonts w:ascii="Calibri" w:eastAsia="Calibri" w:hAnsi="Calibri" w:cs="Calibri"/>
-        </w:rPr>
-        <w:t xml:space="preserve"> Thanh Huynh – 2688093</w:t>
+        <w:t>Ngoc Kieu Thanh Huynh – 2688093</w:t>
       </w:r>
     </w:p>
     <w:p>
@@ -179,21 +157,7 @@
           <w:rFonts w:ascii="Calibri" w:eastAsia="Calibri" w:hAnsi="Calibri" w:cs="Calibri"/>
         </w:rPr>
         <w:tab/>
-        <w:t xml:space="preserve">Michel </w:t>
-      </w:r>
-      <w:proofErr w:type="spellStart"/>
-      <w:r>
-        <w:rPr>
-          <w:rFonts w:ascii="Calibri" w:eastAsia="Calibri" w:hAnsi="Calibri" w:cs="Calibri"/>
-        </w:rPr>
-        <w:t>Clerger</w:t>
-      </w:r>
-      <w:proofErr w:type="spellEnd"/>
-      <w:r>
-        <w:rPr>
-          <w:rFonts w:ascii="Calibri" w:eastAsia="Calibri" w:hAnsi="Calibri" w:cs="Calibri"/>
-        </w:rPr>
-        <w:t xml:space="preserve"> – 2694646</w:t>
+        <w:t>Michel Clerger – 2694646</w:t>
       </w:r>
     </w:p>
     <w:p>
@@ -211,21 +175,7 @@
           <w:rFonts w:ascii="Calibri" w:eastAsia="Calibri" w:hAnsi="Calibri" w:cs="Calibri"/>
         </w:rPr>
         <w:tab/>
-        <w:t xml:space="preserve">Roman </w:t>
-      </w:r>
-      <w:proofErr w:type="spellStart"/>
-      <w:r>
-        <w:rPr>
-          <w:rFonts w:ascii="Calibri" w:eastAsia="Calibri" w:hAnsi="Calibri" w:cs="Calibri"/>
-        </w:rPr>
-        <w:t>Siabro</w:t>
-      </w:r>
-      <w:proofErr w:type="spellEnd"/>
-      <w:r>
-        <w:rPr>
-          <w:rFonts w:ascii="Calibri" w:eastAsia="Calibri" w:hAnsi="Calibri" w:cs="Calibri"/>
-        </w:rPr>
-        <w:t xml:space="preserve"> – 2224489</w:t>
+        <w:t>Roman Siabro – 2224489</w:t>
       </w:r>
     </w:p>
     <w:p>
@@ -898,6 +848,14 @@
               </w:rPr>
               <w:t>Finished the program event page.</w:t>
             </w:r>
+            <w:r>
+              <w:rPr>
+                <w:rFonts w:ascii="Calibri" w:eastAsia="Calibri" w:hAnsi="Calibri" w:cs="Calibri"/>
+              </w:rPr>
+              <w:t xml:space="preserve"> Finished validation for camp reservation.</w:t>
+            </w:r>
+            <w:bookmarkStart w:id="0" w:name="_GoBack"/>
+            <w:bookmarkEnd w:id="0"/>
           </w:p>
         </w:tc>
       </w:tr>
@@ -1272,8 +1230,6 @@
         </w:rPr>
         <w:t>Problems and suggested solutions:</w:t>
       </w:r>
-      <w:bookmarkStart w:id="0" w:name="_GoBack"/>
-      <w:bookmarkEnd w:id="0"/>
     </w:p>
     <w:p>
       <w:pPr>
@@ -7605,21 +7561,7 @@
         <w:rPr>
           <w:rFonts w:ascii="Calibri" w:eastAsia="Calibri" w:hAnsi="Calibri" w:cs="Calibri"/>
         </w:rPr>
-        <w:t xml:space="preserve"> It is agreed that we use the </w:t>
-      </w:r>
-      <w:proofErr w:type="spellStart"/>
-      <w:r>
-        <w:rPr>
-          <w:rFonts w:ascii="Calibri" w:eastAsia="Calibri" w:hAnsi="Calibri" w:cs="Calibri"/>
-        </w:rPr>
-        <w:t>MoSCoW</w:t>
-      </w:r>
-      <w:proofErr w:type="spellEnd"/>
-      <w:r>
-        <w:rPr>
-          <w:rFonts w:ascii="Calibri" w:eastAsia="Calibri" w:hAnsi="Calibri" w:cs="Calibri"/>
-        </w:rPr>
-        <w:t xml:space="preserve"> format to outline priority for the requirements for each application</w:t>
+        <w:t xml:space="preserve"> It is agreed that we use the MoSCoW format to outline priority for the requirements for each application</w:t>
       </w:r>
     </w:p>
     <w:p>
@@ -8642,21 +8584,7 @@
         <w:rPr>
           <w:rFonts w:ascii="Calibri" w:eastAsia="Calibri" w:hAnsi="Calibri" w:cs="Calibri"/>
         </w:rPr>
-        <w:t xml:space="preserve">Can payment for camping site be made in advance? Is financially </w:t>
-      </w:r>
-      <w:proofErr w:type="gramStart"/>
-      <w:r>
-        <w:rPr>
-          <w:rFonts w:ascii="Calibri" w:eastAsia="Calibri" w:hAnsi="Calibri" w:cs="Calibri"/>
-        </w:rPr>
-        <w:t>more sound</w:t>
-      </w:r>
-      <w:proofErr w:type="gramEnd"/>
-      <w:r>
-        <w:rPr>
-          <w:rFonts w:ascii="Calibri" w:eastAsia="Calibri" w:hAnsi="Calibri" w:cs="Calibri"/>
-        </w:rPr>
-        <w:t xml:space="preserve"> because there could be problems with visitors not paying when they check out.</w:t>
+        <w:t>Can payment for camping site be made in advance? Is financially more sound because there could be problems with visitors not paying when they check out.</w:t>
       </w:r>
     </w:p>
     <w:p>
@@ -8692,21 +8620,7 @@
         <w:rPr>
           <w:rFonts w:ascii="Calibri" w:eastAsia="Calibri" w:hAnsi="Calibri" w:cs="Calibri"/>
         </w:rPr>
-        <w:t xml:space="preserve">Discuss the functionalities that the website has to have within the </w:t>
-      </w:r>
-      <w:proofErr w:type="spellStart"/>
-      <w:r>
-        <w:rPr>
-          <w:rFonts w:ascii="Calibri" w:eastAsia="Calibri" w:hAnsi="Calibri" w:cs="Calibri"/>
-        </w:rPr>
-        <w:t>MoSCoW</w:t>
-      </w:r>
-      <w:proofErr w:type="spellEnd"/>
-      <w:r>
-        <w:rPr>
-          <w:rFonts w:ascii="Calibri" w:eastAsia="Calibri" w:hAnsi="Calibri" w:cs="Calibri"/>
-        </w:rPr>
-        <w:t xml:space="preserve"> framework.</w:t>
+        <w:t>Discuss the functionalities that the website has to have within the MoSCoW framework.</w:t>
       </w:r>
     </w:p>
     <w:p>
@@ -8951,21 +8865,7 @@
               <w:rPr>
                 <w:rFonts w:ascii="Calibri" w:eastAsia="Calibri" w:hAnsi="Calibri" w:cs="Calibri"/>
               </w:rPr>
-              <w:t xml:space="preserve">Website site – map, format and layout design look good. Recommend that the implement of web pages should follow the </w:t>
-            </w:r>
-            <w:proofErr w:type="spellStart"/>
-            <w:r>
-              <w:rPr>
-                <w:rFonts w:ascii="Calibri" w:eastAsia="Calibri" w:hAnsi="Calibri" w:cs="Calibri"/>
-              </w:rPr>
-              <w:t>MoSCoW</w:t>
-            </w:r>
-            <w:proofErr w:type="spellEnd"/>
-            <w:r>
-              <w:rPr>
-                <w:rFonts w:ascii="Calibri" w:eastAsia="Calibri" w:hAnsi="Calibri" w:cs="Calibri"/>
-              </w:rPr>
-              <w:t>. It’s not necessary to build up all of them</w:t>
+              <w:t>Website site – map, format and layout design look good. Recommend that the implement of web pages should follow the MoSCoW. It’s not necessary to build up all of them</w:t>
             </w:r>
           </w:p>
         </w:tc>
@@ -9052,21 +8952,7 @@
         <w:rPr>
           <w:rFonts w:ascii="Calibri" w:eastAsia="Calibri" w:hAnsi="Calibri" w:cs="Calibri"/>
         </w:rPr>
-        <w:t xml:space="preserve">Apply </w:t>
-      </w:r>
-      <w:proofErr w:type="spellStart"/>
-      <w:r>
-        <w:rPr>
-          <w:rFonts w:ascii="Calibri" w:eastAsia="Calibri" w:hAnsi="Calibri" w:cs="Calibri"/>
-        </w:rPr>
-        <w:t>MoSCoW</w:t>
-      </w:r>
-      <w:proofErr w:type="spellEnd"/>
-      <w:r>
-        <w:rPr>
-          <w:rFonts w:ascii="Calibri" w:eastAsia="Calibri" w:hAnsi="Calibri" w:cs="Calibri"/>
-        </w:rPr>
-        <w:t xml:space="preserve"> framework to the website.</w:t>
+        <w:t>Apply MoSCoW framework to the website.</w:t>
       </w:r>
     </w:p>
     <w:p>
@@ -9261,21 +9147,7 @@
               <w:rPr>
                 <w:rFonts w:ascii="Calibri" w:eastAsia="Calibri" w:hAnsi="Calibri" w:cs="Calibri"/>
               </w:rPr>
-              <w:t xml:space="preserve">Use </w:t>
-            </w:r>
-            <w:proofErr w:type="spellStart"/>
-            <w:r>
-              <w:rPr>
-                <w:rFonts w:ascii="Calibri" w:eastAsia="Calibri" w:hAnsi="Calibri" w:cs="Calibri"/>
-              </w:rPr>
-              <w:t>MoSCoW</w:t>
-            </w:r>
-            <w:proofErr w:type="spellEnd"/>
-            <w:r>
-              <w:rPr>
-                <w:rFonts w:ascii="Calibri" w:eastAsia="Calibri" w:hAnsi="Calibri" w:cs="Calibri"/>
-              </w:rPr>
-              <w:t xml:space="preserve"> method for the website design. Summarize the information requirements for the website and the step by step process of the websites functionality which would also help in the database design.</w:t>
+              <w:t>Use MoSCoW method for the website design. Summarize the information requirements for the website and the step by step process of the websites functionality which would also help in the database design.</w:t>
             </w:r>
           </w:p>
         </w:tc>
@@ -9305,21 +9177,7 @@
               <w:rPr>
                 <w:rFonts w:ascii="Calibri" w:eastAsia="Calibri" w:hAnsi="Calibri" w:cs="Calibri"/>
               </w:rPr>
-              <w:t xml:space="preserve">Worked on </w:t>
-            </w:r>
-            <w:proofErr w:type="spellStart"/>
-            <w:r>
-              <w:rPr>
-                <w:rFonts w:ascii="Calibri" w:eastAsia="Calibri" w:hAnsi="Calibri" w:cs="Calibri"/>
-              </w:rPr>
-              <w:t>MoSCow</w:t>
-            </w:r>
-            <w:proofErr w:type="spellEnd"/>
-            <w:r>
-              <w:rPr>
-                <w:rFonts w:ascii="Calibri" w:eastAsia="Calibri" w:hAnsi="Calibri" w:cs="Calibri"/>
-              </w:rPr>
-              <w:t xml:space="preserve"> method for the website. Started with website version 1.</w:t>
+              <w:t>Worked on MoSCow method for the website. Started with website version 1.</w:t>
             </w:r>
           </w:p>
         </w:tc>
@@ -9497,21 +9355,7 @@
               <w:rPr>
                 <w:rFonts w:ascii="Calibri" w:eastAsia="Calibri" w:hAnsi="Calibri" w:cs="Calibri"/>
               </w:rPr>
-              <w:t xml:space="preserve">Prepare task assignment, process report, minutes and compile all the members' work. Work on the systems requirements for the C# application for translating </w:t>
-            </w:r>
-            <w:proofErr w:type="spellStart"/>
-            <w:r>
-              <w:rPr>
-                <w:rFonts w:ascii="Calibri" w:eastAsia="Calibri" w:hAnsi="Calibri" w:cs="Calibri"/>
-              </w:rPr>
-              <w:t>paypal</w:t>
-            </w:r>
-            <w:proofErr w:type="spellEnd"/>
-            <w:r>
-              <w:rPr>
-                <w:rFonts w:ascii="Calibri" w:eastAsia="Calibri" w:hAnsi="Calibri" w:cs="Calibri"/>
-              </w:rPr>
-              <w:t xml:space="preserve"> text file and application for reporting on status of the event.</w:t>
+              <w:t>Prepare task assignment, process report, minutes and compile all the members' work. Work on the systems requirements for the C# application for translating paypal text file and application for reporting on status of the event.</w:t>
             </w:r>
           </w:p>
         </w:tc>
@@ -10136,11 +9980,11 @@
         </w:rPr>
       </w:pPr>
       <w:r>
-        <w:object w:dxaOrig="2150" w:dyaOrig="1612">
-          <v:rect id="rectole0000000000" o:spid="_x0000_i1025" style="width:107.25pt;height:81pt" o:ole="" o:preferrelative="t" stroked="f">
+        <w:object w:dxaOrig="2150" w:dyaOrig="1612" w14:anchorId="39418956">
+          <v:rect id="rectole0000000000" o:spid="_x0000_i1025" style="width:107pt;height:81pt" o:ole="" o:preferrelative="t" stroked="f">
             <v:imagedata r:id="rId6" o:title=""/>
           </v:rect>
-          <o:OLEObject Type="Embed" ProgID="StaticMetafile" ShapeID="rectole0000000000" DrawAspect="Content" ObjectID="_1511173531" r:id="rId7"/>
+          <o:OLEObject Type="Embed" ProgID="StaticMetafile" ShapeID="rectole0000000000" DrawAspect="Content" ObjectID="_1511443341" r:id="rId7"/>
         </w:object>
       </w:r>
     </w:p>
@@ -10177,21 +10021,7 @@
         <w:rPr>
           <w:rFonts w:ascii="Calibri" w:eastAsia="Calibri" w:hAnsi="Calibri" w:cs="Calibri"/>
         </w:rPr>
-        <w:t xml:space="preserve">Use </w:t>
-      </w:r>
-      <w:proofErr w:type="spellStart"/>
-      <w:r>
-        <w:rPr>
-          <w:rFonts w:ascii="Calibri" w:eastAsia="Calibri" w:hAnsi="Calibri" w:cs="Calibri"/>
-        </w:rPr>
-        <w:t>MosCow</w:t>
-      </w:r>
-      <w:proofErr w:type="spellEnd"/>
-      <w:r>
-        <w:rPr>
-          <w:rFonts w:ascii="Calibri" w:eastAsia="Calibri" w:hAnsi="Calibri" w:cs="Calibri"/>
-        </w:rPr>
-        <w:t xml:space="preserve"> framework for prioritizing features and functionalities of the applications and website between what you must have, should have, could have and won't have</w:t>
+        <w:t>Use MosCow framework for prioritizing features and functionalities of the applications and website between what you must have, should have, could have and won't have</w:t>
       </w:r>
     </w:p>
     <w:p>
@@ -11605,16 +11435,8 @@
               <w:rPr>
                 <w:rFonts w:ascii="Calibri" w:eastAsia="Calibri" w:hAnsi="Calibri" w:cs="Calibri"/>
               </w:rPr>
-              <w:t xml:space="preserve">Implements a VCS preferably in SVN or </w:t>
-            </w:r>
-            <w:proofErr w:type="spellStart"/>
-            <w:r>
-              <w:rPr>
-                <w:rFonts w:ascii="Calibri" w:eastAsia="Calibri" w:hAnsi="Calibri" w:cs="Calibri"/>
-              </w:rPr>
-              <w:t>Git</w:t>
-            </w:r>
-            <w:proofErr w:type="spellEnd"/>
+              <w:t>Implements a VCS preferably in SVN or Git</w:t>
+            </w:r>
           </w:p>
           <w:p>
             <w:pPr>
@@ -12187,21 +12009,7 @@
         <w:rPr>
           <w:rFonts w:ascii="Calibri" w:eastAsia="Calibri" w:hAnsi="Calibri" w:cs="Calibri"/>
         </w:rPr>
-        <w:t xml:space="preserve">Information sharing about event on social media such as </w:t>
-      </w:r>
-      <w:proofErr w:type="spellStart"/>
-      <w:r>
-        <w:rPr>
-          <w:rFonts w:ascii="Calibri" w:eastAsia="Calibri" w:hAnsi="Calibri" w:cs="Calibri"/>
-        </w:rPr>
-        <w:t>facebook</w:t>
-      </w:r>
-      <w:proofErr w:type="spellEnd"/>
-      <w:r>
-        <w:rPr>
-          <w:rFonts w:ascii="Calibri" w:eastAsia="Calibri" w:hAnsi="Calibri" w:cs="Calibri"/>
-        </w:rPr>
-        <w:t>, twitter etc.</w:t>
+        <w:t>Information sharing about event on social media such as facebook, twitter etc.</w:t>
       </w:r>
     </w:p>
     <w:p>
@@ -12546,7 +12354,7 @@
 </file>
 
 <file path=word/numbering.xml><?xml version="1.0" encoding="utf-8"?>
-<w:numbering xmlns:wpc="http://schemas.microsoft.com/office/word/2010/wordprocessingCanvas" xmlns:mc="http://schemas.openxmlformats.org/markup-compatibility/2006" xmlns:o="urn:schemas-microsoft-com:office:office" xmlns:r="http://schemas.openxmlformats.org/officeDocument/2006/relationships" xmlns:m="http://schemas.openxmlformats.org/officeDocument/2006/math" xmlns:v="urn:schemas-microsoft-com:vml" xmlns:wp14="http://schemas.microsoft.com/office/word/2010/wordprocessingDrawing" xmlns:wp="http://schemas.openxmlformats.org/drawingml/2006/wordprocessingDrawing" xmlns:w10="urn:schemas-microsoft-com:office:word" xmlns:w="http://schemas.openxmlformats.org/wordprocessingml/2006/main" xmlns:w14="http://schemas.microsoft.com/office/word/2010/wordml" xmlns:w15="http://schemas.microsoft.com/office/word/2012/wordml" xmlns:wpg="http://schemas.microsoft.com/office/word/2010/wordprocessingGroup" xmlns:wpi="http://schemas.microsoft.com/office/word/2010/wordprocessingInk" xmlns:wne="http://schemas.microsoft.com/office/word/2006/wordml" xmlns:wps="http://schemas.microsoft.com/office/word/2010/wordprocessingShape" mc:Ignorable="w14 w15 wp14">
+<w:numbering xmlns:wpc="http://schemas.microsoft.com/office/word/2010/wordprocessingCanvas" xmlns:mo="http://schemas.microsoft.com/office/mac/office/2008/main" xmlns:mc="http://schemas.openxmlformats.org/markup-compatibility/2006" xmlns:mv="urn:schemas-microsoft-com:mac:vml" xmlns:o="urn:schemas-microsoft-com:office:office" xmlns:r="http://schemas.openxmlformats.org/officeDocument/2006/relationships" xmlns:m="http://schemas.openxmlformats.org/officeDocument/2006/math" xmlns:v="urn:schemas-microsoft-com:vml" xmlns:wp14="http://schemas.microsoft.com/office/word/2010/wordprocessingDrawing" xmlns:wp="http://schemas.openxmlformats.org/drawingml/2006/wordprocessingDrawing" xmlns:w10="urn:schemas-microsoft-com:office:word" xmlns:w="http://schemas.openxmlformats.org/wordprocessingml/2006/main" xmlns:w14="http://schemas.microsoft.com/office/word/2010/wordml" xmlns:w15="http://schemas.microsoft.com/office/word/2012/wordml" xmlns:wpg="http://schemas.microsoft.com/office/word/2010/wordprocessingGroup" xmlns:wpi="http://schemas.microsoft.com/office/word/2010/wordprocessingInk" xmlns:wne="http://schemas.microsoft.com/office/word/2006/wordml" xmlns:wps="http://schemas.microsoft.com/office/word/2010/wordprocessingShape" mc:Ignorable="w14 w15 wp14">
   <w:numPicBullet w:numPicBulletId="0">
     <w:pict>
       <v:shapetype id="_x0000_t75" coordsize="21600,21600" o:spt="75" o:preferrelative="t" path="m@4@5l@4@11@9@11@9@5xe" filled="f" stroked="f">
@@ -12568,12 +12376,12 @@
         <v:path o:extrusionok="f" gradientshapeok="t" o:connecttype="rect"/>
         <o:lock v:ext="edit" aspectratio="t"/>
       </v:shapetype>
-      <v:shape id="_x0000_i1048" type="#_x0000_t75" style="width:11.25pt;height:11.25pt" o:bullet="t">
+      <v:shape id="_x0000_i1030" type="#_x0000_t75" style="width:11pt;height:11pt" o:bullet="t">
         <v:imagedata r:id="rId1" o:title="mso6365"/>
       </v:shape>
     </w:pict>
   </w:numPicBullet>
-  <w:abstractNum w:abstractNumId="0" w15:restartNumberingAfterBreak="0">
+  <w:abstractNum w:abstractNumId="0">
     <w:nsid w:val="00FB5DC4"/>
     <w:multiLevelType w:val="multilevel"/>
     <w:tmpl w:val="DADE1F4E"/>
@@ -12624,7 +12432,7 @@
       <w:lvlJc w:val="left"/>
     </w:lvl>
   </w:abstractNum>
-  <w:abstractNum w:abstractNumId="1" w15:restartNumberingAfterBreak="0">
+  <w:abstractNum w:abstractNumId="1">
     <w:nsid w:val="03D669E0"/>
     <w:multiLevelType w:val="multilevel"/>
     <w:tmpl w:val="DADE1F4E"/>
@@ -12675,7 +12483,7 @@
       <w:lvlJc w:val="left"/>
     </w:lvl>
   </w:abstractNum>
-  <w:abstractNum w:abstractNumId="2" w15:restartNumberingAfterBreak="0">
+  <w:abstractNum w:abstractNumId="2">
     <w:nsid w:val="05AF3D0A"/>
     <w:multiLevelType w:val="multilevel"/>
     <w:tmpl w:val="DADE1F4E"/>
@@ -12726,7 +12534,7 @@
       <w:lvlJc w:val="left"/>
     </w:lvl>
   </w:abstractNum>
-  <w:abstractNum w:abstractNumId="3" w15:restartNumberingAfterBreak="0">
+  <w:abstractNum w:abstractNumId="3">
     <w:nsid w:val="06B15B25"/>
     <w:multiLevelType w:val="multilevel"/>
     <w:tmpl w:val="59324D6C"/>
@@ -12780,7 +12588,7 @@
       <w:lvlJc w:val="left"/>
     </w:lvl>
   </w:abstractNum>
-  <w:abstractNum w:abstractNumId="4" w15:restartNumberingAfterBreak="0">
+  <w:abstractNum w:abstractNumId="4">
     <w:nsid w:val="10B511A2"/>
     <w:multiLevelType w:val="hybridMultilevel"/>
     <w:tmpl w:val="14600888"/>
@@ -12893,7 +12701,7 @@
       </w:rPr>
     </w:lvl>
   </w:abstractNum>
-  <w:abstractNum w:abstractNumId="5" w15:restartNumberingAfterBreak="0">
+  <w:abstractNum w:abstractNumId="5">
     <w:nsid w:val="13A37A50"/>
     <w:multiLevelType w:val="multilevel"/>
     <w:tmpl w:val="DADE1F4E"/>
@@ -12944,7 +12752,7 @@
       <w:lvlJc w:val="left"/>
     </w:lvl>
   </w:abstractNum>
-  <w:abstractNum w:abstractNumId="6" w15:restartNumberingAfterBreak="0">
+  <w:abstractNum w:abstractNumId="6">
     <w:nsid w:val="18035E9F"/>
     <w:multiLevelType w:val="multilevel"/>
     <w:tmpl w:val="826010A2"/>
@@ -13030,7 +12838,7 @@
       </w:pPr>
     </w:lvl>
   </w:abstractNum>
-  <w:abstractNum w:abstractNumId="7" w15:restartNumberingAfterBreak="0">
+  <w:abstractNum w:abstractNumId="7">
     <w:nsid w:val="1A863991"/>
     <w:multiLevelType w:val="multilevel"/>
     <w:tmpl w:val="DADE1F4E"/>
@@ -13081,7 +12889,7 @@
       <w:lvlJc w:val="left"/>
     </w:lvl>
   </w:abstractNum>
-  <w:abstractNum w:abstractNumId="8" w15:restartNumberingAfterBreak="0">
+  <w:abstractNum w:abstractNumId="8">
     <w:nsid w:val="20797876"/>
     <w:multiLevelType w:val="multilevel"/>
     <w:tmpl w:val="DADE1F4E"/>
@@ -13132,7 +12940,7 @@
       <w:lvlJc w:val="left"/>
     </w:lvl>
   </w:abstractNum>
-  <w:abstractNum w:abstractNumId="9" w15:restartNumberingAfterBreak="0">
+  <w:abstractNum w:abstractNumId="9">
     <w:nsid w:val="20800735"/>
     <w:multiLevelType w:val="multilevel"/>
     <w:tmpl w:val="59324D6C"/>
@@ -13186,7 +12994,7 @@
       <w:lvlJc w:val="left"/>
     </w:lvl>
   </w:abstractNum>
-  <w:abstractNum w:abstractNumId="10" w15:restartNumberingAfterBreak="0">
+  <w:abstractNum w:abstractNumId="10">
     <w:nsid w:val="278B4881"/>
     <w:multiLevelType w:val="multilevel"/>
     <w:tmpl w:val="DADE1F4E"/>
@@ -13237,7 +13045,7 @@
       <w:lvlJc w:val="left"/>
     </w:lvl>
   </w:abstractNum>
-  <w:abstractNum w:abstractNumId="11" w15:restartNumberingAfterBreak="0">
+  <w:abstractNum w:abstractNumId="11">
     <w:nsid w:val="2AC04441"/>
     <w:multiLevelType w:val="multilevel"/>
     <w:tmpl w:val="8D462C42"/>
@@ -13326,7 +13134,7 @@
       </w:pPr>
     </w:lvl>
   </w:abstractNum>
-  <w:abstractNum w:abstractNumId="12" w15:restartNumberingAfterBreak="0">
+  <w:abstractNum w:abstractNumId="12">
     <w:nsid w:val="35A37F8D"/>
     <w:multiLevelType w:val="multilevel"/>
     <w:tmpl w:val="59324D6C"/>
@@ -13380,7 +13188,7 @@
       <w:lvlJc w:val="left"/>
     </w:lvl>
   </w:abstractNum>
-  <w:abstractNum w:abstractNumId="13" w15:restartNumberingAfterBreak="0">
+  <w:abstractNum w:abstractNumId="13">
     <w:nsid w:val="3A547656"/>
     <w:multiLevelType w:val="multilevel"/>
     <w:tmpl w:val="DADE1F4E"/>
@@ -13431,7 +13239,7 @@
       <w:lvlJc w:val="left"/>
     </w:lvl>
   </w:abstractNum>
-  <w:abstractNum w:abstractNumId="14" w15:restartNumberingAfterBreak="0">
+  <w:abstractNum w:abstractNumId="14">
     <w:nsid w:val="3D965A5F"/>
     <w:multiLevelType w:val="multilevel"/>
     <w:tmpl w:val="DADE1F4E"/>
@@ -13482,7 +13290,7 @@
       <w:lvlJc w:val="left"/>
     </w:lvl>
   </w:abstractNum>
-  <w:abstractNum w:abstractNumId="15" w15:restartNumberingAfterBreak="0">
+  <w:abstractNum w:abstractNumId="15">
     <w:nsid w:val="4EE43C4C"/>
     <w:multiLevelType w:val="multilevel"/>
     <w:tmpl w:val="D28A7726"/>
@@ -13571,7 +13379,7 @@
       </w:pPr>
     </w:lvl>
   </w:abstractNum>
-  <w:abstractNum w:abstractNumId="16" w15:restartNumberingAfterBreak="0">
+  <w:abstractNum w:abstractNumId="16">
     <w:nsid w:val="500762CC"/>
     <w:multiLevelType w:val="multilevel"/>
     <w:tmpl w:val="DADE1F4E"/>
@@ -13622,7 +13430,7 @@
       <w:lvlJc w:val="left"/>
     </w:lvl>
   </w:abstractNum>
-  <w:abstractNum w:abstractNumId="17" w15:restartNumberingAfterBreak="0">
+  <w:abstractNum w:abstractNumId="17">
     <w:nsid w:val="5418688E"/>
     <w:multiLevelType w:val="multilevel"/>
     <w:tmpl w:val="AA3E856E"/>
@@ -13673,7 +13481,7 @@
       <w:lvlJc w:val="left"/>
     </w:lvl>
   </w:abstractNum>
-  <w:abstractNum w:abstractNumId="18" w15:restartNumberingAfterBreak="0">
+  <w:abstractNum w:abstractNumId="18">
     <w:nsid w:val="54B558D5"/>
     <w:multiLevelType w:val="multilevel"/>
     <w:tmpl w:val="59324D6C"/>
@@ -13727,7 +13535,7 @@
       <w:lvlJc w:val="left"/>
     </w:lvl>
   </w:abstractNum>
-  <w:abstractNum w:abstractNumId="19" w15:restartNumberingAfterBreak="0">
+  <w:abstractNum w:abstractNumId="19">
     <w:nsid w:val="55FD070F"/>
     <w:multiLevelType w:val="multilevel"/>
     <w:tmpl w:val="FCFAA2CE"/>
@@ -13778,7 +13586,7 @@
       <w:lvlJc w:val="left"/>
     </w:lvl>
   </w:abstractNum>
-  <w:abstractNum w:abstractNumId="20" w15:restartNumberingAfterBreak="0">
+  <w:abstractNum w:abstractNumId="20">
     <w:nsid w:val="56606A1A"/>
     <w:multiLevelType w:val="multilevel"/>
     <w:tmpl w:val="DADE1F4E"/>
@@ -13829,7 +13637,7 @@
       <w:lvlJc w:val="left"/>
     </w:lvl>
   </w:abstractNum>
-  <w:abstractNum w:abstractNumId="21" w15:restartNumberingAfterBreak="0">
+  <w:abstractNum w:abstractNumId="21">
     <w:nsid w:val="5AB2330A"/>
     <w:multiLevelType w:val="multilevel"/>
     <w:tmpl w:val="8B026340"/>
@@ -13884,7 +13692,7 @@
       <w:lvlJc w:val="left"/>
     </w:lvl>
   </w:abstractNum>
-  <w:abstractNum w:abstractNumId="22" w15:restartNumberingAfterBreak="0">
+  <w:abstractNum w:abstractNumId="22">
     <w:nsid w:val="5EB51B5C"/>
     <w:multiLevelType w:val="multilevel"/>
     <w:tmpl w:val="826010A2"/>
@@ -13970,7 +13778,7 @@
       </w:pPr>
     </w:lvl>
   </w:abstractNum>
-  <w:abstractNum w:abstractNumId="23" w15:restartNumberingAfterBreak="0">
+  <w:abstractNum w:abstractNumId="23">
     <w:nsid w:val="62A8192F"/>
     <w:multiLevelType w:val="multilevel"/>
     <w:tmpl w:val="826010A2"/>
@@ -14056,7 +13864,7 @@
       </w:pPr>
     </w:lvl>
   </w:abstractNum>
-  <w:abstractNum w:abstractNumId="24" w15:restartNumberingAfterBreak="0">
+  <w:abstractNum w:abstractNumId="24">
     <w:nsid w:val="65053E99"/>
     <w:multiLevelType w:val="multilevel"/>
     <w:tmpl w:val="59324D6C"/>
@@ -14110,7 +13918,7 @@
       <w:lvlJc w:val="left"/>
     </w:lvl>
   </w:abstractNum>
-  <w:abstractNum w:abstractNumId="25" w15:restartNumberingAfterBreak="0">
+  <w:abstractNum w:abstractNumId="25">
     <w:nsid w:val="65C468B4"/>
     <w:multiLevelType w:val="multilevel"/>
     <w:tmpl w:val="0A0243F0"/>
@@ -14199,7 +14007,7 @@
       </w:pPr>
     </w:lvl>
   </w:abstractNum>
-  <w:abstractNum w:abstractNumId="26" w15:restartNumberingAfterBreak="0">
+  <w:abstractNum w:abstractNumId="26">
     <w:nsid w:val="6A852D3C"/>
     <w:multiLevelType w:val="multilevel"/>
     <w:tmpl w:val="0A0243F0"/>
@@ -14288,7 +14096,7 @@
       </w:pPr>
     </w:lvl>
   </w:abstractNum>
-  <w:abstractNum w:abstractNumId="27" w15:restartNumberingAfterBreak="0">
+  <w:abstractNum w:abstractNumId="27">
     <w:nsid w:val="6DEE0768"/>
     <w:multiLevelType w:val="multilevel"/>
     <w:tmpl w:val="DADE1F4E"/>
@@ -14339,7 +14147,7 @@
       <w:lvlJc w:val="left"/>
     </w:lvl>
   </w:abstractNum>
-  <w:abstractNum w:abstractNumId="28" w15:restartNumberingAfterBreak="0">
+  <w:abstractNum w:abstractNumId="28">
     <w:nsid w:val="718C6846"/>
     <w:multiLevelType w:val="multilevel"/>
     <w:tmpl w:val="DADE1F4E"/>
@@ -14390,7 +14198,7 @@
       <w:lvlJc w:val="left"/>
     </w:lvl>
   </w:abstractNum>
-  <w:abstractNum w:abstractNumId="29" w15:restartNumberingAfterBreak="0">
+  <w:abstractNum w:abstractNumId="29">
     <w:nsid w:val="79551221"/>
     <w:multiLevelType w:val="hybridMultilevel"/>
     <w:tmpl w:val="7BBAEBA8"/>
@@ -14613,7 +14421,7 @@
       </w:pPr>
     </w:pPrDefault>
   </w:docDefaults>
-  <w:latentStyles w:defLockedState="0" w:defUIPriority="99" w:defSemiHidden="0" w:defUnhideWhenUsed="0" w:defQFormat="0" w:count="371">
+  <w:latentStyles w:defLockedState="0" w:defUIPriority="99" w:defSemiHidden="0" w:defUnhideWhenUsed="0" w:defQFormat="0" w:count="380">
     <w:lsdException w:name="Normal" w:uiPriority="0" w:qFormat="1"/>
     <w:lsdException w:name="heading 1" w:uiPriority="9" w:qFormat="1"/>
     <w:lsdException w:name="heading 2" w:semiHidden="1" w:uiPriority="9" w:unhideWhenUsed="1" w:qFormat="1"/>

</xml_diff>

<commit_message>
Modified nevigation for website
</commit_message>
<xml_diff>
--- a/Documents/ProcessReport.docx
+++ b/Documents/ProcessReport.docx
@@ -214,15 +214,7 @@
           <w:sz w:val="48"/>
         </w:rPr>
         <w:lastRenderedPageBreak/>
-        <w:t>WEEK 1</w:t>
-      </w:r>
-      <w:r>
-        <w:rPr>
-          <w:rFonts w:ascii="Calibri Light" w:eastAsia="Calibri Light" w:hAnsi="Calibri Light" w:cs="Calibri Light"/>
-          <w:color w:val="262626"/>
-          <w:sz w:val="48"/>
-        </w:rPr>
-        <w:t>5</w:t>
+        <w:t>WEEK 15</w:t>
       </w:r>
     </w:p>
     <w:p>
@@ -352,8 +344,6 @@
         </w:rPr>
         <w:t xml:space="preserve"> of group</w:t>
       </w:r>
-      <w:bookmarkStart w:id="0" w:name="_GoBack"/>
-      <w:bookmarkEnd w:id="0"/>
       <w:r>
         <w:rPr>
           <w:rFonts w:ascii="Calibri" w:eastAsia="Calibri" w:hAnsi="Calibri" w:cs="Calibri"/>
@@ -404,13 +394,7 @@
         <w:rPr>
           <w:rFonts w:ascii="Calibri" w:eastAsia="Calibri" w:hAnsi="Calibri" w:cs="Calibri"/>
         </w:rPr>
-        <w:t xml:space="preserve">The </w:t>
-      </w:r>
-      <w:r>
-        <w:rPr>
-          <w:rFonts w:ascii="Calibri" w:eastAsia="Calibri" w:hAnsi="Calibri" w:cs="Calibri"/>
-        </w:rPr>
-        <w:t>validation of camp registration.</w:t>
+        <w:t>Program page.</w:t>
       </w:r>
     </w:p>
     <w:p>
@@ -430,8 +414,10 @@
         <w:rPr>
           <w:rFonts w:ascii="Calibri" w:eastAsia="Calibri" w:hAnsi="Calibri" w:cs="Calibri"/>
         </w:rPr>
-        <w:t>Program page.</w:t>
-      </w:r>
+        <w:t>Register for event account pages.</w:t>
+      </w:r>
+      <w:bookmarkStart w:id="0" w:name="_GoBack"/>
+      <w:bookmarkEnd w:id="0"/>
     </w:p>
     <w:p>
       <w:pPr>
@@ -10413,7 +10399,7 @@
           <v:rect id="rectole0000000000" o:spid="_x0000_i1025" style="width:107.25pt;height:81pt" o:ole="" o:preferrelative="t" stroked="f">
             <v:imagedata r:id="rId7" o:title=""/>
           </v:rect>
-          <o:OLEObject Type="Embed" ProgID="StaticMetafile" ShapeID="rectole0000000000" DrawAspect="Content" ObjectID="_1511542679" r:id="rId8"/>
+          <o:OLEObject Type="Embed" ProgID="StaticMetafile" ShapeID="rectole0000000000" DrawAspect="Content" ObjectID="_1511545533" r:id="rId8"/>
         </w:object>
       </w:r>
     </w:p>
@@ -12805,7 +12791,7 @@
         <v:path o:extrusionok="f" gradientshapeok="t" o:connecttype="rect"/>
         <o:lock v:ext="edit" aspectratio="t"/>
       </v:shapetype>
-      <v:shape id="_x0000_i1046" type="#_x0000_t75" style="width:11.25pt;height:11.25pt" o:bullet="t">
+      <v:shape id="_x0000_i1027" type="#_x0000_t75" style="width:11.25pt;height:11.25pt" o:bullet="t">
         <v:imagedata r:id="rId1" o:title="mso6365"/>
       </v:shape>
     </w:pict>
@@ -15536,7 +15522,6 @@
   <w:style w:type="character" w:default="1" w:styleId="DefaultParagraphFont">
     <w:name w:val="Default Paragraph Font"/>
     <w:uiPriority w:val="1"/>
-    <w:semiHidden/>
     <w:unhideWhenUsed/>
   </w:style>
   <w:style w:type="table" w:default="1" w:styleId="TableNormal">

</xml_diff>

<commit_message>
Updated database script and processreport
</commit_message>
<xml_diff>
--- a/Documents/ProcessReport.docx
+++ b/Documents/ProcessReport.docx
@@ -86,11 +86,19 @@
           <w:rFonts w:ascii="Calibri" w:eastAsia="Calibri" w:hAnsi="Calibri" w:cs="Calibri"/>
         </w:rPr>
       </w:pPr>
-      <w:r>
-        <w:rPr>
-          <w:rFonts w:ascii="Calibri" w:eastAsia="Calibri" w:hAnsi="Calibri" w:cs="Calibri"/>
-        </w:rPr>
-        <w:t xml:space="preserve">Group : </w:t>
+      <w:proofErr w:type="gramStart"/>
+      <w:r>
+        <w:rPr>
+          <w:rFonts w:ascii="Calibri" w:eastAsia="Calibri" w:hAnsi="Calibri" w:cs="Calibri"/>
+        </w:rPr>
+        <w:t>Group :</w:t>
+      </w:r>
+      <w:proofErr w:type="gramEnd"/>
+      <w:r>
+        <w:rPr>
+          <w:rFonts w:ascii="Calibri" w:eastAsia="Calibri" w:hAnsi="Calibri" w:cs="Calibri"/>
+        </w:rPr>
+        <w:t xml:space="preserve"> </w:t>
       </w:r>
       <w:r>
         <w:rPr>
@@ -121,7 +129,21 @@
           <w:rFonts w:ascii="Calibri" w:eastAsia="Calibri" w:hAnsi="Calibri" w:cs="Calibri"/>
         </w:rPr>
         <w:tab/>
-        <w:t>Ngoc Kieu Thanh Huynh – 2688093</w:t>
+        <w:t xml:space="preserve">Ngoc </w:t>
+      </w:r>
+      <w:proofErr w:type="spellStart"/>
+      <w:r>
+        <w:rPr>
+          <w:rFonts w:ascii="Calibri" w:eastAsia="Calibri" w:hAnsi="Calibri" w:cs="Calibri"/>
+        </w:rPr>
+        <w:t>Kieu</w:t>
+      </w:r>
+      <w:proofErr w:type="spellEnd"/>
+      <w:r>
+        <w:rPr>
+          <w:rFonts w:ascii="Calibri" w:eastAsia="Calibri" w:hAnsi="Calibri" w:cs="Calibri"/>
+        </w:rPr>
+        <w:t xml:space="preserve"> Thanh Huynh – 2688093</w:t>
       </w:r>
     </w:p>
     <w:p>
@@ -166,7 +188,23 @@
           <w:lang w:val="fr-FR"/>
         </w:rPr>
         <w:tab/>
-        <w:t>Michel Clerger – 2694646</w:t>
+        <w:t xml:space="preserve">Michel </w:t>
+      </w:r>
+      <w:proofErr w:type="spellStart"/>
+      <w:r>
+        <w:rPr>
+          <w:rFonts w:ascii="Calibri" w:eastAsia="Calibri" w:hAnsi="Calibri" w:cs="Calibri"/>
+          <w:lang w:val="fr-FR"/>
+        </w:rPr>
+        <w:t>Clerger</w:t>
+      </w:r>
+      <w:proofErr w:type="spellEnd"/>
+      <w:r>
+        <w:rPr>
+          <w:rFonts w:ascii="Calibri" w:eastAsia="Calibri" w:hAnsi="Calibri" w:cs="Calibri"/>
+          <w:lang w:val="fr-FR"/>
+        </w:rPr>
+        <w:t xml:space="preserve"> – 2694646</w:t>
       </w:r>
     </w:p>
     <w:p>
@@ -186,7 +224,23 @@
           <w:lang w:val="fr-FR"/>
         </w:rPr>
         <w:tab/>
-        <w:t>Roman Siabro – 2224489</w:t>
+        <w:t xml:space="preserve">Roman </w:t>
+      </w:r>
+      <w:proofErr w:type="spellStart"/>
+      <w:r>
+        <w:rPr>
+          <w:rFonts w:ascii="Calibri" w:eastAsia="Calibri" w:hAnsi="Calibri" w:cs="Calibri"/>
+          <w:lang w:val="fr-FR"/>
+        </w:rPr>
+        <w:t>Siabro</w:t>
+      </w:r>
+      <w:proofErr w:type="spellEnd"/>
+      <w:r>
+        <w:rPr>
+          <w:rFonts w:ascii="Calibri" w:eastAsia="Calibri" w:hAnsi="Calibri" w:cs="Calibri"/>
+          <w:lang w:val="fr-FR"/>
+        </w:rPr>
+        <w:t xml:space="preserve"> – 2224489</w:t>
       </w:r>
     </w:p>
     <w:p>
@@ -934,6 +988,23 @@
               <w:rPr>
                 <w:rFonts w:ascii="Calibri" w:eastAsia="Calibri" w:hAnsi="Calibri" w:cs="Calibri"/>
               </w:rPr>
+              <w:t>Working on the contact page on the back end side.</w:t>
+            </w:r>
+            <w:bookmarkStart w:id="0" w:name="_GoBack"/>
+            <w:bookmarkEnd w:id="0"/>
+          </w:p>
+          <w:p>
+            <w:pPr>
+              <w:suppressLineNumbers/>
+              <w:spacing w:after="0" w:line="240" w:lineRule="auto"/>
+              <w:rPr>
+                <w:rFonts w:ascii="Calibri" w:eastAsia="Calibri" w:hAnsi="Calibri" w:cs="Calibri"/>
+              </w:rPr>
+            </w:pPr>
+            <w:r>
+              <w:rPr>
+                <w:rFonts w:ascii="Calibri" w:eastAsia="Calibri" w:hAnsi="Calibri" w:cs="Calibri"/>
+              </w:rPr>
               <w:t xml:space="preserve">Working on the front end of personal pages, new pages. Improve their performance. </w:t>
             </w:r>
           </w:p>
@@ -1040,8 +1111,6 @@
               </w:rPr>
               <w:t xml:space="preserve">Should suggest </w:t>
             </w:r>
-            <w:bookmarkStart w:id="0" w:name="_GoBack"/>
-            <w:bookmarkEnd w:id="0"/>
             <w:r>
               <w:rPr>
                 <w:rFonts w:ascii="Calibri" w:eastAsia="Calibri" w:hAnsi="Calibri" w:cs="Calibri"/>
@@ -1288,7 +1357,14 @@
               <w:rPr>
                 <w:rFonts w:ascii="Calibri" w:eastAsia="Calibri" w:hAnsi="Calibri" w:cs="Calibri"/>
               </w:rPr>
-              <w:t>Testing windows app. Improving working of RFID – avoid the unsuitable display of message box.</w:t>
+              <w:t xml:space="preserve">Testing windows app. Improving working of RFID – avoid the </w:t>
+            </w:r>
+            <w:r>
+              <w:rPr>
+                <w:rFonts w:ascii="Calibri" w:eastAsia="Calibri" w:hAnsi="Calibri" w:cs="Calibri"/>
+              </w:rPr>
+              <w:lastRenderedPageBreak/>
+              <w:t>unsuitable display of message box.</w:t>
             </w:r>
           </w:p>
         </w:tc>
@@ -1338,6 +1414,7 @@
           <w:sz w:val="48"/>
           <w:lang w:val="fr-FR"/>
         </w:rPr>
+        <w:lastRenderedPageBreak/>
         <w:br w:type="page"/>
       </w:r>
     </w:p>
@@ -3561,13 +3638,49 @@
         <w:rPr>
           <w:rFonts w:ascii="Calibri" w:eastAsia="Calibri" w:hAnsi="Calibri" w:cs="Calibri"/>
         </w:rPr>
-        <w:t xml:space="preserve">PHP’s mail() function does not work on both local server and Athena server. An alternative solution is using PHPMailer </w:t>
-      </w:r>
-      <w:r>
-        <w:rPr>
-          <w:rFonts w:ascii="Calibri" w:eastAsia="Calibri" w:hAnsi="Calibri" w:cs="Calibri"/>
-        </w:rPr>
-        <w:t xml:space="preserve">, </w:t>
+        <w:t xml:space="preserve">PHP’s </w:t>
+      </w:r>
+      <w:proofErr w:type="gramStart"/>
+      <w:r>
+        <w:rPr>
+          <w:rFonts w:ascii="Calibri" w:eastAsia="Calibri" w:hAnsi="Calibri" w:cs="Calibri"/>
+        </w:rPr>
+        <w:t>mail(</w:t>
+      </w:r>
+      <w:proofErr w:type="gramEnd"/>
+      <w:r>
+        <w:rPr>
+          <w:rFonts w:ascii="Calibri" w:eastAsia="Calibri" w:hAnsi="Calibri" w:cs="Calibri"/>
+        </w:rPr>
+        <w:t xml:space="preserve">) function does not work on both local server and Athena server. An alternative solution is using </w:t>
+      </w:r>
+      <w:proofErr w:type="spellStart"/>
+      <w:proofErr w:type="gramStart"/>
+      <w:r>
+        <w:rPr>
+          <w:rFonts w:ascii="Calibri" w:eastAsia="Calibri" w:hAnsi="Calibri" w:cs="Calibri"/>
+        </w:rPr>
+        <w:t>PHPMailer</w:t>
+      </w:r>
+      <w:proofErr w:type="spellEnd"/>
+      <w:r>
+        <w:rPr>
+          <w:rFonts w:ascii="Calibri" w:eastAsia="Calibri" w:hAnsi="Calibri" w:cs="Calibri"/>
+        </w:rPr>
+        <w:t xml:space="preserve"> </w:t>
+      </w:r>
+      <w:r>
+        <w:rPr>
+          <w:rFonts w:ascii="Calibri" w:eastAsia="Calibri" w:hAnsi="Calibri" w:cs="Calibri"/>
+        </w:rPr>
+        <w:t>,</w:t>
+      </w:r>
+      <w:proofErr w:type="gramEnd"/>
+      <w:r>
+        <w:rPr>
+          <w:rFonts w:ascii="Calibri" w:eastAsia="Calibri" w:hAnsi="Calibri" w:cs="Calibri"/>
+        </w:rPr>
+        <w:t xml:space="preserve"> </w:t>
       </w:r>
       <w:r>
         <w:rPr>
@@ -3600,7 +3713,21 @@
         <w:rPr>
           <w:rFonts w:ascii="Calibri" w:eastAsia="Calibri" w:hAnsi="Calibri" w:cs="Calibri"/>
         </w:rPr>
-        <w:t xml:space="preserve">this one works on Xampp localhost but does not work on Athena server. </w:t>
+        <w:t xml:space="preserve">this one works on </w:t>
+      </w:r>
+      <w:proofErr w:type="spellStart"/>
+      <w:r>
+        <w:rPr>
+          <w:rFonts w:ascii="Calibri" w:eastAsia="Calibri" w:hAnsi="Calibri" w:cs="Calibri"/>
+        </w:rPr>
+        <w:t>Xampp</w:t>
+      </w:r>
+      <w:proofErr w:type="spellEnd"/>
+      <w:r>
+        <w:rPr>
+          <w:rFonts w:ascii="Calibri" w:eastAsia="Calibri" w:hAnsi="Calibri" w:cs="Calibri"/>
+        </w:rPr>
+        <w:t xml:space="preserve"> localhost but does not work on Athena server. </w:t>
       </w:r>
     </w:p>
     <w:p>
@@ -9945,7 +10072,21 @@
         <w:rPr>
           <w:rFonts w:ascii="Calibri" w:eastAsia="Calibri" w:hAnsi="Calibri" w:cs="Calibri"/>
         </w:rPr>
-        <w:t xml:space="preserve"> It is agreed that we use the MoSCoW format to outline priority for the requirements for each application</w:t>
+        <w:t xml:space="preserve"> It is agreed that we use the </w:t>
+      </w:r>
+      <w:proofErr w:type="spellStart"/>
+      <w:r>
+        <w:rPr>
+          <w:rFonts w:ascii="Calibri" w:eastAsia="Calibri" w:hAnsi="Calibri" w:cs="Calibri"/>
+        </w:rPr>
+        <w:t>MoSCoW</w:t>
+      </w:r>
+      <w:proofErr w:type="spellEnd"/>
+      <w:r>
+        <w:rPr>
+          <w:rFonts w:ascii="Calibri" w:eastAsia="Calibri" w:hAnsi="Calibri" w:cs="Calibri"/>
+        </w:rPr>
+        <w:t xml:space="preserve"> format to outline priority for the requirements for each application</w:t>
       </w:r>
     </w:p>
     <w:p>
@@ -10968,7 +11109,21 @@
         <w:rPr>
           <w:rFonts w:ascii="Calibri" w:eastAsia="Calibri" w:hAnsi="Calibri" w:cs="Calibri"/>
         </w:rPr>
-        <w:t>Can payment for camping site be made in advance? Is financially more sound because there could be problems with visitors not paying when they check out.</w:t>
+        <w:t xml:space="preserve">Can payment for camping site be made in advance? Is financially </w:t>
+      </w:r>
+      <w:proofErr w:type="gramStart"/>
+      <w:r>
+        <w:rPr>
+          <w:rFonts w:ascii="Calibri" w:eastAsia="Calibri" w:hAnsi="Calibri" w:cs="Calibri"/>
+        </w:rPr>
+        <w:t>more sound</w:t>
+      </w:r>
+      <w:proofErr w:type="gramEnd"/>
+      <w:r>
+        <w:rPr>
+          <w:rFonts w:ascii="Calibri" w:eastAsia="Calibri" w:hAnsi="Calibri" w:cs="Calibri"/>
+        </w:rPr>
+        <w:t xml:space="preserve"> because there could be problems with visitors not paying when they check out.</w:t>
       </w:r>
     </w:p>
     <w:p>
@@ -11004,7 +11159,21 @@
         <w:rPr>
           <w:rFonts w:ascii="Calibri" w:eastAsia="Calibri" w:hAnsi="Calibri" w:cs="Calibri"/>
         </w:rPr>
-        <w:t>Discuss the functionalities that the website has to have within the MoSCoW framework.</w:t>
+        <w:t xml:space="preserve">Discuss the functionalities that the website has to have within the </w:t>
+      </w:r>
+      <w:proofErr w:type="spellStart"/>
+      <w:r>
+        <w:rPr>
+          <w:rFonts w:ascii="Calibri" w:eastAsia="Calibri" w:hAnsi="Calibri" w:cs="Calibri"/>
+        </w:rPr>
+        <w:t>MoSCoW</w:t>
+      </w:r>
+      <w:proofErr w:type="spellEnd"/>
+      <w:r>
+        <w:rPr>
+          <w:rFonts w:ascii="Calibri" w:eastAsia="Calibri" w:hAnsi="Calibri" w:cs="Calibri"/>
+        </w:rPr>
+        <w:t xml:space="preserve"> framework.</w:t>
       </w:r>
     </w:p>
     <w:p>
@@ -11249,7 +11418,21 @@
               <w:rPr>
                 <w:rFonts w:ascii="Calibri" w:eastAsia="Calibri" w:hAnsi="Calibri" w:cs="Calibri"/>
               </w:rPr>
-              <w:t>Website site – map, format and layout design look good. Recommend that the implement of web pages should follow the MoSCoW. It’s not necessary to build up all of them</w:t>
+              <w:t xml:space="preserve">Website site – map, format and layout design look good. Recommend that the implement of web pages should follow the </w:t>
+            </w:r>
+            <w:proofErr w:type="spellStart"/>
+            <w:r>
+              <w:rPr>
+                <w:rFonts w:ascii="Calibri" w:eastAsia="Calibri" w:hAnsi="Calibri" w:cs="Calibri"/>
+              </w:rPr>
+              <w:t>MoSCoW</w:t>
+            </w:r>
+            <w:proofErr w:type="spellEnd"/>
+            <w:r>
+              <w:rPr>
+                <w:rFonts w:ascii="Calibri" w:eastAsia="Calibri" w:hAnsi="Calibri" w:cs="Calibri"/>
+              </w:rPr>
+              <w:t>. It’s not necessary to build up all of them</w:t>
             </w:r>
           </w:p>
         </w:tc>
@@ -11336,7 +11519,21 @@
         <w:rPr>
           <w:rFonts w:ascii="Calibri" w:eastAsia="Calibri" w:hAnsi="Calibri" w:cs="Calibri"/>
         </w:rPr>
-        <w:t>Apply MoSCoW framework to the website.</w:t>
+        <w:t xml:space="preserve">Apply </w:t>
+      </w:r>
+      <w:proofErr w:type="spellStart"/>
+      <w:r>
+        <w:rPr>
+          <w:rFonts w:ascii="Calibri" w:eastAsia="Calibri" w:hAnsi="Calibri" w:cs="Calibri"/>
+        </w:rPr>
+        <w:t>MoSCoW</w:t>
+      </w:r>
+      <w:proofErr w:type="spellEnd"/>
+      <w:r>
+        <w:rPr>
+          <w:rFonts w:ascii="Calibri" w:eastAsia="Calibri" w:hAnsi="Calibri" w:cs="Calibri"/>
+        </w:rPr>
+        <w:t xml:space="preserve"> framework to the website.</w:t>
       </w:r>
     </w:p>
     <w:p>
@@ -11531,7 +11728,21 @@
               <w:rPr>
                 <w:rFonts w:ascii="Calibri" w:eastAsia="Calibri" w:hAnsi="Calibri" w:cs="Calibri"/>
               </w:rPr>
-              <w:t>Use MoSCoW method for the website design. Summarize the information requirements for the website and the step by step process of the websites functionality which would also help in the database design.</w:t>
+              <w:t xml:space="preserve">Use </w:t>
+            </w:r>
+            <w:proofErr w:type="spellStart"/>
+            <w:r>
+              <w:rPr>
+                <w:rFonts w:ascii="Calibri" w:eastAsia="Calibri" w:hAnsi="Calibri" w:cs="Calibri"/>
+              </w:rPr>
+              <w:t>MoSCoW</w:t>
+            </w:r>
+            <w:proofErr w:type="spellEnd"/>
+            <w:r>
+              <w:rPr>
+                <w:rFonts w:ascii="Calibri" w:eastAsia="Calibri" w:hAnsi="Calibri" w:cs="Calibri"/>
+              </w:rPr>
+              <w:t xml:space="preserve"> method for the website design. Summarize the information requirements for the website and the step by step process of the websites functionality which would also help in the database design.</w:t>
             </w:r>
           </w:p>
         </w:tc>
@@ -11561,7 +11772,21 @@
               <w:rPr>
                 <w:rFonts w:ascii="Calibri" w:eastAsia="Calibri" w:hAnsi="Calibri" w:cs="Calibri"/>
               </w:rPr>
-              <w:t>Worked on MoSCow method for the website. Started with website version 1.</w:t>
+              <w:t xml:space="preserve">Worked on </w:t>
+            </w:r>
+            <w:proofErr w:type="spellStart"/>
+            <w:r>
+              <w:rPr>
+                <w:rFonts w:ascii="Calibri" w:eastAsia="Calibri" w:hAnsi="Calibri" w:cs="Calibri"/>
+              </w:rPr>
+              <w:t>MoSCow</w:t>
+            </w:r>
+            <w:proofErr w:type="spellEnd"/>
+            <w:r>
+              <w:rPr>
+                <w:rFonts w:ascii="Calibri" w:eastAsia="Calibri" w:hAnsi="Calibri" w:cs="Calibri"/>
+              </w:rPr>
+              <w:t xml:space="preserve"> method for the website. Started with website version 1.</w:t>
             </w:r>
           </w:p>
         </w:tc>
@@ -11739,7 +11964,21 @@
               <w:rPr>
                 <w:rFonts w:ascii="Calibri" w:eastAsia="Calibri" w:hAnsi="Calibri" w:cs="Calibri"/>
               </w:rPr>
-              <w:t>Prepare task assignment, process report, minutes and compile all the members' work. Work on the systems requirements for the C# application for translating paypal text file and application for reporting on status of the event.</w:t>
+              <w:t xml:space="preserve">Prepare task assignment, process report, minutes and compile all the members' work. Work on the systems requirements for the C# application for translating </w:t>
+            </w:r>
+            <w:proofErr w:type="spellStart"/>
+            <w:r>
+              <w:rPr>
+                <w:rFonts w:ascii="Calibri" w:eastAsia="Calibri" w:hAnsi="Calibri" w:cs="Calibri"/>
+              </w:rPr>
+              <w:t>paypal</w:t>
+            </w:r>
+            <w:proofErr w:type="spellEnd"/>
+            <w:r>
+              <w:rPr>
+                <w:rFonts w:ascii="Calibri" w:eastAsia="Calibri" w:hAnsi="Calibri" w:cs="Calibri"/>
+              </w:rPr>
+              <w:t xml:space="preserve"> text file and application for reporting on status of the event.</w:t>
             </w:r>
           </w:p>
         </w:tc>
@@ -12365,10 +12604,10 @@
       </w:pPr>
       <w:r>
         <w:object w:dxaOrig="2150" w:dyaOrig="1612" w14:anchorId="39418956">
-          <v:rect id="rectole0000000000" o:spid="_x0000_i1025" style="width:107.25pt;height:81pt" o:ole="" o:preferrelative="t" stroked="f">
+          <v:rect id="rectole0000000000" o:spid="_x0000_i1025" style="width:107.1pt;height:81.1pt" o:ole="" o:preferrelative="t" stroked="f">
             <v:imagedata r:id="rId7" o:title=""/>
           </v:rect>
-          <o:OLEObject Type="Embed" ProgID="StaticMetafile" ShapeID="rectole0000000000" DrawAspect="Content" ObjectID="_1513588469" r:id="rId8"/>
+          <o:OLEObject Type="Embed" ProgID="StaticMetafile" ShapeID="rectole0000000000" DrawAspect="Content" ObjectID="_1513783912" r:id="rId8"/>
         </w:object>
       </w:r>
     </w:p>
@@ -12405,7 +12644,21 @@
         <w:rPr>
           <w:rFonts w:ascii="Calibri" w:eastAsia="Calibri" w:hAnsi="Calibri" w:cs="Calibri"/>
         </w:rPr>
-        <w:t>Use MosCow framework for prioritizing features and functionalities of the applications and website between what you must have, should have, could have and won't have</w:t>
+        <w:t xml:space="preserve">Use </w:t>
+      </w:r>
+      <w:proofErr w:type="spellStart"/>
+      <w:r>
+        <w:rPr>
+          <w:rFonts w:ascii="Calibri" w:eastAsia="Calibri" w:hAnsi="Calibri" w:cs="Calibri"/>
+        </w:rPr>
+        <w:t>MosCow</w:t>
+      </w:r>
+      <w:proofErr w:type="spellEnd"/>
+      <w:r>
+        <w:rPr>
+          <w:rFonts w:ascii="Calibri" w:eastAsia="Calibri" w:hAnsi="Calibri" w:cs="Calibri"/>
+        </w:rPr>
+        <w:t xml:space="preserve"> framework for prioritizing features and functionalities of the applications and website between what you must have, should have, could have and won't have</w:t>
       </w:r>
     </w:p>
     <w:p>
@@ -13819,8 +14072,16 @@
               <w:rPr>
                 <w:rFonts w:ascii="Calibri" w:eastAsia="Calibri" w:hAnsi="Calibri" w:cs="Calibri"/>
               </w:rPr>
-              <w:t>Implements a VCS preferably in SVN or Git</w:t>
-            </w:r>
+              <w:t xml:space="preserve">Implements a VCS preferably in SVN or </w:t>
+            </w:r>
+            <w:proofErr w:type="spellStart"/>
+            <w:r>
+              <w:rPr>
+                <w:rFonts w:ascii="Calibri" w:eastAsia="Calibri" w:hAnsi="Calibri" w:cs="Calibri"/>
+              </w:rPr>
+              <w:t>Git</w:t>
+            </w:r>
+            <w:proofErr w:type="spellEnd"/>
           </w:p>
           <w:p>
             <w:pPr>
@@ -14393,7 +14654,21 @@
         <w:rPr>
           <w:rFonts w:ascii="Calibri" w:eastAsia="Calibri" w:hAnsi="Calibri" w:cs="Calibri"/>
         </w:rPr>
-        <w:t>Information sharing about event on social media such as facebook, twitter etc.</w:t>
+        <w:t xml:space="preserve">Information sharing about event on social media such as </w:t>
+      </w:r>
+      <w:proofErr w:type="spellStart"/>
+      <w:r>
+        <w:rPr>
+          <w:rFonts w:ascii="Calibri" w:eastAsia="Calibri" w:hAnsi="Calibri" w:cs="Calibri"/>
+        </w:rPr>
+        <w:t>facebook</w:t>
+      </w:r>
+      <w:proofErr w:type="spellEnd"/>
+      <w:r>
+        <w:rPr>
+          <w:rFonts w:ascii="Calibri" w:eastAsia="Calibri" w:hAnsi="Calibri" w:cs="Calibri"/>
+        </w:rPr>
+        <w:t>, twitter etc.</w:t>
       </w:r>
     </w:p>
     <w:p>
@@ -14760,7 +15035,7 @@
         <v:path o:extrusionok="f" gradientshapeok="t" o:connecttype="rect"/>
         <o:lock v:ext="edit" aspectratio="t"/>
       </v:shapetype>
-      <v:shape id="_x0000_i1039" type="#_x0000_t75" style="width:11.25pt;height:11.25pt" o:bullet="t">
+      <v:shape id="_x0000_i1027" type="#_x0000_t75" style="width:11.5pt;height:11.5pt" o:bullet="t">
         <v:imagedata r:id="rId1" o:title="mso6365"/>
       </v:shape>
     </w:pict>

</xml_diff>

<commit_message>
Updated Process report and uploaded presentation - V1
</commit_message>
<xml_diff>
--- a/Documents/ProcessReport.docx
+++ b/Documents/ProcessReport.docx
@@ -380,268 +380,6 @@
           <w:rFonts w:ascii="Calibri" w:eastAsia="Calibri" w:hAnsi="Calibri" w:cs="Calibri"/>
         </w:rPr>
         <w:t>Demonstrate and discuss on window application – event’s report app.</w:t>
-      </w:r>
-    </w:p>
-    <w:p>
-      <w:pPr>
-        <w:keepNext/>
-        <w:keepLines/>
-        <w:pageBreakBefore/>
-        <w:spacing w:before="360" w:after="120" w:line="240" w:lineRule="auto"/>
-        <w:rPr>
-          <w:rFonts w:ascii="Calibri Light" w:eastAsia="Calibri Light" w:hAnsi="Calibri Light" w:cs="Calibri Light"/>
-          <w:color w:val="262626"/>
-          <w:sz w:val="48"/>
-        </w:rPr>
-      </w:pPr>
-      <w:r>
-        <w:rPr>
-          <w:rFonts w:ascii="Calibri Light" w:eastAsia="Calibri Light" w:hAnsi="Calibri Light" w:cs="Calibri Light"/>
-          <w:color w:val="262626"/>
-          <w:sz w:val="48"/>
-        </w:rPr>
-        <w:lastRenderedPageBreak/>
-        <w:t xml:space="preserve">WEEK </w:t>
-      </w:r>
-      <w:r>
-        <w:rPr>
-          <w:rFonts w:ascii="Calibri Light" w:eastAsia="Calibri Light" w:hAnsi="Calibri Light" w:cs="Calibri Light"/>
-          <w:color w:val="262626"/>
-          <w:sz w:val="48"/>
-        </w:rPr>
-        <w:t>18</w:t>
-      </w:r>
-    </w:p>
-    <w:p>
-      <w:pPr>
-        <w:keepNext/>
-        <w:keepLines/>
-        <w:spacing w:before="120" w:after="0" w:line="240" w:lineRule="auto"/>
-        <w:rPr>
-          <w:rFonts w:ascii="Calibri Light" w:eastAsia="Calibri Light" w:hAnsi="Calibri Light" w:cs="Calibri Light"/>
-          <w:color w:val="ED7D31"/>
-          <w:sz w:val="28"/>
-        </w:rPr>
-      </w:pPr>
-      <w:r>
-        <w:rPr>
-          <w:rFonts w:ascii="Calibri Light" w:eastAsia="Calibri Light" w:hAnsi="Calibri Light" w:cs="Calibri Light"/>
-          <w:color w:val="ED7D31"/>
-          <w:sz w:val="28"/>
-        </w:rPr>
-        <w:t xml:space="preserve">AGENDA FOR MEETING – </w:t>
-      </w:r>
-      <w:r>
-        <w:rPr>
-          <w:rFonts w:ascii="Calibri Light" w:eastAsia="Calibri Light" w:hAnsi="Calibri Light" w:cs="Calibri Light"/>
-          <w:color w:val="ED7D31"/>
-          <w:sz w:val="28"/>
-        </w:rPr>
-        <w:t>04</w:t>
-      </w:r>
-      <w:r>
-        <w:rPr>
-          <w:rFonts w:ascii="Calibri Light" w:eastAsia="Calibri Light" w:hAnsi="Calibri Light" w:cs="Calibri Light"/>
-          <w:color w:val="ED7D31"/>
-          <w:sz w:val="28"/>
-        </w:rPr>
-        <w:t>/</w:t>
-      </w:r>
-      <w:r>
-        <w:rPr>
-          <w:rFonts w:ascii="Calibri Light" w:eastAsia="Calibri Light" w:hAnsi="Calibri Light" w:cs="Calibri Light"/>
-          <w:color w:val="ED7D31"/>
-          <w:sz w:val="28"/>
-        </w:rPr>
-        <w:t>01</w:t>
-      </w:r>
-      <w:r>
-        <w:rPr>
-          <w:rFonts w:ascii="Calibri Light" w:eastAsia="Calibri Light" w:hAnsi="Calibri Light" w:cs="Calibri Light"/>
-          <w:color w:val="ED7D31"/>
-          <w:sz w:val="28"/>
-        </w:rPr>
-        <w:t>/</w:t>
-      </w:r>
-      <w:r>
-        <w:rPr>
-          <w:rFonts w:ascii="Calibri Light" w:eastAsia="Calibri Light" w:hAnsi="Calibri Light" w:cs="Calibri Light"/>
-          <w:color w:val="ED7D31"/>
-          <w:sz w:val="28"/>
-        </w:rPr>
-        <w:t>2015</w:t>
-      </w:r>
-    </w:p>
-    <w:p>
-      <w:pPr>
-        <w:spacing w:after="0" w:line="240" w:lineRule="auto"/>
-        <w:rPr>
-          <w:rFonts w:ascii="Calibri" w:eastAsia="Calibri" w:hAnsi="Calibri" w:cs="Calibri"/>
-        </w:rPr>
-      </w:pPr>
-      <w:r>
-        <w:rPr>
-          <w:rFonts w:ascii="Calibri" w:eastAsia="Calibri" w:hAnsi="Calibri" w:cs="Calibri"/>
-        </w:rPr>
-        <w:t>Time: 13:30</w:t>
-      </w:r>
-    </w:p>
-    <w:p>
-      <w:pPr>
-        <w:spacing w:after="0" w:line="240" w:lineRule="auto"/>
-        <w:rPr>
-          <w:rFonts w:ascii="Calibri" w:eastAsia="Calibri" w:hAnsi="Calibri" w:cs="Calibri"/>
-        </w:rPr>
-      </w:pPr>
-      <w:r>
-        <w:rPr>
-          <w:rFonts w:ascii="Calibri" w:eastAsia="Calibri" w:hAnsi="Calibri" w:cs="Calibri"/>
-        </w:rPr>
-        <w:t>Location: R1 2.75a</w:t>
-      </w:r>
-    </w:p>
-    <w:p>
-      <w:pPr>
-        <w:keepNext/>
-        <w:keepLines/>
-        <w:spacing w:before="80" w:after="0" w:line="240" w:lineRule="auto"/>
-        <w:rPr>
-          <w:rFonts w:ascii="Calibri Light" w:eastAsia="Calibri Light" w:hAnsi="Calibri Light" w:cs="Calibri Light"/>
-          <w:color w:val="C45911"/>
-          <w:sz w:val="32"/>
-        </w:rPr>
-      </w:pPr>
-      <w:r>
-        <w:rPr>
-          <w:rFonts w:ascii="Calibri Light" w:eastAsia="Calibri Light" w:hAnsi="Calibri Light" w:cs="Calibri Light"/>
-          <w:color w:val="C45911"/>
-          <w:sz w:val="32"/>
-        </w:rPr>
-        <w:t>TOPICS</w:t>
-      </w:r>
-    </w:p>
-    <w:p>
-      <w:pPr>
-        <w:pStyle w:val="ListParagraph"/>
-        <w:numPr>
-          <w:ilvl w:val="0"/>
-          <w:numId w:val="31"/>
-        </w:numPr>
-        <w:suppressAutoHyphens/>
-        <w:spacing w:after="120"/>
-        <w:rPr>
-          <w:rFonts w:ascii="Calibri" w:eastAsia="Calibri" w:hAnsi="Calibri" w:cs="Calibri"/>
-        </w:rPr>
-      </w:pPr>
-      <w:r>
-        <w:rPr>
-          <w:rFonts w:ascii="Calibri" w:eastAsia="Calibri" w:hAnsi="Calibri" w:cs="Calibri"/>
-        </w:rPr>
-        <w:t>Demonstrate and discuss on the implemented functionalities of web application</w:t>
-      </w:r>
-    </w:p>
-    <w:p>
-      <w:pPr>
-        <w:pStyle w:val="ListParagraph"/>
-        <w:numPr>
-          <w:ilvl w:val="1"/>
-          <w:numId w:val="31"/>
-        </w:numPr>
-        <w:suppressAutoHyphens/>
-        <w:spacing w:after="120"/>
-        <w:rPr>
-          <w:rFonts w:ascii="Calibri" w:eastAsia="Calibri" w:hAnsi="Calibri" w:cs="Calibri"/>
-        </w:rPr>
-      </w:pPr>
-      <w:r>
-        <w:rPr>
-          <w:rFonts w:ascii="Calibri" w:eastAsia="Calibri" w:hAnsi="Calibri" w:cs="Calibri"/>
-        </w:rPr>
-        <w:t>Register for event account, email activation and email confirmation for event account ID.</w:t>
-      </w:r>
-    </w:p>
-    <w:p>
-      <w:pPr>
-        <w:pStyle w:val="ListParagraph"/>
-        <w:numPr>
-          <w:ilvl w:val="1"/>
-          <w:numId w:val="31"/>
-        </w:numPr>
-        <w:suppressAutoHyphens/>
-        <w:spacing w:after="120"/>
-        <w:rPr>
-          <w:rFonts w:ascii="Calibri" w:eastAsia="Calibri" w:hAnsi="Calibri" w:cs="Calibri"/>
-        </w:rPr>
-      </w:pPr>
-      <w:r>
-        <w:rPr>
-          <w:rFonts w:ascii="Calibri" w:eastAsia="Calibri" w:hAnsi="Calibri" w:cs="Calibri"/>
-        </w:rPr>
-        <w:t>Camp reservation functionalities.</w:t>
-      </w:r>
-    </w:p>
-    <w:p>
-      <w:pPr>
-        <w:pStyle w:val="ListParagraph"/>
-        <w:numPr>
-          <w:ilvl w:val="0"/>
-          <w:numId w:val="31"/>
-        </w:numPr>
-        <w:tabs>
-          <w:tab w:val="left" w:pos="4005"/>
-        </w:tabs>
-        <w:suppressAutoHyphens/>
-        <w:spacing w:after="120"/>
-        <w:rPr>
-          <w:rFonts w:ascii="Calibri" w:eastAsia="Calibri" w:hAnsi="Calibri" w:cs="Calibri"/>
-        </w:rPr>
-      </w:pPr>
-      <w:r>
-        <w:rPr>
-          <w:rFonts w:ascii="Calibri" w:eastAsia="Calibri" w:hAnsi="Calibri" w:cs="Calibri"/>
-        </w:rPr>
-        <w:t>Demonstrate and discuss on window application – event’s report app.</w:t>
-      </w:r>
-    </w:p>
-    <w:p>
-      <w:pPr>
-        <w:pStyle w:val="ListParagraph"/>
-        <w:numPr>
-          <w:ilvl w:val="0"/>
-          <w:numId w:val="31"/>
-        </w:numPr>
-        <w:tabs>
-          <w:tab w:val="left" w:pos="4005"/>
-        </w:tabs>
-        <w:suppressAutoHyphens/>
-        <w:spacing w:after="120"/>
-        <w:rPr>
-          <w:rFonts w:ascii="Calibri" w:eastAsia="Calibri" w:hAnsi="Calibri" w:cs="Calibri"/>
-        </w:rPr>
-      </w:pPr>
-      <w:r>
-        <w:rPr>
-          <w:rFonts w:ascii="Calibri" w:eastAsia="Calibri" w:hAnsi="Calibri" w:cs="Calibri"/>
-        </w:rPr>
-        <w:t xml:space="preserve">Discuss on problems with </w:t>
-      </w:r>
-      <w:r>
-        <w:rPr>
-          <w:rFonts w:ascii="Calibri" w:eastAsia="Calibri" w:hAnsi="Calibri" w:cs="Calibri"/>
-        </w:rPr>
-        <w:t xml:space="preserve">sending email. </w:t>
-      </w:r>
-      <w:r>
-        <w:rPr>
-          <w:rFonts w:ascii="Calibri" w:eastAsia="Calibri" w:hAnsi="Calibri" w:cs="Calibri"/>
-        </w:rPr>
-        <w:t xml:space="preserve">  </w:t>
-      </w:r>
-      <w:r>
-        <w:rPr>
-          <w:rFonts w:ascii="Calibri" w:eastAsia="Calibri" w:hAnsi="Calibri" w:cs="Calibri"/>
-        </w:rPr>
-        <w:tab/>
       </w:r>
     </w:p>
     <w:p>
@@ -747,63 +485,19 @@
               <w:rPr>
                 <w:rFonts w:ascii="Calibri" w:eastAsia="Calibri" w:hAnsi="Calibri" w:cs="Calibri"/>
               </w:rPr>
-              <w:t>Discussed on register for event account and activate account by email.</w:t>
-            </w:r>
-            <w:r>
-              <w:rPr>
-                <w:rFonts w:ascii="Calibri" w:eastAsia="Calibri" w:hAnsi="Calibri" w:cs="Calibri"/>
-              </w:rPr>
-              <w:t xml:space="preserve"> Some points could be improved:</w:t>
-            </w:r>
-          </w:p>
-          <w:p>
-            <w:pPr>
-              <w:numPr>
-                <w:ilvl w:val="3"/>
-                <w:numId w:val="3"/>
-              </w:numPr>
-              <w:spacing w:after="0" w:line="240" w:lineRule="auto"/>
-              <w:ind w:left="720" w:hanging="360"/>
-              <w:rPr>
-                <w:rFonts w:ascii="Calibri" w:eastAsia="Calibri" w:hAnsi="Calibri" w:cs="Calibri"/>
-              </w:rPr>
-            </w:pPr>
-            <w:r>
-              <w:rPr>
-                <w:rFonts w:ascii="Calibri" w:eastAsia="Calibri" w:hAnsi="Calibri" w:cs="Calibri"/>
-              </w:rPr>
-              <w:t>+ The link for activating the email shou</w:t>
-            </w:r>
-            <w:r>
-              <w:rPr>
-                <w:rFonts w:ascii="Calibri" w:eastAsia="Calibri" w:hAnsi="Calibri" w:cs="Calibri"/>
-              </w:rPr>
-              <w:t>l</w:t>
-            </w:r>
-            <w:r>
-              <w:rPr>
-                <w:rFonts w:ascii="Calibri" w:eastAsia="Calibri" w:hAnsi="Calibri" w:cs="Calibri"/>
-              </w:rPr>
-              <w:t>d expired in a limit of time.</w:t>
-            </w:r>
-          </w:p>
-          <w:p>
-            <w:pPr>
-              <w:numPr>
-                <w:ilvl w:val="3"/>
-                <w:numId w:val="3"/>
-              </w:numPr>
-              <w:spacing w:after="0" w:line="240" w:lineRule="auto"/>
-              <w:ind w:left="720" w:hanging="360"/>
-              <w:rPr>
-                <w:rFonts w:ascii="Calibri" w:eastAsia="Calibri" w:hAnsi="Calibri" w:cs="Calibri"/>
-              </w:rPr>
-            </w:pPr>
-            <w:r>
-              <w:rPr>
-                <w:rFonts w:ascii="Calibri" w:eastAsia="Calibri" w:hAnsi="Calibri" w:cs="Calibri"/>
-              </w:rPr>
-              <w:t>+ The content of the email should give more information about the event, link of the website.</w:t>
+              <w:t>Discussed on implemented functionalities for windows application and website on local host. It’s recommended that the final pr</w:t>
+            </w:r>
+            <w:r>
+              <w:rPr>
+                <w:rFonts w:ascii="Calibri" w:eastAsia="Calibri" w:hAnsi="Calibri" w:cs="Calibri"/>
+              </w:rPr>
+              <w:t>oduct should be run on server (</w:t>
+            </w:r>
+            <w:r>
+              <w:rPr>
+                <w:rFonts w:ascii="Calibri" w:eastAsia="Calibri" w:hAnsi="Calibri" w:cs="Calibri"/>
+              </w:rPr>
+              <w:t>could be Athena server without implementation of confirmation through e-mail.</w:t>
             </w:r>
           </w:p>
         </w:tc>
@@ -843,89 +537,7 @@
               <w:rPr>
                 <w:rFonts w:ascii="Calibri" w:eastAsia="Calibri" w:hAnsi="Calibri" w:cs="Calibri"/>
               </w:rPr>
-              <w:t>Discussed o</w:t>
-            </w:r>
-            <w:r>
-              <w:rPr>
-                <w:rFonts w:ascii="Calibri" w:eastAsia="Calibri" w:hAnsi="Calibri" w:cs="Calibri"/>
-              </w:rPr>
-              <w:t>n problems with sending email, should try with some free cloud server like Amazon Web Service to get the full controls on configuration.</w:t>
-            </w:r>
-          </w:p>
-        </w:tc>
-      </w:tr>
-      <w:tr>
-        <w:trPr>
-          <w:trHeight w:val="1"/>
-        </w:trPr>
-        <w:tc>
-          <w:tcPr>
-            <w:tcW w:w="9350" w:type="dxa"/>
-            <w:tcBorders>
-              <w:top w:val="single" w:sz="4" w:space="0" w:color="BDD6EE"/>
-              <w:left w:val="single" w:sz="4" w:space="0" w:color="BDD6EE"/>
-              <w:bottom w:val="single" w:sz="4" w:space="0" w:color="BDD6EE"/>
-              <w:right w:val="single" w:sz="4" w:space="0" w:color="BDD6EE"/>
-            </w:tcBorders>
-            <w:shd w:val="clear" w:color="000000" w:fill="FFFFFF"/>
-            <w:tcMar>
-              <w:left w:w="108" w:type="dxa"/>
-              <w:right w:w="108" w:type="dxa"/>
-            </w:tcMar>
-          </w:tcPr>
-          <w:p>
-            <w:pPr>
-              <w:numPr>
-                <w:ilvl w:val="0"/>
-                <w:numId w:val="3"/>
-              </w:numPr>
-              <w:spacing w:after="0" w:line="240" w:lineRule="auto"/>
-              <w:ind w:left="720" w:hanging="360"/>
-              <w:rPr>
-                <w:rFonts w:ascii="Calibri" w:eastAsia="Calibri" w:hAnsi="Calibri" w:cs="Calibri"/>
-              </w:rPr>
-            </w:pPr>
-            <w:r>
-              <w:rPr>
-                <w:rFonts w:ascii="Calibri" w:eastAsia="Calibri" w:hAnsi="Calibri" w:cs="Calibri"/>
-              </w:rPr>
-              <w:t xml:space="preserve">Discussed on event’s report app. </w:t>
-            </w:r>
-          </w:p>
-          <w:p>
-            <w:pPr>
-              <w:spacing w:after="0" w:line="240" w:lineRule="auto"/>
-              <w:ind w:left="720"/>
-              <w:rPr>
-                <w:rFonts w:ascii="Calibri" w:eastAsia="Calibri" w:hAnsi="Calibri" w:cs="Calibri"/>
-              </w:rPr>
-            </w:pPr>
-            <w:r>
-              <w:rPr>
-                <w:rFonts w:ascii="Calibri" w:eastAsia="Calibri" w:hAnsi="Calibri" w:cs="Calibri"/>
-              </w:rPr>
-              <w:t>+ The user interface design for the part of food report and user’s information report should be improved.</w:t>
-            </w:r>
-          </w:p>
-          <w:p>
-            <w:pPr>
-              <w:spacing w:after="0" w:line="240" w:lineRule="auto"/>
-              <w:ind w:left="720"/>
-              <w:rPr>
-                <w:rFonts w:ascii="Calibri" w:eastAsia="Calibri" w:hAnsi="Calibri" w:cs="Calibri"/>
-              </w:rPr>
-            </w:pPr>
-            <w:r>
-              <w:rPr>
-                <w:rFonts w:ascii="Calibri" w:eastAsia="Calibri" w:hAnsi="Calibri" w:cs="Calibri"/>
-              </w:rPr>
-              <w:t xml:space="preserve">+ Should have an </w:t>
-            </w:r>
-            <w:r>
-              <w:rPr>
-                <w:rFonts w:ascii="Calibri" w:eastAsia="Calibri" w:hAnsi="Calibri" w:cs="Calibri"/>
-              </w:rPr>
-              <w:t>table in MOSCOW for functionalities of event’s report app.</w:t>
+              <w:t>Preparing for presentation.</w:t>
             </w:r>
           </w:p>
         </w:tc>
@@ -1127,7 +739,13 @@
               <w:rPr>
                 <w:rFonts w:ascii="Calibri" w:eastAsia="Calibri" w:hAnsi="Calibri" w:cs="Calibri"/>
               </w:rPr>
-              <w:t>Working on the contact page on the back end side.</w:t>
+              <w:t>Work on returning material.</w:t>
+            </w:r>
+            <w:r>
+              <w:rPr>
+                <w:rFonts w:ascii="Calibri" w:eastAsia="Calibri" w:hAnsi="Calibri" w:cs="Calibri"/>
+              </w:rPr>
+              <w:t xml:space="preserve"> </w:t>
             </w:r>
           </w:p>
           <w:p>
@@ -1142,7 +760,7 @@
               <w:rPr>
                 <w:rFonts w:ascii="Calibri" w:eastAsia="Calibri" w:hAnsi="Calibri" w:cs="Calibri"/>
               </w:rPr>
-              <w:t xml:space="preserve">Working on the front end of personal pages, new pages. Improve their performance. </w:t>
+              <w:t>Preparing for the presentation.</w:t>
             </w:r>
           </w:p>
         </w:tc>
@@ -1234,25 +852,7 @@
               <w:rPr>
                 <w:rFonts w:ascii="Calibri" w:eastAsia="Calibri" w:hAnsi="Calibri" w:cs="Calibri"/>
               </w:rPr>
-              <w:t>Working on the rep</w:t>
-            </w:r>
-            <w:r>
-              <w:rPr>
-                <w:rFonts w:ascii="Calibri" w:eastAsia="Calibri" w:hAnsi="Calibri" w:cs="Calibri"/>
-              </w:rPr>
-              <w:t xml:space="preserve">ort status of window application. </w:t>
-            </w:r>
-            <w:r>
-              <w:rPr>
-                <w:rFonts w:ascii="Calibri" w:eastAsia="Calibri" w:hAnsi="Calibri" w:cs="Calibri"/>
-              </w:rPr>
-              <w:t xml:space="preserve">Should suggest </w:t>
-            </w:r>
-            <w:r>
-              <w:rPr>
-                <w:rFonts w:ascii="Calibri" w:eastAsia="Calibri" w:hAnsi="Calibri" w:cs="Calibri"/>
-              </w:rPr>
-              <w:t>n table to sum up functionalities of this app in MOSCOW.</w:t>
+              <w:t>Work more on status of the event apps.</w:t>
             </w:r>
           </w:p>
           <w:p>
@@ -1267,7 +867,7 @@
               <w:rPr>
                 <w:rFonts w:ascii="Calibri" w:eastAsia="Calibri" w:hAnsi="Calibri" w:cs="Calibri"/>
               </w:rPr>
-              <w:t xml:space="preserve">Testing for validation on client side of all website’s form. </w:t>
+              <w:t>Preparing for the presentation</w:t>
             </w:r>
           </w:p>
         </w:tc>
@@ -1293,68 +893,6 @@
                 <w:rFonts w:ascii="Calibri" w:eastAsia="Calibri" w:hAnsi="Calibri" w:cs="Calibri"/>
               </w:rPr>
             </w:pPr>
-            <w:r>
-              <w:rPr>
-                <w:rFonts w:ascii="Calibri" w:eastAsia="Calibri" w:hAnsi="Calibri" w:cs="Calibri"/>
-              </w:rPr>
-              <w:t>Almost done with status report application.</w:t>
-            </w:r>
-          </w:p>
-          <w:p>
-            <w:pPr>
-              <w:spacing w:after="0" w:line="240" w:lineRule="auto"/>
-              <w:rPr>
-                <w:rFonts w:ascii="Calibri" w:eastAsia="Calibri" w:hAnsi="Calibri" w:cs="Calibri"/>
-              </w:rPr>
-            </w:pPr>
-            <w:r>
-              <w:rPr>
-                <w:rFonts w:ascii="Calibri" w:eastAsia="Calibri" w:hAnsi="Calibri" w:cs="Calibri"/>
-              </w:rPr>
-              <w:t>Finished</w:t>
-            </w:r>
-            <w:r>
-              <w:rPr>
-                <w:rFonts w:ascii="Calibri" w:eastAsia="Calibri" w:hAnsi="Calibri" w:cs="Calibri"/>
-              </w:rPr>
-              <w:t xml:space="preserve"> MOSCOW table</w:t>
-            </w:r>
-            <w:r>
-              <w:rPr>
-                <w:rFonts w:ascii="Calibri" w:eastAsia="Calibri" w:hAnsi="Calibri" w:cs="Calibri"/>
-              </w:rPr>
-              <w:t xml:space="preserve"> </w:t>
-            </w:r>
-            <w:r>
-              <w:rPr>
-                <w:rFonts w:ascii="Calibri" w:eastAsia="Calibri" w:hAnsi="Calibri" w:cs="Calibri"/>
-              </w:rPr>
-              <w:t xml:space="preserve">for the apps functionalities </w:t>
-            </w:r>
-            <w:r>
-              <w:rPr>
-                <w:rFonts w:ascii="Calibri" w:eastAsia="Calibri" w:hAnsi="Calibri" w:cs="Calibri"/>
-              </w:rPr>
-              <w:t xml:space="preserve">and on </w:t>
-            </w:r>
-            <w:r>
-              <w:rPr>
-                <w:rFonts w:ascii="Calibri" w:eastAsia="Calibri" w:hAnsi="Calibri" w:cs="Calibri"/>
-              </w:rPr>
-              <w:t>validations</w:t>
-            </w:r>
-            <w:r>
-              <w:rPr>
-                <w:rFonts w:ascii="Calibri" w:eastAsia="Calibri" w:hAnsi="Calibri" w:cs="Calibri"/>
-              </w:rPr>
-              <w:t xml:space="preserve"> tests</w:t>
-            </w:r>
-            <w:r>
-              <w:rPr>
-                <w:rFonts w:ascii="Calibri" w:eastAsia="Calibri" w:hAnsi="Calibri" w:cs="Calibri"/>
-              </w:rPr>
-              <w:t xml:space="preserve"> of all website’s forms.</w:t>
-            </w:r>
           </w:p>
         </w:tc>
       </w:tr>
@@ -1421,7 +959,13 @@
               <w:rPr>
                 <w:rFonts w:ascii="Calibri" w:eastAsia="Calibri" w:hAnsi="Calibri" w:cs="Calibri"/>
               </w:rPr>
-              <w:t>Testing completed implementation of camp reservation.</w:t>
+              <w:t>Testing completed imp</w:t>
+            </w:r>
+            <w:r>
+              <w:rPr>
+                <w:rFonts w:ascii="Calibri" w:eastAsia="Calibri" w:hAnsi="Calibri" w:cs="Calibri"/>
+              </w:rPr>
+              <w:t>lementation of camp reservation on website and check-in at the entrance of camp area functionalities of Window app.</w:t>
             </w:r>
           </w:p>
           <w:p>
@@ -1436,7 +980,7 @@
               <w:rPr>
                 <w:rFonts w:ascii="Calibri" w:eastAsia="Calibri" w:hAnsi="Calibri" w:cs="Calibri"/>
               </w:rPr>
-              <w:t xml:space="preserve">Work on sending email for camp reservation. </w:t>
+              <w:t>Preparing the agenda for presentation.</w:t>
             </w:r>
           </w:p>
         </w:tc>
@@ -1467,7 +1011,13 @@
               <w:rPr>
                 <w:rFonts w:ascii="Calibri" w:eastAsia="Calibri" w:hAnsi="Calibri" w:cs="Calibri"/>
               </w:rPr>
-              <w:t xml:space="preserve">Finished camp reservation and sending email for camp reservation. </w:t>
+              <w:t>Finished the agenda for the presentation</w:t>
+            </w:r>
+            <w:r>
+              <w:rPr>
+                <w:rFonts w:ascii="Calibri" w:eastAsia="Calibri" w:hAnsi="Calibri" w:cs="Calibri"/>
+              </w:rPr>
+              <w:t xml:space="preserve">. </w:t>
             </w:r>
           </w:p>
         </w:tc>
@@ -1538,13 +1088,19 @@
               <w:rPr>
                 <w:rFonts w:ascii="Calibri" w:eastAsia="Calibri" w:hAnsi="Calibri" w:cs="Calibri"/>
               </w:rPr>
-              <w:t xml:space="preserve">Testing </w:t>
-            </w:r>
-            <w:r>
-              <w:rPr>
-                <w:rFonts w:ascii="Calibri" w:eastAsia="Calibri" w:hAnsi="Calibri" w:cs="Calibri"/>
-              </w:rPr>
-              <w:t xml:space="preserve">website for main functionalities.  Try to deploy it on server. </w:t>
+              <w:t xml:space="preserve">Try to deploy </w:t>
+            </w:r>
+            <w:r>
+              <w:rPr>
+                <w:rFonts w:ascii="Calibri" w:eastAsia="Calibri" w:hAnsi="Calibri" w:cs="Calibri"/>
+              </w:rPr>
+              <w:t xml:space="preserve">the product </w:t>
+            </w:r>
+            <w:r>
+              <w:rPr>
+                <w:rFonts w:ascii="Calibri" w:eastAsia="Calibri" w:hAnsi="Calibri" w:cs="Calibri"/>
+              </w:rPr>
+              <w:t xml:space="preserve">on server. </w:t>
             </w:r>
           </w:p>
           <w:p>
@@ -1562,8 +1118,10 @@
               <w:rPr>
                 <w:rFonts w:ascii="Calibri" w:eastAsia="Calibri" w:hAnsi="Calibri" w:cs="Calibri"/>
               </w:rPr>
-              <w:t>Testing windows app. Improving working of RFID – avoid the unsuitable display of message box.</w:t>
-            </w:r>
+              <w:t xml:space="preserve">Make the presentation </w:t>
+            </w:r>
+            <w:bookmarkStart w:id="0" w:name="_GoBack"/>
+            <w:bookmarkEnd w:id="0"/>
           </w:p>
         </w:tc>
         <w:tc>
@@ -1593,64 +1151,7 @@
               <w:rPr>
                 <w:rFonts w:ascii="Calibri" w:eastAsia="Calibri" w:hAnsi="Calibri" w:cs="Calibri"/>
               </w:rPr>
-              <w:t>Problem with deploying website on Athena server due to sending mail problem.</w:t>
-            </w:r>
-          </w:p>
-          <w:p>
-            <w:pPr>
-              <w:suppressLineNumbers/>
-              <w:spacing w:after="0" w:line="240" w:lineRule="auto"/>
-              <w:rPr>
-                <w:rFonts w:ascii="Calibri" w:eastAsia="Calibri" w:hAnsi="Calibri" w:cs="Calibri"/>
-              </w:rPr>
-            </w:pPr>
-            <w:r>
-              <w:rPr>
-                <w:rFonts w:ascii="Calibri" w:eastAsia="Calibri" w:hAnsi="Calibri" w:cs="Calibri"/>
-              </w:rPr>
-              <w:t>Created new branch for local testing (</w:t>
-            </w:r>
-            <w:r>
-              <w:rPr>
-                <w:rFonts w:ascii="Calibri" w:eastAsia="Calibri" w:hAnsi="Calibri" w:cs="Calibri"/>
-              </w:rPr>
-              <w:t xml:space="preserve">named </w:t>
-            </w:r>
-            <w:proofErr w:type="spellStart"/>
-            <w:r>
-              <w:rPr>
-                <w:rFonts w:ascii="Calibri" w:eastAsia="Calibri" w:hAnsi="Calibri" w:cs="Calibri"/>
-              </w:rPr>
-              <w:t>LocalVersion_Tesing</w:t>
-            </w:r>
-            <w:proofErr w:type="spellEnd"/>
-            <w:r>
-              <w:rPr>
-                <w:rFonts w:ascii="Calibri" w:eastAsia="Calibri" w:hAnsi="Calibri" w:cs="Calibri"/>
-              </w:rPr>
-              <w:t xml:space="preserve">). Both </w:t>
-            </w:r>
-            <w:r>
-              <w:rPr>
-                <w:rFonts w:ascii="Calibri" w:eastAsia="Calibri" w:hAnsi="Calibri" w:cs="Calibri"/>
-              </w:rPr>
-              <w:lastRenderedPageBreak/>
-              <w:t xml:space="preserve">window apps and website working well on localhost and can be connected to each other base on one database. </w:t>
-            </w:r>
-          </w:p>
-          <w:p>
-            <w:pPr>
-              <w:suppressLineNumbers/>
-              <w:spacing w:after="0" w:line="240" w:lineRule="auto"/>
-              <w:rPr>
-                <w:rFonts w:ascii="Calibri" w:eastAsia="Calibri" w:hAnsi="Calibri" w:cs="Calibri"/>
-              </w:rPr>
-            </w:pPr>
-            <w:r>
-              <w:rPr>
-                <w:rFonts w:ascii="Calibri" w:eastAsia="Calibri" w:hAnsi="Calibri" w:cs="Calibri"/>
-              </w:rPr>
-              <w:t xml:space="preserve">Improved the working of RFID on windows app for showing messages. Replaced messaged box with label. </w:t>
+              <w:t xml:space="preserve"> </w:t>
             </w:r>
           </w:p>
         </w:tc>
@@ -1665,6 +1166,1293 @@
         <w:suppressAutoHyphens/>
         <w:spacing w:after="120"/>
         <w:rPr>
+          <w:rFonts w:ascii="Calibri" w:eastAsia="Calibri" w:hAnsi="Calibri" w:cs="Calibri"/>
+        </w:rPr>
+      </w:pPr>
+    </w:p>
+    <w:p>
+      <w:pPr>
+        <w:keepNext/>
+        <w:keepLines/>
+        <w:pageBreakBefore/>
+        <w:spacing w:before="360" w:after="120" w:line="240" w:lineRule="auto"/>
+        <w:rPr>
+          <w:rFonts w:ascii="Calibri Light" w:eastAsia="Calibri Light" w:hAnsi="Calibri Light" w:cs="Calibri Light"/>
+          <w:color w:val="262626"/>
+          <w:sz w:val="48"/>
+        </w:rPr>
+      </w:pPr>
+      <w:r>
+        <w:rPr>
+          <w:rFonts w:ascii="Calibri Light" w:eastAsia="Calibri Light" w:hAnsi="Calibri Light" w:cs="Calibri Light"/>
+          <w:color w:val="262626"/>
+          <w:sz w:val="48"/>
+        </w:rPr>
+        <w:lastRenderedPageBreak/>
+        <w:t xml:space="preserve">WEEK </w:t>
+      </w:r>
+      <w:r>
+        <w:rPr>
+          <w:rFonts w:ascii="Calibri Light" w:eastAsia="Calibri Light" w:hAnsi="Calibri Light" w:cs="Calibri Light"/>
+          <w:color w:val="262626"/>
+          <w:sz w:val="48"/>
+        </w:rPr>
+        <w:t>18</w:t>
+      </w:r>
+    </w:p>
+    <w:p>
+      <w:pPr>
+        <w:keepNext/>
+        <w:keepLines/>
+        <w:spacing w:before="120" w:after="0" w:line="240" w:lineRule="auto"/>
+        <w:rPr>
+          <w:rFonts w:ascii="Calibri Light" w:eastAsia="Calibri Light" w:hAnsi="Calibri Light" w:cs="Calibri Light"/>
+          <w:color w:val="ED7D31"/>
+          <w:sz w:val="28"/>
+        </w:rPr>
+      </w:pPr>
+      <w:r>
+        <w:rPr>
+          <w:rFonts w:ascii="Calibri Light" w:eastAsia="Calibri Light" w:hAnsi="Calibri Light" w:cs="Calibri Light"/>
+          <w:color w:val="ED7D31"/>
+          <w:sz w:val="28"/>
+        </w:rPr>
+        <w:t xml:space="preserve">AGENDA FOR MEETING – </w:t>
+      </w:r>
+      <w:r>
+        <w:rPr>
+          <w:rFonts w:ascii="Calibri Light" w:eastAsia="Calibri Light" w:hAnsi="Calibri Light" w:cs="Calibri Light"/>
+          <w:color w:val="ED7D31"/>
+          <w:sz w:val="28"/>
+        </w:rPr>
+        <w:t>04</w:t>
+      </w:r>
+      <w:r>
+        <w:rPr>
+          <w:rFonts w:ascii="Calibri Light" w:eastAsia="Calibri Light" w:hAnsi="Calibri Light" w:cs="Calibri Light"/>
+          <w:color w:val="ED7D31"/>
+          <w:sz w:val="28"/>
+        </w:rPr>
+        <w:t>/</w:t>
+      </w:r>
+      <w:r>
+        <w:rPr>
+          <w:rFonts w:ascii="Calibri Light" w:eastAsia="Calibri Light" w:hAnsi="Calibri Light" w:cs="Calibri Light"/>
+          <w:color w:val="ED7D31"/>
+          <w:sz w:val="28"/>
+        </w:rPr>
+        <w:t>01</w:t>
+      </w:r>
+      <w:r>
+        <w:rPr>
+          <w:rFonts w:ascii="Calibri Light" w:eastAsia="Calibri Light" w:hAnsi="Calibri Light" w:cs="Calibri Light"/>
+          <w:color w:val="ED7D31"/>
+          <w:sz w:val="28"/>
+        </w:rPr>
+        <w:t>/</w:t>
+      </w:r>
+      <w:r>
+        <w:rPr>
+          <w:rFonts w:ascii="Calibri Light" w:eastAsia="Calibri Light" w:hAnsi="Calibri Light" w:cs="Calibri Light"/>
+          <w:color w:val="ED7D31"/>
+          <w:sz w:val="28"/>
+        </w:rPr>
+        <w:t>2015</w:t>
+      </w:r>
+    </w:p>
+    <w:p>
+      <w:pPr>
+        <w:spacing w:after="0" w:line="240" w:lineRule="auto"/>
+        <w:rPr>
+          <w:rFonts w:ascii="Calibri" w:eastAsia="Calibri" w:hAnsi="Calibri" w:cs="Calibri"/>
+        </w:rPr>
+      </w:pPr>
+      <w:r>
+        <w:rPr>
+          <w:rFonts w:ascii="Calibri" w:eastAsia="Calibri" w:hAnsi="Calibri" w:cs="Calibri"/>
+        </w:rPr>
+        <w:t>Time: 13:30</w:t>
+      </w:r>
+    </w:p>
+    <w:p>
+      <w:pPr>
+        <w:spacing w:after="0" w:line="240" w:lineRule="auto"/>
+        <w:rPr>
+          <w:rFonts w:ascii="Calibri" w:eastAsia="Calibri" w:hAnsi="Calibri" w:cs="Calibri"/>
+        </w:rPr>
+      </w:pPr>
+      <w:r>
+        <w:rPr>
+          <w:rFonts w:ascii="Calibri" w:eastAsia="Calibri" w:hAnsi="Calibri" w:cs="Calibri"/>
+        </w:rPr>
+        <w:t>Location: R1 2.75a</w:t>
+      </w:r>
+    </w:p>
+    <w:p>
+      <w:pPr>
+        <w:keepNext/>
+        <w:keepLines/>
+        <w:spacing w:before="80" w:after="0" w:line="240" w:lineRule="auto"/>
+        <w:rPr>
+          <w:rFonts w:ascii="Calibri Light" w:eastAsia="Calibri Light" w:hAnsi="Calibri Light" w:cs="Calibri Light"/>
+          <w:color w:val="C45911"/>
+          <w:sz w:val="32"/>
+        </w:rPr>
+      </w:pPr>
+      <w:r>
+        <w:rPr>
+          <w:rFonts w:ascii="Calibri Light" w:eastAsia="Calibri Light" w:hAnsi="Calibri Light" w:cs="Calibri Light"/>
+          <w:color w:val="C45911"/>
+          <w:sz w:val="32"/>
+        </w:rPr>
+        <w:t>TOPICS</w:t>
+      </w:r>
+    </w:p>
+    <w:p>
+      <w:pPr>
+        <w:pStyle w:val="ListParagraph"/>
+        <w:numPr>
+          <w:ilvl w:val="0"/>
+          <w:numId w:val="31"/>
+        </w:numPr>
+        <w:suppressAutoHyphens/>
+        <w:spacing w:after="120"/>
+        <w:rPr>
+          <w:rFonts w:ascii="Calibri" w:eastAsia="Calibri" w:hAnsi="Calibri" w:cs="Calibri"/>
+        </w:rPr>
+      </w:pPr>
+      <w:r>
+        <w:rPr>
+          <w:rFonts w:ascii="Calibri" w:eastAsia="Calibri" w:hAnsi="Calibri" w:cs="Calibri"/>
+        </w:rPr>
+        <w:t>Demonstrate and discuss on the implemented functionalities of web application</w:t>
+      </w:r>
+    </w:p>
+    <w:p>
+      <w:pPr>
+        <w:pStyle w:val="ListParagraph"/>
+        <w:numPr>
+          <w:ilvl w:val="1"/>
+          <w:numId w:val="31"/>
+        </w:numPr>
+        <w:suppressAutoHyphens/>
+        <w:spacing w:after="120"/>
+        <w:rPr>
+          <w:rFonts w:ascii="Calibri" w:eastAsia="Calibri" w:hAnsi="Calibri" w:cs="Calibri"/>
+        </w:rPr>
+      </w:pPr>
+      <w:r>
+        <w:rPr>
+          <w:rFonts w:ascii="Calibri" w:eastAsia="Calibri" w:hAnsi="Calibri" w:cs="Calibri"/>
+        </w:rPr>
+        <w:t>Register for event account, email activation and email confirmation for event account ID.</w:t>
+      </w:r>
+    </w:p>
+    <w:p>
+      <w:pPr>
+        <w:pStyle w:val="ListParagraph"/>
+        <w:numPr>
+          <w:ilvl w:val="1"/>
+          <w:numId w:val="31"/>
+        </w:numPr>
+        <w:suppressAutoHyphens/>
+        <w:spacing w:after="120"/>
+        <w:rPr>
+          <w:rFonts w:ascii="Calibri" w:eastAsia="Calibri" w:hAnsi="Calibri" w:cs="Calibri"/>
+        </w:rPr>
+      </w:pPr>
+      <w:r>
+        <w:rPr>
+          <w:rFonts w:ascii="Calibri" w:eastAsia="Calibri" w:hAnsi="Calibri" w:cs="Calibri"/>
+        </w:rPr>
+        <w:t>Camp reservation functionalities.</w:t>
+      </w:r>
+    </w:p>
+    <w:p>
+      <w:pPr>
+        <w:pStyle w:val="ListParagraph"/>
+        <w:numPr>
+          <w:ilvl w:val="0"/>
+          <w:numId w:val="31"/>
+        </w:numPr>
+        <w:tabs>
+          <w:tab w:val="left" w:pos="4005"/>
+        </w:tabs>
+        <w:suppressAutoHyphens/>
+        <w:spacing w:after="120"/>
+        <w:rPr>
+          <w:rFonts w:ascii="Calibri" w:eastAsia="Calibri" w:hAnsi="Calibri" w:cs="Calibri"/>
+        </w:rPr>
+      </w:pPr>
+      <w:r>
+        <w:rPr>
+          <w:rFonts w:ascii="Calibri" w:eastAsia="Calibri" w:hAnsi="Calibri" w:cs="Calibri"/>
+        </w:rPr>
+        <w:t>Demonstrate and discuss on window application – event’s report app.</w:t>
+      </w:r>
+    </w:p>
+    <w:p>
+      <w:pPr>
+        <w:pStyle w:val="ListParagraph"/>
+        <w:numPr>
+          <w:ilvl w:val="0"/>
+          <w:numId w:val="31"/>
+        </w:numPr>
+        <w:tabs>
+          <w:tab w:val="left" w:pos="4005"/>
+        </w:tabs>
+        <w:suppressAutoHyphens/>
+        <w:spacing w:after="120"/>
+        <w:rPr>
+          <w:rFonts w:ascii="Calibri" w:eastAsia="Calibri" w:hAnsi="Calibri" w:cs="Calibri"/>
+        </w:rPr>
+      </w:pPr>
+      <w:r>
+        <w:rPr>
+          <w:rFonts w:ascii="Calibri" w:eastAsia="Calibri" w:hAnsi="Calibri" w:cs="Calibri"/>
+        </w:rPr>
+        <w:t xml:space="preserve">Discuss on problems with </w:t>
+      </w:r>
+      <w:r>
+        <w:rPr>
+          <w:rFonts w:ascii="Calibri" w:eastAsia="Calibri" w:hAnsi="Calibri" w:cs="Calibri"/>
+        </w:rPr>
+        <w:t xml:space="preserve">sending email. </w:t>
+      </w:r>
+      <w:r>
+        <w:rPr>
+          <w:rFonts w:ascii="Calibri" w:eastAsia="Calibri" w:hAnsi="Calibri" w:cs="Calibri"/>
+        </w:rPr>
+        <w:t xml:space="preserve">  </w:t>
+      </w:r>
+      <w:r>
+        <w:rPr>
+          <w:rFonts w:ascii="Calibri" w:eastAsia="Calibri" w:hAnsi="Calibri" w:cs="Calibri"/>
+        </w:rPr>
+        <w:tab/>
+      </w:r>
+    </w:p>
+    <w:p>
+      <w:pPr>
+        <w:keepNext/>
+        <w:keepLines/>
+        <w:spacing w:before="120" w:after="0" w:line="240" w:lineRule="auto"/>
+        <w:rPr>
+          <w:rFonts w:ascii="Calibri Light" w:eastAsia="Calibri Light" w:hAnsi="Calibri Light" w:cs="Calibri Light"/>
+          <w:color w:val="ED7D31"/>
+          <w:sz w:val="28"/>
+        </w:rPr>
+      </w:pPr>
+      <w:r>
+        <w:rPr>
+          <w:rFonts w:ascii="Calibri Light" w:eastAsia="Calibri Light" w:hAnsi="Calibri Light" w:cs="Calibri Light"/>
+          <w:color w:val="ED7D31"/>
+          <w:sz w:val="28"/>
+        </w:rPr>
+        <w:t>Meeting minutes:</w:t>
+      </w:r>
+    </w:p>
+    <w:tbl>
+      <w:tblPr>
+        <w:tblW w:w="0" w:type="auto"/>
+        <w:tblInd w:w="108" w:type="dxa"/>
+        <w:tblCellMar>
+          <w:left w:w="10" w:type="dxa"/>
+          <w:right w:w="10" w:type="dxa"/>
+        </w:tblCellMar>
+        <w:tblLook w:val="0000" w:firstRow="0" w:lastRow="0" w:firstColumn="0" w:lastColumn="0" w:noHBand="0" w:noVBand="0"/>
+      </w:tblPr>
+      <w:tblGrid>
+        <w:gridCol w:w="9350"/>
+      </w:tblGrid>
+      <w:tr>
+        <w:trPr>
+          <w:trHeight w:val="1"/>
+        </w:trPr>
+        <w:tc>
+          <w:tcPr>
+            <w:tcW w:w="9350" w:type="dxa"/>
+            <w:tcBorders>
+              <w:top w:val="single" w:sz="4" w:space="0" w:color="BDD6EE"/>
+              <w:left w:val="single" w:sz="4" w:space="0" w:color="BDD6EE"/>
+              <w:bottom w:val="single" w:sz="4" w:space="0" w:color="BDD6EE"/>
+              <w:right w:val="single" w:sz="4" w:space="0" w:color="BDD6EE"/>
+            </w:tcBorders>
+            <w:shd w:val="clear" w:color="000000" w:fill="FFFFFF"/>
+            <w:tcMar>
+              <w:left w:w="108" w:type="dxa"/>
+              <w:right w:w="108" w:type="dxa"/>
+            </w:tcMar>
+          </w:tcPr>
+          <w:p>
+            <w:pPr>
+              <w:spacing w:after="0" w:line="240" w:lineRule="auto"/>
+              <w:rPr>
+                <w:rFonts w:ascii="Calibri" w:eastAsia="Calibri" w:hAnsi="Calibri" w:cs="Calibri"/>
+              </w:rPr>
+            </w:pPr>
+            <w:r>
+              <w:rPr>
+                <w:rFonts w:ascii="Calibri" w:eastAsia="Calibri" w:hAnsi="Calibri" w:cs="Calibri"/>
+              </w:rPr>
+              <w:t>Topic of discussion</w:t>
+            </w:r>
+          </w:p>
+        </w:tc>
+      </w:tr>
+      <w:tr>
+        <w:trPr>
+          <w:trHeight w:val="1"/>
+        </w:trPr>
+        <w:tc>
+          <w:tcPr>
+            <w:tcW w:w="9350" w:type="dxa"/>
+            <w:tcBorders>
+              <w:top w:val="single" w:sz="4" w:space="0" w:color="BDD6EE"/>
+              <w:left w:val="single" w:sz="4" w:space="0" w:color="BDD6EE"/>
+              <w:bottom w:val="single" w:sz="4" w:space="0" w:color="BDD6EE"/>
+              <w:right w:val="single" w:sz="4" w:space="0" w:color="BDD6EE"/>
+            </w:tcBorders>
+            <w:shd w:val="clear" w:color="000000" w:fill="FFFFFF"/>
+            <w:tcMar>
+              <w:left w:w="108" w:type="dxa"/>
+              <w:right w:w="108" w:type="dxa"/>
+            </w:tcMar>
+          </w:tcPr>
+          <w:p>
+            <w:pPr>
+              <w:numPr>
+                <w:ilvl w:val="0"/>
+                <w:numId w:val="3"/>
+              </w:numPr>
+              <w:spacing w:after="0" w:line="240" w:lineRule="auto"/>
+              <w:ind w:left="720" w:hanging="360"/>
+              <w:rPr>
+                <w:rFonts w:ascii="Calibri" w:eastAsia="Calibri" w:hAnsi="Calibri" w:cs="Calibri"/>
+              </w:rPr>
+            </w:pPr>
+            <w:r>
+              <w:rPr>
+                <w:rFonts w:ascii="Calibri" w:eastAsia="Calibri" w:hAnsi="Calibri" w:cs="Calibri"/>
+              </w:rPr>
+              <w:t>Discussed on register for event account and activate account by email.</w:t>
+            </w:r>
+            <w:r>
+              <w:rPr>
+                <w:rFonts w:ascii="Calibri" w:eastAsia="Calibri" w:hAnsi="Calibri" w:cs="Calibri"/>
+              </w:rPr>
+              <w:t xml:space="preserve"> Some points could be improved:</w:t>
+            </w:r>
+          </w:p>
+          <w:p>
+            <w:pPr>
+              <w:numPr>
+                <w:ilvl w:val="3"/>
+                <w:numId w:val="3"/>
+              </w:numPr>
+              <w:spacing w:after="0" w:line="240" w:lineRule="auto"/>
+              <w:ind w:left="720" w:hanging="360"/>
+              <w:rPr>
+                <w:rFonts w:ascii="Calibri" w:eastAsia="Calibri" w:hAnsi="Calibri" w:cs="Calibri"/>
+              </w:rPr>
+            </w:pPr>
+            <w:r>
+              <w:rPr>
+                <w:rFonts w:ascii="Calibri" w:eastAsia="Calibri" w:hAnsi="Calibri" w:cs="Calibri"/>
+              </w:rPr>
+              <w:t>+ The link for activating the email shou</w:t>
+            </w:r>
+            <w:r>
+              <w:rPr>
+                <w:rFonts w:ascii="Calibri" w:eastAsia="Calibri" w:hAnsi="Calibri" w:cs="Calibri"/>
+              </w:rPr>
+              <w:t>l</w:t>
+            </w:r>
+            <w:r>
+              <w:rPr>
+                <w:rFonts w:ascii="Calibri" w:eastAsia="Calibri" w:hAnsi="Calibri" w:cs="Calibri"/>
+              </w:rPr>
+              <w:t>d expired in a limit of time.</w:t>
+            </w:r>
+          </w:p>
+          <w:p>
+            <w:pPr>
+              <w:numPr>
+                <w:ilvl w:val="3"/>
+                <w:numId w:val="3"/>
+              </w:numPr>
+              <w:spacing w:after="0" w:line="240" w:lineRule="auto"/>
+              <w:ind w:left="720" w:hanging="360"/>
+              <w:rPr>
+                <w:rFonts w:ascii="Calibri" w:eastAsia="Calibri" w:hAnsi="Calibri" w:cs="Calibri"/>
+              </w:rPr>
+            </w:pPr>
+            <w:r>
+              <w:rPr>
+                <w:rFonts w:ascii="Calibri" w:eastAsia="Calibri" w:hAnsi="Calibri" w:cs="Calibri"/>
+              </w:rPr>
+              <w:t>+ The content of the email should give more information about the event, link of the website.</w:t>
+            </w:r>
+          </w:p>
+        </w:tc>
+      </w:tr>
+      <w:tr>
+        <w:trPr>
+          <w:trHeight w:val="1"/>
+        </w:trPr>
+        <w:tc>
+          <w:tcPr>
+            <w:tcW w:w="9350" w:type="dxa"/>
+            <w:tcBorders>
+              <w:top w:val="single" w:sz="4" w:space="0" w:color="BDD6EE"/>
+              <w:left w:val="single" w:sz="4" w:space="0" w:color="BDD6EE"/>
+              <w:bottom w:val="single" w:sz="4" w:space="0" w:color="BDD6EE"/>
+              <w:right w:val="single" w:sz="4" w:space="0" w:color="BDD6EE"/>
+            </w:tcBorders>
+            <w:shd w:val="clear" w:color="000000" w:fill="FFFFFF"/>
+            <w:tcMar>
+              <w:left w:w="108" w:type="dxa"/>
+              <w:right w:w="108" w:type="dxa"/>
+            </w:tcMar>
+          </w:tcPr>
+          <w:p>
+            <w:pPr>
+              <w:numPr>
+                <w:ilvl w:val="0"/>
+                <w:numId w:val="3"/>
+              </w:numPr>
+              <w:spacing w:after="0" w:line="240" w:lineRule="auto"/>
+              <w:ind w:left="720" w:hanging="360"/>
+              <w:rPr>
+                <w:rFonts w:ascii="Calibri" w:eastAsia="Calibri" w:hAnsi="Calibri" w:cs="Calibri"/>
+              </w:rPr>
+            </w:pPr>
+            <w:r>
+              <w:rPr>
+                <w:rFonts w:ascii="Calibri" w:eastAsia="Calibri" w:hAnsi="Calibri" w:cs="Calibri"/>
+              </w:rPr>
+              <w:t>Discussed o</w:t>
+            </w:r>
+            <w:r>
+              <w:rPr>
+                <w:rFonts w:ascii="Calibri" w:eastAsia="Calibri" w:hAnsi="Calibri" w:cs="Calibri"/>
+              </w:rPr>
+              <w:t>n problems with sending email, should try with some free cloud server like Amazon Web Service to get the full controls on configuration.</w:t>
+            </w:r>
+          </w:p>
+        </w:tc>
+      </w:tr>
+      <w:tr>
+        <w:trPr>
+          <w:trHeight w:val="1"/>
+        </w:trPr>
+        <w:tc>
+          <w:tcPr>
+            <w:tcW w:w="9350" w:type="dxa"/>
+            <w:tcBorders>
+              <w:top w:val="single" w:sz="4" w:space="0" w:color="BDD6EE"/>
+              <w:left w:val="single" w:sz="4" w:space="0" w:color="BDD6EE"/>
+              <w:bottom w:val="single" w:sz="4" w:space="0" w:color="BDD6EE"/>
+              <w:right w:val="single" w:sz="4" w:space="0" w:color="BDD6EE"/>
+            </w:tcBorders>
+            <w:shd w:val="clear" w:color="000000" w:fill="FFFFFF"/>
+            <w:tcMar>
+              <w:left w:w="108" w:type="dxa"/>
+              <w:right w:w="108" w:type="dxa"/>
+            </w:tcMar>
+          </w:tcPr>
+          <w:p>
+            <w:pPr>
+              <w:numPr>
+                <w:ilvl w:val="0"/>
+                <w:numId w:val="3"/>
+              </w:numPr>
+              <w:spacing w:after="0" w:line="240" w:lineRule="auto"/>
+              <w:ind w:left="720" w:hanging="360"/>
+              <w:rPr>
+                <w:rFonts w:ascii="Calibri" w:eastAsia="Calibri" w:hAnsi="Calibri" w:cs="Calibri"/>
+              </w:rPr>
+            </w:pPr>
+            <w:r>
+              <w:rPr>
+                <w:rFonts w:ascii="Calibri" w:eastAsia="Calibri" w:hAnsi="Calibri" w:cs="Calibri"/>
+              </w:rPr>
+              <w:t xml:space="preserve">Discussed on event’s report app. </w:t>
+            </w:r>
+          </w:p>
+          <w:p>
+            <w:pPr>
+              <w:spacing w:after="0" w:line="240" w:lineRule="auto"/>
+              <w:ind w:left="720"/>
+              <w:rPr>
+                <w:rFonts w:ascii="Calibri" w:eastAsia="Calibri" w:hAnsi="Calibri" w:cs="Calibri"/>
+              </w:rPr>
+            </w:pPr>
+            <w:r>
+              <w:rPr>
+                <w:rFonts w:ascii="Calibri" w:eastAsia="Calibri" w:hAnsi="Calibri" w:cs="Calibri"/>
+              </w:rPr>
+              <w:t>+ The user interface design for the part of food report and user’s information report should be improved.</w:t>
+            </w:r>
+          </w:p>
+          <w:p>
+            <w:pPr>
+              <w:spacing w:after="0" w:line="240" w:lineRule="auto"/>
+              <w:ind w:left="720"/>
+              <w:rPr>
+                <w:rFonts w:ascii="Calibri" w:eastAsia="Calibri" w:hAnsi="Calibri" w:cs="Calibri"/>
+              </w:rPr>
+            </w:pPr>
+            <w:r>
+              <w:rPr>
+                <w:rFonts w:ascii="Calibri" w:eastAsia="Calibri" w:hAnsi="Calibri" w:cs="Calibri"/>
+              </w:rPr>
+              <w:t xml:space="preserve">+ Should have an </w:t>
+            </w:r>
+            <w:r>
+              <w:rPr>
+                <w:rFonts w:ascii="Calibri" w:eastAsia="Calibri" w:hAnsi="Calibri" w:cs="Calibri"/>
+              </w:rPr>
+              <w:t>table in MOSCOW for functionalities of event’s report app.</w:t>
+            </w:r>
+          </w:p>
+        </w:tc>
+      </w:tr>
+    </w:tbl>
+    <w:p>
+      <w:pPr>
+        <w:keepNext/>
+        <w:keepLines/>
+        <w:spacing w:before="120" w:after="0" w:line="240" w:lineRule="auto"/>
+        <w:rPr>
+          <w:rFonts w:ascii="Calibri Light" w:eastAsia="Calibri Light" w:hAnsi="Calibri Light" w:cs="Calibri Light"/>
+          <w:color w:val="ED7D31"/>
+          <w:sz w:val="28"/>
+        </w:rPr>
+      </w:pPr>
+      <w:r>
+        <w:rPr>
+          <w:rFonts w:ascii="Calibri Light" w:eastAsia="Calibri Light" w:hAnsi="Calibri Light" w:cs="Calibri Light"/>
+          <w:color w:val="ED7D31"/>
+          <w:sz w:val="28"/>
+        </w:rPr>
+        <w:t>Task assignments for this week:</w:t>
+      </w:r>
+    </w:p>
+    <w:tbl>
+      <w:tblPr>
+        <w:tblW w:w="0" w:type="auto"/>
+        <w:tblInd w:w="108" w:type="dxa"/>
+        <w:tblCellMar>
+          <w:left w:w="10" w:type="dxa"/>
+          <w:right w:w="10" w:type="dxa"/>
+        </w:tblCellMar>
+        <w:tblLook w:val="0000" w:firstRow="0" w:lastRow="0" w:firstColumn="0" w:lastColumn="0" w:noHBand="0" w:noVBand="0"/>
+      </w:tblPr>
+      <w:tblGrid>
+        <w:gridCol w:w="1890"/>
+        <w:gridCol w:w="3960"/>
+        <w:gridCol w:w="3500"/>
+      </w:tblGrid>
+      <w:tr>
+        <w:trPr>
+          <w:trHeight w:val="1"/>
+        </w:trPr>
+        <w:tc>
+          <w:tcPr>
+            <w:tcW w:w="1890" w:type="dxa"/>
+            <w:tcBorders>
+              <w:top w:val="single" w:sz="4" w:space="0" w:color="BDD6EE"/>
+              <w:left w:val="single" w:sz="4" w:space="0" w:color="BDD6EE"/>
+              <w:bottom w:val="single" w:sz="12" w:space="0" w:color="9CC2E5"/>
+              <w:right w:val="single" w:sz="4" w:space="0" w:color="BDD6EE"/>
+            </w:tcBorders>
+            <w:shd w:val="clear" w:color="000000" w:fill="FFFFFF"/>
+            <w:tcMar>
+              <w:left w:w="108" w:type="dxa"/>
+              <w:right w:w="108" w:type="dxa"/>
+            </w:tcMar>
+          </w:tcPr>
+          <w:p>
+            <w:pPr>
+              <w:spacing w:after="0" w:line="240" w:lineRule="auto"/>
+              <w:rPr>
+                <w:rFonts w:ascii="Calibri" w:eastAsia="Calibri" w:hAnsi="Calibri" w:cs="Calibri"/>
+              </w:rPr>
+            </w:pPr>
+            <w:r>
+              <w:rPr>
+                <w:rFonts w:ascii="Calibri" w:eastAsia="Calibri" w:hAnsi="Calibri" w:cs="Calibri"/>
+                <w:b/>
+              </w:rPr>
+              <w:t>Name</w:t>
+            </w:r>
+          </w:p>
+        </w:tc>
+        <w:tc>
+          <w:tcPr>
+            <w:tcW w:w="3960" w:type="dxa"/>
+            <w:tcBorders>
+              <w:top w:val="single" w:sz="4" w:space="0" w:color="BDD6EE"/>
+              <w:left w:val="single" w:sz="4" w:space="0" w:color="BDD6EE"/>
+              <w:bottom w:val="single" w:sz="12" w:space="0" w:color="9CC2E5"/>
+              <w:right w:val="single" w:sz="4" w:space="0" w:color="BDD6EE"/>
+            </w:tcBorders>
+            <w:shd w:val="clear" w:color="000000" w:fill="FFFFFF"/>
+            <w:tcMar>
+              <w:left w:w="108" w:type="dxa"/>
+              <w:right w:w="108" w:type="dxa"/>
+            </w:tcMar>
+          </w:tcPr>
+          <w:p>
+            <w:pPr>
+              <w:spacing w:after="0" w:line="240" w:lineRule="auto"/>
+              <w:rPr>
+                <w:rFonts w:ascii="Calibri" w:eastAsia="Calibri" w:hAnsi="Calibri" w:cs="Calibri"/>
+              </w:rPr>
+            </w:pPr>
+            <w:r>
+              <w:rPr>
+                <w:rFonts w:ascii="Calibri" w:eastAsia="Calibri" w:hAnsi="Calibri" w:cs="Calibri"/>
+                <w:b/>
+              </w:rPr>
+              <w:t>Task Assignment</w:t>
+            </w:r>
+          </w:p>
+        </w:tc>
+        <w:tc>
+          <w:tcPr>
+            <w:tcW w:w="3500" w:type="dxa"/>
+            <w:tcBorders>
+              <w:top w:val="single" w:sz="4" w:space="0" w:color="BDD6EE"/>
+              <w:left w:val="single" w:sz="4" w:space="0" w:color="BDD6EE"/>
+              <w:bottom w:val="single" w:sz="12" w:space="0" w:color="9CC2E5"/>
+              <w:right w:val="single" w:sz="4" w:space="0" w:color="BDD6EE"/>
+            </w:tcBorders>
+            <w:shd w:val="clear" w:color="000000" w:fill="FFFFFF"/>
+            <w:tcMar>
+              <w:left w:w="108" w:type="dxa"/>
+              <w:right w:w="108" w:type="dxa"/>
+            </w:tcMar>
+          </w:tcPr>
+          <w:p>
+            <w:pPr>
+              <w:spacing w:after="0" w:line="240" w:lineRule="auto"/>
+              <w:rPr>
+                <w:rFonts w:ascii="Calibri" w:eastAsia="Calibri" w:hAnsi="Calibri" w:cs="Calibri"/>
+              </w:rPr>
+            </w:pPr>
+            <w:r>
+              <w:rPr>
+                <w:rFonts w:ascii="Calibri" w:eastAsia="Calibri" w:hAnsi="Calibri" w:cs="Calibri"/>
+                <w:b/>
+              </w:rPr>
+              <w:t>Tasks Status</w:t>
+            </w:r>
+          </w:p>
+        </w:tc>
+      </w:tr>
+      <w:tr>
+        <w:trPr>
+          <w:trHeight w:val="1"/>
+        </w:trPr>
+        <w:tc>
+          <w:tcPr>
+            <w:tcW w:w="1890" w:type="dxa"/>
+            <w:tcBorders>
+              <w:top w:val="single" w:sz="4" w:space="0" w:color="BDD6EE"/>
+              <w:left w:val="single" w:sz="4" w:space="0" w:color="BDD6EE"/>
+              <w:bottom w:val="single" w:sz="4" w:space="0" w:color="BDD6EE"/>
+              <w:right w:val="single" w:sz="4" w:space="0" w:color="BDD6EE"/>
+            </w:tcBorders>
+            <w:shd w:val="clear" w:color="000000" w:fill="FFFFFF"/>
+            <w:tcMar>
+              <w:left w:w="108" w:type="dxa"/>
+              <w:right w:w="108" w:type="dxa"/>
+            </w:tcMar>
+          </w:tcPr>
+          <w:p>
+            <w:pPr>
+              <w:suppressLineNumbers/>
+              <w:spacing w:after="0" w:line="240" w:lineRule="auto"/>
+              <w:rPr>
+                <w:rFonts w:ascii="Calibri" w:eastAsia="Calibri" w:hAnsi="Calibri" w:cs="Calibri"/>
+              </w:rPr>
+            </w:pPr>
+            <w:r>
+              <w:rPr>
+                <w:rFonts w:ascii="Calibri" w:eastAsia="Calibri" w:hAnsi="Calibri" w:cs="Calibri"/>
+                <w:b/>
+              </w:rPr>
+              <w:t>1. Roman</w:t>
+            </w:r>
+          </w:p>
+        </w:tc>
+        <w:tc>
+          <w:tcPr>
+            <w:tcW w:w="3960" w:type="dxa"/>
+            <w:tcBorders>
+              <w:top w:val="single" w:sz="4" w:space="0" w:color="BDD6EE"/>
+              <w:left w:val="single" w:sz="4" w:space="0" w:color="BDD6EE"/>
+              <w:bottom w:val="single" w:sz="4" w:space="0" w:color="BDD6EE"/>
+              <w:right w:val="single" w:sz="4" w:space="0" w:color="BDD6EE"/>
+            </w:tcBorders>
+            <w:shd w:val="clear" w:color="000000" w:fill="FFFFFF"/>
+            <w:tcMar>
+              <w:left w:w="108" w:type="dxa"/>
+              <w:right w:w="108" w:type="dxa"/>
+            </w:tcMar>
+          </w:tcPr>
+          <w:p>
+            <w:pPr>
+              <w:suppressLineNumbers/>
+              <w:spacing w:after="0" w:line="240" w:lineRule="auto"/>
+              <w:rPr>
+                <w:rFonts w:ascii="Calibri" w:eastAsia="Calibri" w:hAnsi="Calibri" w:cs="Calibri"/>
+              </w:rPr>
+            </w:pPr>
+            <w:r>
+              <w:rPr>
+                <w:rFonts w:ascii="Calibri" w:eastAsia="Calibri" w:hAnsi="Calibri" w:cs="Calibri"/>
+              </w:rPr>
+              <w:t>Working on the contact page on the back end side.</w:t>
+            </w:r>
+          </w:p>
+          <w:p>
+            <w:pPr>
+              <w:suppressLineNumbers/>
+              <w:spacing w:after="0" w:line="240" w:lineRule="auto"/>
+              <w:rPr>
+                <w:rFonts w:ascii="Calibri" w:eastAsia="Calibri" w:hAnsi="Calibri" w:cs="Calibri"/>
+              </w:rPr>
+            </w:pPr>
+            <w:r>
+              <w:rPr>
+                <w:rFonts w:ascii="Calibri" w:eastAsia="Calibri" w:hAnsi="Calibri" w:cs="Calibri"/>
+              </w:rPr>
+              <w:t xml:space="preserve">Working on the front end of personal pages, new pages. Improve their performance. </w:t>
+            </w:r>
+          </w:p>
+        </w:tc>
+        <w:tc>
+          <w:tcPr>
+            <w:tcW w:w="3500" w:type="dxa"/>
+            <w:tcBorders>
+              <w:top w:val="single" w:sz="4" w:space="0" w:color="BDD6EE"/>
+              <w:left w:val="single" w:sz="4" w:space="0" w:color="BDD6EE"/>
+              <w:bottom w:val="single" w:sz="4" w:space="0" w:color="BDD6EE"/>
+              <w:right w:val="single" w:sz="4" w:space="0" w:color="BDD6EE"/>
+            </w:tcBorders>
+            <w:shd w:val="clear" w:color="000000" w:fill="FFFFFF"/>
+            <w:tcMar>
+              <w:left w:w="108" w:type="dxa"/>
+              <w:right w:w="108" w:type="dxa"/>
+            </w:tcMar>
+          </w:tcPr>
+          <w:p>
+            <w:pPr>
+              <w:spacing w:after="0" w:line="240" w:lineRule="auto"/>
+              <w:rPr>
+                <w:rFonts w:ascii="Calibri" w:eastAsia="Calibri" w:hAnsi="Calibri" w:cs="Calibri"/>
+              </w:rPr>
+            </w:pPr>
+          </w:p>
+        </w:tc>
+      </w:tr>
+      <w:tr>
+        <w:trPr>
+          <w:trHeight w:val="1"/>
+        </w:trPr>
+        <w:tc>
+          <w:tcPr>
+            <w:tcW w:w="1890" w:type="dxa"/>
+            <w:tcBorders>
+              <w:top w:val="single" w:sz="4" w:space="0" w:color="BDD6EE"/>
+              <w:left w:val="single" w:sz="4" w:space="0" w:color="BDD6EE"/>
+              <w:bottom w:val="single" w:sz="4" w:space="0" w:color="BDD6EE"/>
+              <w:right w:val="single" w:sz="4" w:space="0" w:color="BDD6EE"/>
+            </w:tcBorders>
+            <w:shd w:val="clear" w:color="000000" w:fill="FFFFFF"/>
+            <w:tcMar>
+              <w:left w:w="108" w:type="dxa"/>
+              <w:right w:w="108" w:type="dxa"/>
+            </w:tcMar>
+          </w:tcPr>
+          <w:p>
+            <w:pPr>
+              <w:suppressLineNumbers/>
+              <w:spacing w:after="0" w:line="240" w:lineRule="auto"/>
+              <w:rPr>
+                <w:rFonts w:ascii="Calibri" w:eastAsia="Calibri" w:hAnsi="Calibri" w:cs="Calibri"/>
+              </w:rPr>
+            </w:pPr>
+            <w:r>
+              <w:rPr>
+                <w:rFonts w:ascii="Calibri" w:eastAsia="Calibri" w:hAnsi="Calibri" w:cs="Calibri"/>
+                <w:b/>
+              </w:rPr>
+              <w:t>2. Michel</w:t>
+            </w:r>
+          </w:p>
+        </w:tc>
+        <w:tc>
+          <w:tcPr>
+            <w:tcW w:w="3960" w:type="dxa"/>
+            <w:tcBorders>
+              <w:top w:val="single" w:sz="4" w:space="0" w:color="BDD6EE"/>
+              <w:left w:val="single" w:sz="4" w:space="0" w:color="BDD6EE"/>
+              <w:bottom w:val="single" w:sz="4" w:space="0" w:color="BDD6EE"/>
+              <w:right w:val="single" w:sz="4" w:space="0" w:color="BDD6EE"/>
+            </w:tcBorders>
+            <w:shd w:val="clear" w:color="000000" w:fill="FFFFFF"/>
+            <w:tcMar>
+              <w:left w:w="108" w:type="dxa"/>
+              <w:right w:w="108" w:type="dxa"/>
+            </w:tcMar>
+          </w:tcPr>
+          <w:p>
+            <w:pPr>
+              <w:suppressLineNumbers/>
+              <w:spacing w:after="0" w:line="240" w:lineRule="auto"/>
+              <w:rPr>
+                <w:rFonts w:ascii="Calibri" w:eastAsia="Calibri" w:hAnsi="Calibri" w:cs="Calibri"/>
+              </w:rPr>
+            </w:pPr>
+            <w:r>
+              <w:rPr>
+                <w:rFonts w:ascii="Calibri" w:eastAsia="Calibri" w:hAnsi="Calibri" w:cs="Calibri"/>
+              </w:rPr>
+              <w:t>Working on the rep</w:t>
+            </w:r>
+            <w:r>
+              <w:rPr>
+                <w:rFonts w:ascii="Calibri" w:eastAsia="Calibri" w:hAnsi="Calibri" w:cs="Calibri"/>
+              </w:rPr>
+              <w:t xml:space="preserve">ort status of window application. </w:t>
+            </w:r>
+            <w:r>
+              <w:rPr>
+                <w:rFonts w:ascii="Calibri" w:eastAsia="Calibri" w:hAnsi="Calibri" w:cs="Calibri"/>
+              </w:rPr>
+              <w:t xml:space="preserve">Should suggest </w:t>
+            </w:r>
+            <w:r>
+              <w:rPr>
+                <w:rFonts w:ascii="Calibri" w:eastAsia="Calibri" w:hAnsi="Calibri" w:cs="Calibri"/>
+              </w:rPr>
+              <w:t>n table to sum up functionalities of this app in MOSCOW.</w:t>
+            </w:r>
+          </w:p>
+          <w:p>
+            <w:pPr>
+              <w:suppressLineNumbers/>
+              <w:spacing w:after="0" w:line="240" w:lineRule="auto"/>
+              <w:rPr>
+                <w:rFonts w:ascii="Calibri" w:eastAsia="Calibri" w:hAnsi="Calibri" w:cs="Calibri"/>
+              </w:rPr>
+            </w:pPr>
+            <w:r>
+              <w:rPr>
+                <w:rFonts w:ascii="Calibri" w:eastAsia="Calibri" w:hAnsi="Calibri" w:cs="Calibri"/>
+              </w:rPr>
+              <w:t xml:space="preserve">Testing for validation on client side of all website’s form. </w:t>
+            </w:r>
+          </w:p>
+        </w:tc>
+        <w:tc>
+          <w:tcPr>
+            <w:tcW w:w="3500" w:type="dxa"/>
+            <w:tcBorders>
+              <w:top w:val="single" w:sz="4" w:space="0" w:color="BDD6EE"/>
+              <w:left w:val="single" w:sz="4" w:space="0" w:color="BDD6EE"/>
+              <w:bottom w:val="single" w:sz="4" w:space="0" w:color="BDD6EE"/>
+              <w:right w:val="single" w:sz="4" w:space="0" w:color="BDD6EE"/>
+            </w:tcBorders>
+            <w:shd w:val="clear" w:color="000000" w:fill="FFFFFF"/>
+            <w:tcMar>
+              <w:left w:w="108" w:type="dxa"/>
+              <w:right w:w="108" w:type="dxa"/>
+            </w:tcMar>
+          </w:tcPr>
+          <w:p>
+            <w:pPr>
+              <w:spacing w:after="0" w:line="240" w:lineRule="auto"/>
+              <w:rPr>
+                <w:rFonts w:ascii="Calibri" w:eastAsia="Calibri" w:hAnsi="Calibri" w:cs="Calibri"/>
+              </w:rPr>
+            </w:pPr>
+            <w:r>
+              <w:rPr>
+                <w:rFonts w:ascii="Calibri" w:eastAsia="Calibri" w:hAnsi="Calibri" w:cs="Calibri"/>
+              </w:rPr>
+              <w:t>Almost done with status report application.</w:t>
+            </w:r>
+          </w:p>
+          <w:p>
+            <w:pPr>
+              <w:spacing w:after="0" w:line="240" w:lineRule="auto"/>
+              <w:rPr>
+                <w:rFonts w:ascii="Calibri" w:eastAsia="Calibri" w:hAnsi="Calibri" w:cs="Calibri"/>
+              </w:rPr>
+            </w:pPr>
+            <w:r>
+              <w:rPr>
+                <w:rFonts w:ascii="Calibri" w:eastAsia="Calibri" w:hAnsi="Calibri" w:cs="Calibri"/>
+              </w:rPr>
+              <w:t>Finished</w:t>
+            </w:r>
+            <w:r>
+              <w:rPr>
+                <w:rFonts w:ascii="Calibri" w:eastAsia="Calibri" w:hAnsi="Calibri" w:cs="Calibri"/>
+              </w:rPr>
+              <w:t xml:space="preserve"> MOSCOW table</w:t>
+            </w:r>
+            <w:r>
+              <w:rPr>
+                <w:rFonts w:ascii="Calibri" w:eastAsia="Calibri" w:hAnsi="Calibri" w:cs="Calibri"/>
+              </w:rPr>
+              <w:t xml:space="preserve"> </w:t>
+            </w:r>
+            <w:r>
+              <w:rPr>
+                <w:rFonts w:ascii="Calibri" w:eastAsia="Calibri" w:hAnsi="Calibri" w:cs="Calibri"/>
+              </w:rPr>
+              <w:t xml:space="preserve">for the apps functionalities </w:t>
+            </w:r>
+            <w:r>
+              <w:rPr>
+                <w:rFonts w:ascii="Calibri" w:eastAsia="Calibri" w:hAnsi="Calibri" w:cs="Calibri"/>
+              </w:rPr>
+              <w:t xml:space="preserve">and on </w:t>
+            </w:r>
+            <w:r>
+              <w:rPr>
+                <w:rFonts w:ascii="Calibri" w:eastAsia="Calibri" w:hAnsi="Calibri" w:cs="Calibri"/>
+              </w:rPr>
+              <w:t>validations</w:t>
+            </w:r>
+            <w:r>
+              <w:rPr>
+                <w:rFonts w:ascii="Calibri" w:eastAsia="Calibri" w:hAnsi="Calibri" w:cs="Calibri"/>
+              </w:rPr>
+              <w:t xml:space="preserve"> tests</w:t>
+            </w:r>
+            <w:r>
+              <w:rPr>
+                <w:rFonts w:ascii="Calibri" w:eastAsia="Calibri" w:hAnsi="Calibri" w:cs="Calibri"/>
+              </w:rPr>
+              <w:t xml:space="preserve"> of all website’s forms.</w:t>
+            </w:r>
+          </w:p>
+        </w:tc>
+      </w:tr>
+      <w:tr>
+        <w:trPr>
+          <w:trHeight w:val="1"/>
+        </w:trPr>
+        <w:tc>
+          <w:tcPr>
+            <w:tcW w:w="1890" w:type="dxa"/>
+            <w:tcBorders>
+              <w:top w:val="single" w:sz="4" w:space="0" w:color="BDD6EE"/>
+              <w:left w:val="single" w:sz="4" w:space="0" w:color="BDD6EE"/>
+              <w:bottom w:val="single" w:sz="4" w:space="0" w:color="BDD6EE"/>
+              <w:right w:val="single" w:sz="4" w:space="0" w:color="BDD6EE"/>
+            </w:tcBorders>
+            <w:shd w:val="clear" w:color="000000" w:fill="FFFFFF"/>
+            <w:tcMar>
+              <w:left w:w="108" w:type="dxa"/>
+              <w:right w:w="108" w:type="dxa"/>
+            </w:tcMar>
+          </w:tcPr>
+          <w:p>
+            <w:pPr>
+              <w:suppressLineNumbers/>
+              <w:spacing w:after="0" w:line="240" w:lineRule="auto"/>
+              <w:rPr>
+                <w:rFonts w:ascii="Calibri" w:eastAsia="Calibri" w:hAnsi="Calibri" w:cs="Calibri"/>
+              </w:rPr>
+            </w:pPr>
+            <w:r>
+              <w:rPr>
+                <w:rFonts w:ascii="Calibri" w:eastAsia="Calibri" w:hAnsi="Calibri" w:cs="Calibri"/>
+                <w:b/>
+              </w:rPr>
+              <w:t>3. Bilal</w:t>
+            </w:r>
+          </w:p>
+        </w:tc>
+        <w:tc>
+          <w:tcPr>
+            <w:tcW w:w="3960" w:type="dxa"/>
+            <w:tcBorders>
+              <w:top w:val="single" w:sz="4" w:space="0" w:color="BDD6EE"/>
+              <w:left w:val="single" w:sz="4" w:space="0" w:color="BDD6EE"/>
+              <w:bottom w:val="single" w:sz="4" w:space="0" w:color="BDD6EE"/>
+              <w:right w:val="single" w:sz="4" w:space="0" w:color="BDD6EE"/>
+            </w:tcBorders>
+            <w:shd w:val="clear" w:color="000000" w:fill="FFFFFF"/>
+            <w:tcMar>
+              <w:left w:w="108" w:type="dxa"/>
+              <w:right w:w="108" w:type="dxa"/>
+            </w:tcMar>
+          </w:tcPr>
+          <w:p>
+            <w:pPr>
+              <w:suppressLineNumbers/>
+              <w:spacing w:after="0" w:line="240" w:lineRule="auto"/>
+              <w:rPr>
+                <w:rFonts w:ascii="Calibri" w:eastAsia="Calibri" w:hAnsi="Calibri" w:cs="Calibri"/>
+              </w:rPr>
+            </w:pPr>
+            <w:r>
+              <w:rPr>
+                <w:rFonts w:ascii="Calibri" w:eastAsia="Calibri" w:hAnsi="Calibri" w:cs="Calibri"/>
+              </w:rPr>
+              <w:t>Testing completed implementation of camp reservation.</w:t>
+            </w:r>
+          </w:p>
+          <w:p>
+            <w:pPr>
+              <w:suppressLineNumbers/>
+              <w:spacing w:after="0" w:line="240" w:lineRule="auto"/>
+              <w:rPr>
+                <w:rFonts w:ascii="Calibri" w:eastAsia="Calibri" w:hAnsi="Calibri" w:cs="Calibri"/>
+              </w:rPr>
+            </w:pPr>
+            <w:r>
+              <w:rPr>
+                <w:rFonts w:ascii="Calibri" w:eastAsia="Calibri" w:hAnsi="Calibri" w:cs="Calibri"/>
+              </w:rPr>
+              <w:t xml:space="preserve">Work on sending email for camp reservation. </w:t>
+            </w:r>
+          </w:p>
+        </w:tc>
+        <w:tc>
+          <w:tcPr>
+            <w:tcW w:w="3500" w:type="dxa"/>
+            <w:tcBorders>
+              <w:top w:val="single" w:sz="4" w:space="0" w:color="BDD6EE"/>
+              <w:left w:val="single" w:sz="4" w:space="0" w:color="BDD6EE"/>
+              <w:bottom w:val="single" w:sz="4" w:space="0" w:color="BDD6EE"/>
+              <w:right w:val="single" w:sz="4" w:space="0" w:color="BDD6EE"/>
+            </w:tcBorders>
+            <w:shd w:val="clear" w:color="000000" w:fill="FFFFFF"/>
+            <w:tcMar>
+              <w:left w:w="108" w:type="dxa"/>
+              <w:right w:w="108" w:type="dxa"/>
+            </w:tcMar>
+          </w:tcPr>
+          <w:p>
+            <w:pPr>
+              <w:suppressLineNumbers/>
+              <w:spacing w:after="0" w:line="240" w:lineRule="auto"/>
+              <w:rPr>
+                <w:rFonts w:ascii="Calibri" w:eastAsia="Calibri" w:hAnsi="Calibri" w:cs="Calibri"/>
+              </w:rPr>
+            </w:pPr>
+            <w:r>
+              <w:rPr>
+                <w:rFonts w:ascii="Calibri" w:eastAsia="Calibri" w:hAnsi="Calibri" w:cs="Calibri"/>
+              </w:rPr>
+              <w:t xml:space="preserve">Finished camp reservation and sending email for camp reservation. </w:t>
+            </w:r>
+          </w:p>
+        </w:tc>
+      </w:tr>
+      <w:tr>
+        <w:trPr>
+          <w:trHeight w:val="1"/>
+        </w:trPr>
+        <w:tc>
+          <w:tcPr>
+            <w:tcW w:w="1890" w:type="dxa"/>
+            <w:tcBorders>
+              <w:top w:val="single" w:sz="4" w:space="0" w:color="BDD6EE"/>
+              <w:left w:val="single" w:sz="4" w:space="0" w:color="BDD6EE"/>
+              <w:bottom w:val="single" w:sz="4" w:space="0" w:color="BDD6EE"/>
+              <w:right w:val="single" w:sz="4" w:space="0" w:color="BDD6EE"/>
+            </w:tcBorders>
+            <w:shd w:val="clear" w:color="000000" w:fill="FFFFFF"/>
+            <w:tcMar>
+              <w:left w:w="108" w:type="dxa"/>
+              <w:right w:w="108" w:type="dxa"/>
+            </w:tcMar>
+          </w:tcPr>
+          <w:p>
+            <w:pPr>
+              <w:suppressLineNumbers/>
+              <w:spacing w:after="0" w:line="240" w:lineRule="auto"/>
+              <w:rPr>
+                <w:rFonts w:ascii="Calibri" w:eastAsia="Calibri" w:hAnsi="Calibri" w:cs="Calibri"/>
+              </w:rPr>
+            </w:pPr>
+            <w:r>
+              <w:rPr>
+                <w:rFonts w:ascii="Calibri" w:eastAsia="Calibri" w:hAnsi="Calibri" w:cs="Calibri"/>
+                <w:b/>
+              </w:rPr>
+              <w:t>4. Thanh</w:t>
+            </w:r>
+          </w:p>
+        </w:tc>
+        <w:tc>
+          <w:tcPr>
+            <w:tcW w:w="3960" w:type="dxa"/>
+            <w:tcBorders>
+              <w:top w:val="single" w:sz="4" w:space="0" w:color="BDD6EE"/>
+              <w:left w:val="single" w:sz="4" w:space="0" w:color="BDD6EE"/>
+              <w:bottom w:val="single" w:sz="4" w:space="0" w:color="BDD6EE"/>
+              <w:right w:val="single" w:sz="4" w:space="0" w:color="BDD6EE"/>
+            </w:tcBorders>
+            <w:shd w:val="clear" w:color="000000" w:fill="FFFFFF"/>
+            <w:tcMar>
+              <w:left w:w="108" w:type="dxa"/>
+              <w:right w:w="108" w:type="dxa"/>
+            </w:tcMar>
+          </w:tcPr>
+          <w:p>
+            <w:pPr>
+              <w:suppressLineNumbers/>
+              <w:tabs>
+                <w:tab w:val="left" w:pos="2025"/>
+              </w:tabs>
+              <w:spacing w:after="0" w:line="240" w:lineRule="auto"/>
+              <w:rPr>
+                <w:rFonts w:ascii="Calibri" w:eastAsia="Calibri" w:hAnsi="Calibri" w:cs="Calibri"/>
+              </w:rPr>
+            </w:pPr>
+            <w:r>
+              <w:rPr>
+                <w:rFonts w:ascii="Calibri" w:eastAsia="Calibri" w:hAnsi="Calibri" w:cs="Calibri"/>
+              </w:rPr>
+              <w:t xml:space="preserve">Testing </w:t>
+            </w:r>
+            <w:r>
+              <w:rPr>
+                <w:rFonts w:ascii="Calibri" w:eastAsia="Calibri" w:hAnsi="Calibri" w:cs="Calibri"/>
+              </w:rPr>
+              <w:t xml:space="preserve">website for main functionalities.  Try to deploy it on server. </w:t>
+            </w:r>
+          </w:p>
+          <w:p>
+            <w:pPr>
+              <w:suppressLineNumbers/>
+              <w:tabs>
+                <w:tab w:val="left" w:pos="2025"/>
+              </w:tabs>
+              <w:spacing w:after="0" w:line="240" w:lineRule="auto"/>
+              <w:rPr>
+                <w:rFonts w:ascii="Calibri" w:eastAsia="Calibri" w:hAnsi="Calibri" w:cs="Calibri"/>
+              </w:rPr>
+            </w:pPr>
+            <w:r>
+              <w:rPr>
+                <w:rFonts w:ascii="Calibri" w:eastAsia="Calibri" w:hAnsi="Calibri" w:cs="Calibri"/>
+              </w:rPr>
+              <w:t>Testing windows app. Improving working of RFID – avoid the unsuitable display of message box.</w:t>
+            </w:r>
+          </w:p>
+        </w:tc>
+        <w:tc>
+          <w:tcPr>
+            <w:tcW w:w="3500" w:type="dxa"/>
+            <w:tcBorders>
+              <w:top w:val="single" w:sz="4" w:space="0" w:color="BDD6EE"/>
+              <w:left w:val="single" w:sz="4" w:space="0" w:color="BDD6EE"/>
+              <w:bottom w:val="single" w:sz="4" w:space="0" w:color="BDD6EE"/>
+              <w:right w:val="single" w:sz="4" w:space="0" w:color="BDD6EE"/>
+            </w:tcBorders>
+            <w:shd w:val="clear" w:color="000000" w:fill="FFFFFF"/>
+            <w:tcMar>
+              <w:left w:w="108" w:type="dxa"/>
+              <w:right w:w="108" w:type="dxa"/>
+            </w:tcMar>
+          </w:tcPr>
+          <w:p>
+            <w:pPr>
+              <w:suppressLineNumbers/>
+              <w:spacing w:after="0" w:line="240" w:lineRule="auto"/>
+              <w:rPr>
+                <w:rFonts w:ascii="Calibri" w:eastAsia="Calibri" w:hAnsi="Calibri" w:cs="Calibri"/>
+              </w:rPr>
+            </w:pPr>
+            <w:r>
+              <w:rPr>
+                <w:rFonts w:ascii="Calibri" w:eastAsia="Calibri" w:hAnsi="Calibri" w:cs="Calibri"/>
+              </w:rPr>
+              <w:t>Problem with deploying website on Athena server due to sending mail problem.</w:t>
+            </w:r>
+          </w:p>
+          <w:p>
+            <w:pPr>
+              <w:suppressLineNumbers/>
+              <w:spacing w:after="0" w:line="240" w:lineRule="auto"/>
+              <w:rPr>
+                <w:rFonts w:ascii="Calibri" w:eastAsia="Calibri" w:hAnsi="Calibri" w:cs="Calibri"/>
+              </w:rPr>
+            </w:pPr>
+            <w:r>
+              <w:rPr>
+                <w:rFonts w:ascii="Calibri" w:eastAsia="Calibri" w:hAnsi="Calibri" w:cs="Calibri"/>
+              </w:rPr>
+              <w:t>Created new branch for local testing (</w:t>
+            </w:r>
+            <w:r>
+              <w:rPr>
+                <w:rFonts w:ascii="Calibri" w:eastAsia="Calibri" w:hAnsi="Calibri" w:cs="Calibri"/>
+              </w:rPr>
+              <w:t xml:space="preserve">named </w:t>
+            </w:r>
+            <w:proofErr w:type="spellStart"/>
+            <w:r>
+              <w:rPr>
+                <w:rFonts w:ascii="Calibri" w:eastAsia="Calibri" w:hAnsi="Calibri" w:cs="Calibri"/>
+              </w:rPr>
+              <w:t>LocalVersion_Tesing</w:t>
+            </w:r>
+            <w:proofErr w:type="spellEnd"/>
+            <w:r>
+              <w:rPr>
+                <w:rFonts w:ascii="Calibri" w:eastAsia="Calibri" w:hAnsi="Calibri" w:cs="Calibri"/>
+              </w:rPr>
+              <w:t xml:space="preserve">). Both </w:t>
+            </w:r>
+            <w:r>
+              <w:rPr>
+                <w:rFonts w:ascii="Calibri" w:eastAsia="Calibri" w:hAnsi="Calibri" w:cs="Calibri"/>
+              </w:rPr>
+              <w:lastRenderedPageBreak/>
+              <w:t xml:space="preserve">window apps and website working well on localhost and can be connected to each other base on one database. </w:t>
+            </w:r>
+          </w:p>
+          <w:p>
+            <w:pPr>
+              <w:suppressLineNumbers/>
+              <w:spacing w:after="0" w:line="240" w:lineRule="auto"/>
+              <w:rPr>
+                <w:rFonts w:ascii="Calibri" w:eastAsia="Calibri" w:hAnsi="Calibri" w:cs="Calibri"/>
+              </w:rPr>
+            </w:pPr>
+            <w:r>
+              <w:rPr>
+                <w:rFonts w:ascii="Calibri" w:eastAsia="Calibri" w:hAnsi="Calibri" w:cs="Calibri"/>
+              </w:rPr>
+              <w:t xml:space="preserve">Improved the working of RFID on windows app for showing messages. Replaced messaged box with label. </w:t>
+            </w:r>
+          </w:p>
+        </w:tc>
+      </w:tr>
+    </w:tbl>
+    <w:p>
+      <w:pPr>
+        <w:pStyle w:val="ListParagraph"/>
+        <w:tabs>
+          <w:tab w:val="left" w:pos="4005"/>
+        </w:tabs>
+        <w:suppressAutoHyphens/>
+        <w:spacing w:after="120"/>
+        <w:rPr>
           <w:rFonts w:ascii="Calibri Light" w:eastAsia="Calibri Light" w:hAnsi="Calibri Light" w:cs="Calibri Light"/>
           <w:color w:val="262626"/>
           <w:sz w:val="48"/>
@@ -1681,13 +2469,11 @@
         <w:lastRenderedPageBreak/>
         <w:br w:type="page"/>
       </w:r>
-      <w:bookmarkStart w:id="0" w:name="_GoBack"/>
-      <w:bookmarkEnd w:id="0"/>
     </w:p>
     <w:tbl>
       <w:tblPr>
         <w:tblStyle w:val="GridTable1Light-Accent1"/>
-        <w:tblpPr w:leftFromText="180" w:rightFromText="180" w:horzAnchor="margin" w:tblpY="1650"/>
+        <w:tblpPr w:leftFromText="180" w:rightFromText="180" w:vertAnchor="page" w:horzAnchor="margin" w:tblpY="2236"/>
         <w:tblW w:w="9872" w:type="dxa"/>
         <w:tblLook w:val="04A0" w:firstRow="1" w:lastRow="0" w:firstColumn="1" w:lastColumn="0" w:noHBand="0" w:noVBand="1"/>
       </w:tblPr>
@@ -2327,28 +3113,6 @@
           </w:p>
         </w:tc>
       </w:tr>
-      <w:tr>
-        <w:trPr>
-          <w:trHeight w:val="495"/>
-        </w:trPr>
-        <w:tc>
-          <w:tcPr>
-            <w:cnfStyle w:val="001000000000" w:firstRow="0" w:lastRow="0" w:firstColumn="1" w:lastColumn="0" w:oddVBand="0" w:evenVBand="0" w:oddHBand="0" w:evenHBand="0" w:firstRowFirstColumn="0" w:firstRowLastColumn="0" w:lastRowFirstColumn="0" w:lastRowLastColumn="0"/>
-            <w:tcW w:w="4936" w:type="dxa"/>
-          </w:tcPr>
-          <w:p/>
-        </w:tc>
-        <w:tc>
-          <w:tcPr>
-            <w:tcW w:w="4936" w:type="dxa"/>
-          </w:tcPr>
-          <w:p>
-            <w:pPr>
-              <w:cnfStyle w:val="000000000000" w:firstRow="0" w:lastRow="0" w:firstColumn="0" w:lastColumn="0" w:oddVBand="0" w:evenVBand="0" w:oddHBand="0" w:evenHBand="0" w:firstRowFirstColumn="0" w:firstRowLastColumn="0" w:lastRowFirstColumn="0" w:lastRowLastColumn="0"/>
-            </w:pPr>
-          </w:p>
-        </w:tc>
-      </w:tr>
     </w:tbl>
     <w:p>
       <w:pPr>
@@ -2357,7 +3121,7 @@
           <w:tab w:val="left" w:pos="4005"/>
         </w:tabs>
         <w:suppressAutoHyphens/>
-        <w:spacing w:after="120"/>
+        <w:spacing w:after="0"/>
         <w:jc w:val="center"/>
         <w:rPr>
           <w:rFonts w:ascii="Calibri" w:eastAsia="Calibri" w:hAnsi="Calibri" w:cs="Calibri"/>
@@ -13565,7 +14329,7 @@
           <v:rect id="rectole0000000000" o:spid="_x0000_i1025" style="width:107.25pt;height:81pt" o:ole="" o:preferrelative="t" stroked="f">
             <v:imagedata r:id="rId7" o:title=""/>
           </v:rect>
-          <o:OLEObject Type="Embed" ProgID="StaticMetafile" ShapeID="rectole0000000000" DrawAspect="Content" ObjectID="_1514024853" r:id="rId8"/>
+          <o:OLEObject Type="Embed" ProgID="StaticMetafile" ShapeID="rectole0000000000" DrawAspect="Content" ObjectID="_1515060818" r:id="rId8"/>
         </w:object>
       </w:r>
     </w:p>
@@ -15993,7 +16757,7 @@
         <v:path o:extrusionok="f" gradientshapeok="t" o:connecttype="rect"/>
         <o:lock v:ext="edit" aspectratio="t"/>
       </v:shapetype>
-      <v:shape id="_x0000_i1032" type="#_x0000_t75" style="width:11.25pt;height:11.25pt" o:bullet="t">
+      <v:shape id="_x0000_i1031" type="#_x0000_t75" style="width:11.25pt;height:11.25pt" o:bullet="t">
         <v:imagedata r:id="rId1" o:title="mso6365"/>
       </v:shape>
     </w:pict>

</xml_diff>

<commit_message>
Added links for website and modified presentation's file
</commit_message>
<xml_diff>
--- a/Documents/ProcessReport.docx
+++ b/Documents/ProcessReport.docx
@@ -1120,33 +1120,69 @@
               </w:rPr>
               <w:t xml:space="preserve">Make the presentation </w:t>
             </w:r>
+          </w:p>
+        </w:tc>
+        <w:tc>
+          <w:tcPr>
+            <w:tcW w:w="3500" w:type="dxa"/>
+            <w:tcBorders>
+              <w:top w:val="single" w:sz="4" w:space="0" w:color="BDD6EE"/>
+              <w:left w:val="single" w:sz="4" w:space="0" w:color="BDD6EE"/>
+              <w:bottom w:val="single" w:sz="4" w:space="0" w:color="BDD6EE"/>
+              <w:right w:val="single" w:sz="4" w:space="0" w:color="BDD6EE"/>
+            </w:tcBorders>
+            <w:shd w:val="clear" w:color="000000" w:fill="FFFFFF"/>
+            <w:tcMar>
+              <w:left w:w="108" w:type="dxa"/>
+              <w:right w:w="108" w:type="dxa"/>
+            </w:tcMar>
+          </w:tcPr>
+          <w:p>
+            <w:pPr>
+              <w:suppressLineNumbers/>
+              <w:spacing w:after="0" w:line="240" w:lineRule="auto"/>
+              <w:rPr>
+                <w:rFonts w:ascii="Calibri" w:eastAsia="Calibri" w:hAnsi="Calibri" w:cs="Calibri"/>
+              </w:rPr>
+            </w:pPr>
+            <w:r>
+              <w:rPr>
+                <w:rFonts w:ascii="Calibri" w:eastAsia="Calibri" w:hAnsi="Calibri" w:cs="Calibri"/>
+              </w:rPr>
+              <w:t>Finished presentation file.</w:t>
+            </w:r>
+          </w:p>
+          <w:p>
+            <w:pPr>
+              <w:suppressLineNumbers/>
+              <w:spacing w:after="0" w:line="240" w:lineRule="auto"/>
+              <w:rPr>
+                <w:rFonts w:ascii="Calibri" w:eastAsia="Calibri" w:hAnsi="Calibri" w:cs="Calibri"/>
+              </w:rPr>
+            </w:pPr>
+            <w:r>
+              <w:rPr>
+                <w:rFonts w:ascii="Calibri" w:eastAsia="Calibri" w:hAnsi="Calibri" w:cs="Calibri"/>
+              </w:rPr>
+              <w:t xml:space="preserve">Deploy website on amazon web service: </w:t>
+            </w:r>
+            <w:hyperlink r:id="rId5" w:history="1">
+              <w:r>
+                <w:rPr>
+                  <w:rStyle w:val="Hyperlink"/>
+                  <w:rFonts w:ascii="Calibri" w:eastAsia="Calibri" w:hAnsi="Calibri" w:cs="Calibri"/>
+                </w:rPr>
+                <w:t>http://ec2-54-152-33-198.compute-1.amazonaws.com/</w:t>
+              </w:r>
+            </w:hyperlink>
+            <w:r>
+              <w:rPr>
+                <w:rFonts w:ascii="Calibri" w:eastAsia="Calibri" w:hAnsi="Calibri" w:cs="Calibri"/>
+              </w:rPr>
+              <w:t xml:space="preserve"> </w:t>
+            </w:r>
             <w:bookmarkStart w:id="0" w:name="_GoBack"/>
             <w:bookmarkEnd w:id="0"/>
-          </w:p>
-        </w:tc>
-        <w:tc>
-          <w:tcPr>
-            <w:tcW w:w="3500" w:type="dxa"/>
-            <w:tcBorders>
-              <w:top w:val="single" w:sz="4" w:space="0" w:color="BDD6EE"/>
-              <w:left w:val="single" w:sz="4" w:space="0" w:color="BDD6EE"/>
-              <w:bottom w:val="single" w:sz="4" w:space="0" w:color="BDD6EE"/>
-              <w:right w:val="single" w:sz="4" w:space="0" w:color="BDD6EE"/>
-            </w:tcBorders>
-            <w:shd w:val="clear" w:color="000000" w:fill="FFFFFF"/>
-            <w:tcMar>
-              <w:left w:w="108" w:type="dxa"/>
-              <w:right w:w="108" w:type="dxa"/>
-            </w:tcMar>
-          </w:tcPr>
-          <w:p>
-            <w:pPr>
-              <w:suppressLineNumbers/>
-              <w:spacing w:after="0" w:line="240" w:lineRule="auto"/>
-              <w:rPr>
-                <w:rFonts w:ascii="Calibri" w:eastAsia="Calibri" w:hAnsi="Calibri" w:cs="Calibri"/>
-              </w:rPr>
-            </w:pPr>
             <w:r>
               <w:rPr>
                 <w:rFonts w:ascii="Calibri" w:eastAsia="Calibri" w:hAnsi="Calibri" w:cs="Calibri"/>
@@ -5416,7 +5452,7 @@
         </w:rPr>
         <w:t xml:space="preserve">(Source - </w:t>
       </w:r>
-      <w:hyperlink r:id="rId5" w:history="1">
+      <w:hyperlink r:id="rId6" w:history="1">
         <w:r>
           <w:rPr>
             <w:rStyle w:val="Hyperlink"/>
@@ -10732,7 +10768,7 @@
         </w:rPr>
         <w:t xml:space="preserve">Discuss progress on website – Link website: </w:t>
       </w:r>
-      <w:hyperlink r:id="rId6">
+      <w:hyperlink r:id="rId7">
         <w:r>
           <w:rPr>
             <w:rFonts w:ascii="Calibri" w:eastAsia="Calibri" w:hAnsi="Calibri" w:cs="Calibri"/>
@@ -14327,9 +14363,9 @@
       <w:r>
         <w:object w:dxaOrig="2150" w:dyaOrig="1612" w14:anchorId="39418956">
           <v:rect id="rectole0000000000" o:spid="_x0000_i1025" style="width:107.25pt;height:81pt" o:ole="" o:preferrelative="t" stroked="f">
-            <v:imagedata r:id="rId7" o:title=""/>
+            <v:imagedata r:id="rId8" o:title=""/>
           </v:rect>
-          <o:OLEObject Type="Embed" ProgID="StaticMetafile" ShapeID="rectole0000000000" DrawAspect="Content" ObjectID="_1515060818" r:id="rId8"/>
+          <o:OLEObject Type="Embed" ProgID="StaticMetafile" ShapeID="rectole0000000000" DrawAspect="Content" ObjectID="_1515245664" r:id="rId9"/>
         </w:object>
       </w:r>
     </w:p>
@@ -16757,7 +16793,7 @@
         <v:path o:extrusionok="f" gradientshapeok="t" o:connecttype="rect"/>
         <o:lock v:ext="edit" aspectratio="t"/>
       </v:shapetype>
-      <v:shape id="_x0000_i1031" type="#_x0000_t75" style="width:11.25pt;height:11.25pt" o:bullet="t">
+      <v:shape id="_x0000_i1027" type="#_x0000_t75" style="width:11.25pt;height:11.25pt" o:bullet="t">
         <v:imagedata r:id="rId1" o:title="mso6365"/>
       </v:shape>
     </w:pict>

</xml_diff>